<commit_message>
Endpoints and Basic Collision
Reparenting Toy Prefab
Reparenting Player Prefab
EndpointManager Script
OnTriggerEnter2D EndpointManager
</commit_message>
<xml_diff>
--- a/Project Design Doc [GDOC].docx
+++ b/Project Design Doc [GDOC].docx
@@ -5001,23 +5001,7 @@
                       <w:i/>
                       <w:color w:val="B7B7B7"/>
                     </w:rPr>
-                    <w:t xml:space="preserve">Code </w:t>
-                  </w:r>
-                  <w:r>
-                    <w:rPr>
-                      <w:rFonts w:ascii="Cabin" w:eastAsia="Cabin" w:hAnsi="Cabin" w:cs="Cabin"/>
-                      <w:i/>
-                      <w:color w:val="B7B7B7"/>
-                    </w:rPr>
-                    <w:t>Toy</w:t>
-                  </w:r>
-                  <w:r>
-                    <w:rPr>
-                      <w:rFonts w:ascii="Cabin" w:eastAsia="Cabin" w:hAnsi="Cabin" w:cs="Cabin"/>
-                      <w:i/>
-                      <w:color w:val="B7B7B7"/>
-                    </w:rPr>
-                    <w:t xml:space="preserve"> </w:t>
+                    <w:t xml:space="preserve">Code Toy </w:t>
                   </w:r>
                   <w:r>
                     <w:rPr>
@@ -5276,7 +5260,31 @@
                       <w:i/>
                       <w:color w:val="B7B7B7"/>
                     </w:rPr>
-                    <w:t>Functional feature(s) by milestone #5</w:t>
+                    <w:t xml:space="preserve">Code </w:t>
+                  </w:r>
+                  <w:r>
+                    <w:rPr>
+                      <w:rFonts w:ascii="Cabin" w:eastAsia="Cabin" w:hAnsi="Cabin" w:cs="Cabin"/>
+                      <w:i/>
+                      <w:color w:val="B7B7B7"/>
+                    </w:rPr>
+                    <w:t xml:space="preserve">Toy </w:t>
+                  </w:r>
+                  <w:r>
+                    <w:rPr>
+                      <w:rFonts w:ascii="Cabin" w:eastAsia="Cabin" w:hAnsi="Cabin" w:cs="Cabin"/>
+                      <w:i/>
+                      <w:color w:val="B7B7B7"/>
+                    </w:rPr>
+                    <w:t>S</w:t>
+                  </w:r>
+                  <w:r>
+                    <w:rPr>
+                      <w:rFonts w:ascii="Cabin" w:eastAsia="Cabin" w:hAnsi="Cabin" w:cs="Cabin"/>
+                      <w:i/>
+                      <w:color w:val="B7B7B7"/>
+                    </w:rPr>
+                    <w:t>pawner</w:t>
                   </w:r>
                 </w:p>
               </w:tc>
@@ -5366,7 +5374,21 @@
                       <w:rFonts w:ascii="Cabin" w:eastAsia="Cabin" w:hAnsi="Cabin" w:cs="Cabin"/>
                       <w:i/>
                     </w:rPr>
-                    <w:t>mm/dd</w:t>
+                    <w:t>02</w:t>
+                  </w:r>
+                  <w:r>
+                    <w:rPr>
+                      <w:rFonts w:ascii="Cabin" w:eastAsia="Cabin" w:hAnsi="Cabin" w:cs="Cabin"/>
+                      <w:i/>
+                    </w:rPr>
+                    <w:t>/</w:t>
+                  </w:r>
+                  <w:r>
+                    <w:rPr>
+                      <w:rFonts w:ascii="Cabin" w:eastAsia="Cabin" w:hAnsi="Cabin" w:cs="Cabin"/>
+                      <w:i/>
+                    </w:rPr>
+                    <w:t>05</w:t>
                   </w:r>
                 </w:p>
               </w:tc>
@@ -5496,7 +5518,15 @@
                       <w:i/>
                       <w:color w:val="B7B7B7"/>
                     </w:rPr>
-                    <w:t>Functional feature(s) by milestone #5</w:t>
+                    <w:t xml:space="preserve">Code </w:t>
+                  </w:r>
+                  <w:r>
+                    <w:rPr>
+                      <w:rFonts w:ascii="Cabin" w:eastAsia="Cabin" w:hAnsi="Cabin" w:cs="Cabin"/>
+                      <w:i/>
+                      <w:color w:val="B7B7B7"/>
+                    </w:rPr>
+                    <w:t>Endpoint, Toys and Player Collisions</w:t>
                   </w:r>
                 </w:p>
               </w:tc>
@@ -5586,7 +5616,21 @@
                       <w:rFonts w:ascii="Cabin" w:eastAsia="Cabin" w:hAnsi="Cabin" w:cs="Cabin"/>
                       <w:i/>
                     </w:rPr>
-                    <w:t>mm/dd</w:t>
+                    <w:t>02</w:t>
+                  </w:r>
+                  <w:r>
+                    <w:rPr>
+                      <w:rFonts w:ascii="Cabin" w:eastAsia="Cabin" w:hAnsi="Cabin" w:cs="Cabin"/>
+                      <w:i/>
+                    </w:rPr>
+                    <w:t>/</w:t>
+                  </w:r>
+                  <w:r>
+                    <w:rPr>
+                      <w:rFonts w:ascii="Cabin" w:eastAsia="Cabin" w:hAnsi="Cabin" w:cs="Cabin"/>
+                      <w:i/>
+                    </w:rPr>
+                    <w:t>05</w:t>
                   </w:r>
                 </w:p>
               </w:tc>

</xml_diff>

<commit_message>
Conveyor Manager and Polling Base
Refactor Conveyor Prefab
ConveyorManager Script
EndpointManager  Script Delete
SpawnToys Method (ToySpawner.cs)
PopulatePool Method (ToySpawner.cs)
EnableObjectInPool Method (ToySpawner.cs)
</commit_message>
<xml_diff>
--- a/Project Design Doc [GDOC].docx
+++ b/Project Design Doc [GDOC].docx
@@ -5518,15 +5518,7 @@
                       <w:i/>
                       <w:color w:val="B7B7B7"/>
                     </w:rPr>
-                    <w:t xml:space="preserve">Code </w:t>
-                  </w:r>
-                  <w:r>
-                    <w:rPr>
-                      <w:rFonts w:ascii="Cabin" w:eastAsia="Cabin" w:hAnsi="Cabin" w:cs="Cabin"/>
-                      <w:i/>
-                      <w:color w:val="B7B7B7"/>
-                    </w:rPr>
-                    <w:t>Endpoint, Toys and Player Collisions</w:t>
+                    <w:t>Code Endpoint, Toys and Player Collisions</w:t>
                   </w:r>
                 </w:p>
               </w:tc>
@@ -5742,10 +5734,6 @@
                 <w:p>
                   <w:pPr>
                     <w:widowControl w:val="0"/>
-                    <w:numPr>
-                      <w:ilvl w:val="0"/>
-                      <w:numId w:val="1"/>
-                    </w:numPr>
                     <w:spacing w:line="240" w:lineRule="auto"/>
                     <w:ind w:left="270"/>
                     <w:rPr>
@@ -5760,7 +5748,7 @@
                       <w:i/>
                       <w:color w:val="B7B7B7"/>
                     </w:rPr>
-                    <w:t>Functional feature(s) by milestone #5</w:t>
+                    <w:t>Code Conveyor Manager and Polling Base</w:t>
                   </w:r>
                 </w:p>
               </w:tc>
@@ -5850,7 +5838,21 @@
                       <w:rFonts w:ascii="Cabin" w:eastAsia="Cabin" w:hAnsi="Cabin" w:cs="Cabin"/>
                       <w:i/>
                     </w:rPr>
-                    <w:t>mm/dd</w:t>
+                    <w:t>03</w:t>
+                  </w:r>
+                  <w:r>
+                    <w:rPr>
+                      <w:rFonts w:ascii="Cabin" w:eastAsia="Cabin" w:hAnsi="Cabin" w:cs="Cabin"/>
+                      <w:i/>
+                    </w:rPr>
+                    <w:t>/</w:t>
+                  </w:r>
+                  <w:r>
+                    <w:rPr>
+                      <w:rFonts w:ascii="Cabin" w:eastAsia="Cabin" w:hAnsi="Cabin" w:cs="Cabin"/>
+                      <w:i/>
+                    </w:rPr>
+                    <w:t>05</w:t>
                   </w:r>
                 </w:p>
               </w:tc>
@@ -6889,7 +6891,7 @@
               </wp:inline>
             </w:drawing>
           </mc:Choice>
-          <mc:Fallback xmlns:dgm="http://schemas.openxmlformats.org/drawingml/2006/diagram" xmlns:lc="http://schemas.openxmlformats.org/drawingml/2006/lockedCanvas" xmlns:c="http://schemas.openxmlformats.org/drawingml/2006/chart" xmlns:pic="http://schemas.openxmlformats.org/drawingml/2006/picture" xmlns:a="http://schemas.openxmlformats.org/drawingml/2006/main" xmlns:sl="http://schemas.openxmlformats.org/schemaLibrary/2006/main">
+          <mc:Fallback xmlns:sl="http://schemas.openxmlformats.org/schemaLibrary/2006/main" xmlns:a="http://schemas.openxmlformats.org/drawingml/2006/main" xmlns:pic="http://schemas.openxmlformats.org/drawingml/2006/picture" xmlns:c="http://schemas.openxmlformats.org/drawingml/2006/chart" xmlns:lc="http://schemas.openxmlformats.org/drawingml/2006/lockedCanvas" xmlns:dgm="http://schemas.openxmlformats.org/drawingml/2006/diagram">
             <w:drawing>
               <wp:inline distB="114300" distT="114300" distL="114300" distR="114300">
                 <wp:extent cx="6400800" cy="3123663"/>

</xml_diff>

<commit_message>
Talk to another elf
ElfNPC Prefab
Refactor ElfCollisions.cs
Talk Method (ElfActionsManager.cs)
 isLimitToTalk Method (Elf.cs)
TalkSequence Coroutine (ElfActionsManager.cs)
</commit_message>
<xml_diff>
--- a/Project Design Doc [GDOC].docx
+++ b/Project Design Doc [GDOC].docx
@@ -6679,6 +6679,35 @@
           </w:p>
         </w:tc>
       </w:tr>
+    </w:tbl>
+    <w:p>
+      <w:pPr>
+        <w:rPr>
+          <w:rFonts w:ascii="Cabin" w:eastAsia="Cabin" w:hAnsi="Cabin" w:cs="Cabin"/>
+        </w:rPr>
+      </w:pPr>
+    </w:p>
+    <w:tbl>
+      <w:tblPr>
+        <w:tblStyle w:val="afa"/>
+        <w:tblW w:w="10080" w:type="dxa"/>
+        <w:tblInd w:w="0" w:type="dxa"/>
+        <w:tblBorders>
+          <w:top w:val="single" w:sz="8" w:space="0" w:color="FFFFFF"/>
+          <w:left w:val="single" w:sz="8" w:space="0" w:color="FFFFFF"/>
+          <w:bottom w:val="single" w:sz="8" w:space="0" w:color="FFFFFF"/>
+          <w:right w:val="single" w:sz="8" w:space="0" w:color="FFFFFF"/>
+          <w:insideH w:val="single" w:sz="8" w:space="0" w:color="FFFFFF"/>
+          <w:insideV w:val="single" w:sz="8" w:space="0" w:color="FFFFFF"/>
+        </w:tblBorders>
+        <w:tblLayout w:type="fixed"/>
+        <w:tblLook w:val="0600" w:firstRow="0" w:lastRow="0" w:firstColumn="0" w:lastColumn="0" w:noHBand="1" w:noVBand="1"/>
+      </w:tblPr>
+      <w:tblGrid>
+        <w:gridCol w:w="1410"/>
+        <w:gridCol w:w="7215"/>
+        <w:gridCol w:w="1455"/>
+      </w:tblGrid>
       <w:tr>
         <w:tc>
           <w:tcPr>
@@ -6708,7 +6737,7 @@
                 <w:b/>
               </w:rPr>
               <w:lastRenderedPageBreak/>
-              <w:t>Backlog</w:t>
+              <w:t>#1</w:t>
             </w:r>
           </w:p>
         </w:tc>
@@ -6722,6 +6751,2292 @@
               <w:bottom w:w="100" w:type="dxa"/>
               <w:right w:w="100" w:type="dxa"/>
             </w:tcMar>
+            <w:vAlign w:val="center"/>
+          </w:tcPr>
+          <w:p>
+            <w:pPr>
+              <w:widowControl w:val="0"/>
+              <w:spacing w:line="240" w:lineRule="auto"/>
+              <w:rPr>
+                <w:rFonts w:ascii="Cabin" w:eastAsia="Cabin" w:hAnsi="Cabin" w:cs="Cabin"/>
+                <w:i/>
+                <w:color w:val="B7B7B7"/>
+                <w:sz w:val="12"/>
+                <w:szCs w:val="12"/>
+              </w:rPr>
+            </w:pPr>
+          </w:p>
+          <w:tbl>
+            <w:tblPr>
+              <w:tblStyle w:val="afb"/>
+              <w:tblW w:w="7015" w:type="dxa"/>
+              <w:tblInd w:w="0" w:type="dxa"/>
+              <w:tblBorders>
+                <w:top w:val="single" w:sz="8" w:space="0" w:color="B7B7B7"/>
+                <w:left w:val="single" w:sz="8" w:space="0" w:color="B7B7B7"/>
+                <w:bottom w:val="single" w:sz="8" w:space="0" w:color="B7B7B7"/>
+                <w:right w:val="single" w:sz="8" w:space="0" w:color="B7B7B7"/>
+                <w:insideH w:val="single" w:sz="8" w:space="0" w:color="B7B7B7"/>
+                <w:insideV w:val="single" w:sz="8" w:space="0" w:color="B7B7B7"/>
+              </w:tblBorders>
+              <w:tblLayout w:type="fixed"/>
+              <w:tblLook w:val="0600" w:firstRow="0" w:lastRow="0" w:firstColumn="0" w:lastColumn="0" w:noHBand="1" w:noVBand="1"/>
+            </w:tblPr>
+            <w:tblGrid>
+              <w:gridCol w:w="7015"/>
+            </w:tblGrid>
+            <w:tr>
+              <w:tc>
+                <w:tcPr>
+                  <w:tcW w:w="7015" w:type="dxa"/>
+                  <w:shd w:val="clear" w:color="auto" w:fill="auto"/>
+                  <w:tcMar>
+                    <w:top w:w="100" w:type="dxa"/>
+                    <w:left w:w="100" w:type="dxa"/>
+                    <w:bottom w:w="100" w:type="dxa"/>
+                    <w:right w:w="100" w:type="dxa"/>
+                  </w:tcMar>
+                </w:tcPr>
+                <w:p>
+                  <w:pPr>
+                    <w:widowControl w:val="0"/>
+                    <w:numPr>
+                      <w:ilvl w:val="0"/>
+                      <w:numId w:val="1"/>
+                    </w:numPr>
+                    <w:spacing w:line="240" w:lineRule="auto"/>
+                    <w:ind w:left="270"/>
+                    <w:rPr>
+                      <w:rFonts w:ascii="Cabin" w:eastAsia="Cabin" w:hAnsi="Cabin" w:cs="Cabin"/>
+                      <w:i/>
+                      <w:color w:val="B7B7B7"/>
+                    </w:rPr>
+                  </w:pPr>
+                  <w:r>
+                    <w:rPr>
+                      <w:rFonts w:ascii="Cabin" w:eastAsia="Cabin" w:hAnsi="Cabin" w:cs="Cabin"/>
+                      <w:i/>
+                      <w:color w:val="B7B7B7"/>
+                    </w:rPr>
+                    <w:t>Write the foundation of the project design document.</w:t>
+                  </w:r>
+                </w:p>
+              </w:tc>
+            </w:tr>
+          </w:tbl>
+          <w:p>
+            <w:pPr>
+              <w:widowControl w:val="0"/>
+              <w:spacing w:line="240" w:lineRule="auto"/>
+              <w:rPr>
+                <w:rFonts w:ascii="Cabin" w:eastAsia="Cabin" w:hAnsi="Cabin" w:cs="Cabin"/>
+                <w:i/>
+                <w:color w:val="B7B7B7"/>
+                <w:sz w:val="12"/>
+                <w:szCs w:val="12"/>
+              </w:rPr>
+            </w:pPr>
+          </w:p>
+        </w:tc>
+        <w:tc>
+          <w:tcPr>
+            <w:tcW w:w="1455" w:type="dxa"/>
+            <w:shd w:val="clear" w:color="auto" w:fill="auto"/>
+            <w:tcMar>
+              <w:top w:w="100" w:type="dxa"/>
+              <w:left w:w="100" w:type="dxa"/>
+              <w:bottom w:w="100" w:type="dxa"/>
+              <w:right w:w="100" w:type="dxa"/>
+            </w:tcMar>
+            <w:vAlign w:val="center"/>
+          </w:tcPr>
+          <w:p>
+            <w:pPr>
+              <w:widowControl w:val="0"/>
+              <w:spacing w:line="240" w:lineRule="auto"/>
+              <w:rPr>
+                <w:rFonts w:ascii="Cabin" w:eastAsia="Cabin" w:hAnsi="Cabin" w:cs="Cabin"/>
+                <w:i/>
+                <w:color w:val="B7B7B7"/>
+                <w:sz w:val="12"/>
+                <w:szCs w:val="12"/>
+              </w:rPr>
+            </w:pPr>
+          </w:p>
+          <w:tbl>
+            <w:tblPr>
+              <w:tblStyle w:val="afc"/>
+              <w:tblW w:w="1255" w:type="dxa"/>
+              <w:tblInd w:w="0" w:type="dxa"/>
+              <w:tblBorders>
+                <w:top w:val="single" w:sz="8" w:space="0" w:color="B7B7B7"/>
+                <w:left w:val="single" w:sz="8" w:space="0" w:color="B7B7B7"/>
+                <w:bottom w:val="single" w:sz="8" w:space="0" w:color="B7B7B7"/>
+                <w:right w:val="single" w:sz="8" w:space="0" w:color="B7B7B7"/>
+                <w:insideH w:val="single" w:sz="8" w:space="0" w:color="B7B7B7"/>
+                <w:insideV w:val="single" w:sz="8" w:space="0" w:color="B7B7B7"/>
+              </w:tblBorders>
+              <w:tblLayout w:type="fixed"/>
+              <w:tblLook w:val="0600" w:firstRow="0" w:lastRow="0" w:firstColumn="0" w:lastColumn="0" w:noHBand="1" w:noVBand="1"/>
+            </w:tblPr>
+            <w:tblGrid>
+              <w:gridCol w:w="1255"/>
+            </w:tblGrid>
+            <w:tr>
+              <w:tc>
+                <w:tcPr>
+                  <w:tcW w:w="1255" w:type="dxa"/>
+                  <w:shd w:val="clear" w:color="auto" w:fill="auto"/>
+                  <w:tcMar>
+                    <w:top w:w="100" w:type="dxa"/>
+                    <w:left w:w="100" w:type="dxa"/>
+                    <w:bottom w:w="100" w:type="dxa"/>
+                    <w:right w:w="100" w:type="dxa"/>
+                  </w:tcMar>
+                </w:tcPr>
+                <w:p>
+                  <w:pPr>
+                    <w:widowControl w:val="0"/>
+                    <w:spacing w:line="240" w:lineRule="auto"/>
+                    <w:rPr>
+                      <w:rFonts w:ascii="Cabin" w:eastAsia="Cabin" w:hAnsi="Cabin" w:cs="Cabin"/>
+                      <w:i/>
+                    </w:rPr>
+                  </w:pPr>
+                  <w:r>
+                    <w:rPr>
+                      <w:rFonts w:ascii="Cabin" w:eastAsia="Cabin" w:hAnsi="Cabin" w:cs="Cabin"/>
+                      <w:i/>
+                    </w:rPr>
+                    <w:t>02/05</w:t>
+                  </w:r>
+                </w:p>
+              </w:tc>
+            </w:tr>
+          </w:tbl>
+          <w:p>
+            <w:pPr>
+              <w:widowControl w:val="0"/>
+              <w:spacing w:line="240" w:lineRule="auto"/>
+              <w:rPr>
+                <w:rFonts w:ascii="Cabin" w:eastAsia="Cabin" w:hAnsi="Cabin" w:cs="Cabin"/>
+                <w:i/>
+                <w:color w:val="B7B7B7"/>
+                <w:sz w:val="12"/>
+                <w:szCs w:val="12"/>
+              </w:rPr>
+            </w:pPr>
+          </w:p>
+        </w:tc>
+      </w:tr>
+      <w:tr>
+        <w:tc>
+          <w:tcPr>
+            <w:tcW w:w="1410" w:type="dxa"/>
+            <w:shd w:val="clear" w:color="auto" w:fill="F3F3F3"/>
+            <w:tcMar>
+              <w:top w:w="144" w:type="dxa"/>
+              <w:left w:w="144" w:type="dxa"/>
+              <w:bottom w:w="144" w:type="dxa"/>
+              <w:right w:w="144" w:type="dxa"/>
+            </w:tcMar>
+            <w:vAlign w:val="center"/>
+          </w:tcPr>
+          <w:p>
+            <w:pPr>
+              <w:widowControl w:val="0"/>
+              <w:spacing w:line="240" w:lineRule="auto"/>
+              <w:jc w:val="right"/>
+              <w:rPr>
+                <w:rFonts w:ascii="Cabin" w:eastAsia="Cabin" w:hAnsi="Cabin" w:cs="Cabin"/>
+                <w:b/>
+              </w:rPr>
+            </w:pPr>
+            <w:r>
+              <w:rPr>
+                <w:rFonts w:ascii="Cabin" w:eastAsia="Cabin" w:hAnsi="Cabin" w:cs="Cabin"/>
+                <w:b/>
+              </w:rPr>
+              <w:t>#2</w:t>
+            </w:r>
+          </w:p>
+        </w:tc>
+        <w:tc>
+          <w:tcPr>
+            <w:tcW w:w="7215" w:type="dxa"/>
+            <w:shd w:val="clear" w:color="auto" w:fill="auto"/>
+            <w:tcMar>
+              <w:top w:w="100" w:type="dxa"/>
+              <w:left w:w="100" w:type="dxa"/>
+              <w:bottom w:w="100" w:type="dxa"/>
+              <w:right w:w="100" w:type="dxa"/>
+            </w:tcMar>
+            <w:vAlign w:val="center"/>
+          </w:tcPr>
+          <w:p>
+            <w:pPr>
+              <w:widowControl w:val="0"/>
+              <w:spacing w:line="240" w:lineRule="auto"/>
+              <w:rPr>
+                <w:rFonts w:ascii="Cabin" w:eastAsia="Cabin" w:hAnsi="Cabin" w:cs="Cabin"/>
+                <w:i/>
+                <w:color w:val="B7B7B7"/>
+                <w:sz w:val="12"/>
+                <w:szCs w:val="12"/>
+              </w:rPr>
+            </w:pPr>
+          </w:p>
+          <w:tbl>
+            <w:tblPr>
+              <w:tblStyle w:val="afd"/>
+              <w:tblW w:w="7015" w:type="dxa"/>
+              <w:tblInd w:w="0" w:type="dxa"/>
+              <w:tblBorders>
+                <w:top w:val="single" w:sz="8" w:space="0" w:color="B7B7B7"/>
+                <w:left w:val="single" w:sz="8" w:space="0" w:color="B7B7B7"/>
+                <w:bottom w:val="single" w:sz="8" w:space="0" w:color="B7B7B7"/>
+                <w:right w:val="single" w:sz="8" w:space="0" w:color="B7B7B7"/>
+                <w:insideH w:val="single" w:sz="8" w:space="0" w:color="B7B7B7"/>
+                <w:insideV w:val="single" w:sz="8" w:space="0" w:color="B7B7B7"/>
+              </w:tblBorders>
+              <w:tblLayout w:type="fixed"/>
+              <w:tblLook w:val="0600" w:firstRow="0" w:lastRow="0" w:firstColumn="0" w:lastColumn="0" w:noHBand="1" w:noVBand="1"/>
+            </w:tblPr>
+            <w:tblGrid>
+              <w:gridCol w:w="7015"/>
+            </w:tblGrid>
+            <w:tr>
+              <w:tc>
+                <w:tcPr>
+                  <w:tcW w:w="7015" w:type="dxa"/>
+                  <w:shd w:val="clear" w:color="auto" w:fill="auto"/>
+                  <w:tcMar>
+                    <w:top w:w="100" w:type="dxa"/>
+                    <w:left w:w="100" w:type="dxa"/>
+                    <w:bottom w:w="100" w:type="dxa"/>
+                    <w:right w:w="100" w:type="dxa"/>
+                  </w:tcMar>
+                </w:tcPr>
+                <w:p>
+                  <w:pPr>
+                    <w:widowControl w:val="0"/>
+                    <w:numPr>
+                      <w:ilvl w:val="0"/>
+                      <w:numId w:val="1"/>
+                    </w:numPr>
+                    <w:spacing w:line="240" w:lineRule="auto"/>
+                    <w:ind w:left="270"/>
+                    <w:rPr>
+                      <w:rFonts w:ascii="Cabin" w:eastAsia="Cabin" w:hAnsi="Cabin" w:cs="Cabin"/>
+                      <w:i/>
+                      <w:color w:val="B7B7B7"/>
+                    </w:rPr>
+                  </w:pPr>
+                  <w:r>
+                    <w:rPr>
+                      <w:rFonts w:ascii="Cabin" w:eastAsia="Cabin" w:hAnsi="Cabin" w:cs="Cabin"/>
+                      <w:i/>
+                      <w:color w:val="B7B7B7"/>
+                    </w:rPr>
+                    <w:t>Create the base unity project</w:t>
+                  </w:r>
+                </w:p>
+              </w:tc>
+            </w:tr>
+          </w:tbl>
+          <w:p>
+            <w:pPr>
+              <w:widowControl w:val="0"/>
+              <w:spacing w:line="240" w:lineRule="auto"/>
+              <w:rPr>
+                <w:rFonts w:ascii="Cabin" w:eastAsia="Cabin" w:hAnsi="Cabin" w:cs="Cabin"/>
+                <w:i/>
+                <w:color w:val="B7B7B7"/>
+                <w:sz w:val="12"/>
+                <w:szCs w:val="12"/>
+              </w:rPr>
+            </w:pPr>
+          </w:p>
+        </w:tc>
+        <w:tc>
+          <w:tcPr>
+            <w:tcW w:w="1455" w:type="dxa"/>
+            <w:shd w:val="clear" w:color="auto" w:fill="auto"/>
+            <w:tcMar>
+              <w:top w:w="100" w:type="dxa"/>
+              <w:left w:w="100" w:type="dxa"/>
+              <w:bottom w:w="100" w:type="dxa"/>
+              <w:right w:w="100" w:type="dxa"/>
+            </w:tcMar>
+            <w:vAlign w:val="center"/>
+          </w:tcPr>
+          <w:p>
+            <w:pPr>
+              <w:widowControl w:val="0"/>
+              <w:spacing w:line="240" w:lineRule="auto"/>
+              <w:rPr>
+                <w:rFonts w:ascii="Cabin" w:eastAsia="Cabin" w:hAnsi="Cabin" w:cs="Cabin"/>
+                <w:i/>
+                <w:color w:val="B7B7B7"/>
+                <w:sz w:val="12"/>
+                <w:szCs w:val="12"/>
+              </w:rPr>
+            </w:pPr>
+          </w:p>
+          <w:tbl>
+            <w:tblPr>
+              <w:tblStyle w:val="afe"/>
+              <w:tblW w:w="1255" w:type="dxa"/>
+              <w:tblInd w:w="0" w:type="dxa"/>
+              <w:tblBorders>
+                <w:top w:val="single" w:sz="8" w:space="0" w:color="B7B7B7"/>
+                <w:left w:val="single" w:sz="8" w:space="0" w:color="B7B7B7"/>
+                <w:bottom w:val="single" w:sz="8" w:space="0" w:color="B7B7B7"/>
+                <w:right w:val="single" w:sz="8" w:space="0" w:color="B7B7B7"/>
+                <w:insideH w:val="single" w:sz="8" w:space="0" w:color="B7B7B7"/>
+                <w:insideV w:val="single" w:sz="8" w:space="0" w:color="B7B7B7"/>
+              </w:tblBorders>
+              <w:tblLayout w:type="fixed"/>
+              <w:tblLook w:val="0600" w:firstRow="0" w:lastRow="0" w:firstColumn="0" w:lastColumn="0" w:noHBand="1" w:noVBand="1"/>
+            </w:tblPr>
+            <w:tblGrid>
+              <w:gridCol w:w="1255"/>
+            </w:tblGrid>
+            <w:tr>
+              <w:tc>
+                <w:tcPr>
+                  <w:tcW w:w="1255" w:type="dxa"/>
+                  <w:shd w:val="clear" w:color="auto" w:fill="auto"/>
+                  <w:tcMar>
+                    <w:top w:w="100" w:type="dxa"/>
+                    <w:left w:w="100" w:type="dxa"/>
+                    <w:bottom w:w="100" w:type="dxa"/>
+                    <w:right w:w="100" w:type="dxa"/>
+                  </w:tcMar>
+                </w:tcPr>
+                <w:p>
+                  <w:pPr>
+                    <w:widowControl w:val="0"/>
+                    <w:spacing w:line="240" w:lineRule="auto"/>
+                    <w:rPr>
+                      <w:rFonts w:ascii="Cabin" w:eastAsia="Cabin" w:hAnsi="Cabin" w:cs="Cabin"/>
+                      <w:i/>
+                    </w:rPr>
+                  </w:pPr>
+                  <w:r>
+                    <w:rPr>
+                      <w:rFonts w:ascii="Cabin" w:eastAsia="Cabin" w:hAnsi="Cabin" w:cs="Cabin"/>
+                      <w:i/>
+                    </w:rPr>
+                    <w:t>02/05</w:t>
+                  </w:r>
+                </w:p>
+              </w:tc>
+            </w:tr>
+          </w:tbl>
+          <w:p>
+            <w:pPr>
+              <w:widowControl w:val="0"/>
+              <w:spacing w:line="240" w:lineRule="auto"/>
+              <w:rPr>
+                <w:rFonts w:ascii="Cabin" w:eastAsia="Cabin" w:hAnsi="Cabin" w:cs="Cabin"/>
+                <w:i/>
+                <w:color w:val="B7B7B7"/>
+                <w:sz w:val="12"/>
+                <w:szCs w:val="12"/>
+              </w:rPr>
+            </w:pPr>
+          </w:p>
+        </w:tc>
+      </w:tr>
+      <w:tr>
+        <w:tc>
+          <w:tcPr>
+            <w:tcW w:w="1410" w:type="dxa"/>
+            <w:shd w:val="clear" w:color="auto" w:fill="F3F3F3"/>
+            <w:tcMar>
+              <w:top w:w="144" w:type="dxa"/>
+              <w:left w:w="144" w:type="dxa"/>
+              <w:bottom w:w="144" w:type="dxa"/>
+              <w:right w:w="144" w:type="dxa"/>
+            </w:tcMar>
+            <w:vAlign w:val="center"/>
+          </w:tcPr>
+          <w:p>
+            <w:pPr>
+              <w:widowControl w:val="0"/>
+              <w:spacing w:line="240" w:lineRule="auto"/>
+              <w:jc w:val="right"/>
+              <w:rPr>
+                <w:rFonts w:ascii="Cabin" w:eastAsia="Cabin" w:hAnsi="Cabin" w:cs="Cabin"/>
+                <w:b/>
+              </w:rPr>
+            </w:pPr>
+            <w:r>
+              <w:rPr>
+                <w:rFonts w:ascii="Cabin" w:eastAsia="Cabin" w:hAnsi="Cabin" w:cs="Cabin"/>
+                <w:b/>
+              </w:rPr>
+              <w:t>#3</w:t>
+            </w:r>
+          </w:p>
+        </w:tc>
+        <w:tc>
+          <w:tcPr>
+            <w:tcW w:w="7215" w:type="dxa"/>
+            <w:shd w:val="clear" w:color="auto" w:fill="auto"/>
+            <w:tcMar>
+              <w:top w:w="100" w:type="dxa"/>
+              <w:left w:w="100" w:type="dxa"/>
+              <w:bottom w:w="100" w:type="dxa"/>
+              <w:right w:w="100" w:type="dxa"/>
+            </w:tcMar>
+            <w:vAlign w:val="center"/>
+          </w:tcPr>
+          <w:p>
+            <w:pPr>
+              <w:widowControl w:val="0"/>
+              <w:spacing w:line="240" w:lineRule="auto"/>
+              <w:rPr>
+                <w:rFonts w:ascii="Cabin" w:eastAsia="Cabin" w:hAnsi="Cabin" w:cs="Cabin"/>
+                <w:i/>
+                <w:color w:val="B7B7B7"/>
+                <w:sz w:val="12"/>
+                <w:szCs w:val="12"/>
+              </w:rPr>
+            </w:pPr>
+          </w:p>
+          <w:tbl>
+            <w:tblPr>
+              <w:tblStyle w:val="aff"/>
+              <w:tblW w:w="7015" w:type="dxa"/>
+              <w:tblInd w:w="0" w:type="dxa"/>
+              <w:tblBorders>
+                <w:top w:val="single" w:sz="8" w:space="0" w:color="B7B7B7"/>
+                <w:left w:val="single" w:sz="8" w:space="0" w:color="B7B7B7"/>
+                <w:bottom w:val="single" w:sz="8" w:space="0" w:color="B7B7B7"/>
+                <w:right w:val="single" w:sz="8" w:space="0" w:color="B7B7B7"/>
+                <w:insideH w:val="single" w:sz="8" w:space="0" w:color="B7B7B7"/>
+                <w:insideV w:val="single" w:sz="8" w:space="0" w:color="B7B7B7"/>
+              </w:tblBorders>
+              <w:tblLayout w:type="fixed"/>
+              <w:tblLook w:val="0600" w:firstRow="0" w:lastRow="0" w:firstColumn="0" w:lastColumn="0" w:noHBand="1" w:noVBand="1"/>
+            </w:tblPr>
+            <w:tblGrid>
+              <w:gridCol w:w="7015"/>
+            </w:tblGrid>
+            <w:tr>
+              <w:tc>
+                <w:tcPr>
+                  <w:tcW w:w="7015" w:type="dxa"/>
+                  <w:shd w:val="clear" w:color="auto" w:fill="auto"/>
+                  <w:tcMar>
+                    <w:top w:w="100" w:type="dxa"/>
+                    <w:left w:w="100" w:type="dxa"/>
+                    <w:bottom w:w="100" w:type="dxa"/>
+                    <w:right w:w="100" w:type="dxa"/>
+                  </w:tcMar>
+                </w:tcPr>
+                <w:p>
+                  <w:pPr>
+                    <w:widowControl w:val="0"/>
+                    <w:numPr>
+                      <w:ilvl w:val="0"/>
+                      <w:numId w:val="1"/>
+                    </w:numPr>
+                    <w:spacing w:line="240" w:lineRule="auto"/>
+                    <w:ind w:left="270"/>
+                    <w:rPr>
+                      <w:rFonts w:ascii="Cabin" w:eastAsia="Cabin" w:hAnsi="Cabin" w:cs="Cabin"/>
+                      <w:i/>
+                      <w:color w:val="B7B7B7"/>
+                    </w:rPr>
+                  </w:pPr>
+                  <w:r>
+                    <w:rPr>
+                      <w:rFonts w:ascii="Cabin" w:eastAsia="Cabin" w:hAnsi="Cabin" w:cs="Cabin"/>
+                      <w:i/>
+                      <w:color w:val="B7B7B7"/>
+                    </w:rPr>
+                    <w:t xml:space="preserve">Code </w:t>
+                  </w:r>
+                  <w:r>
+                    <w:rPr>
+                      <w:rFonts w:ascii="Cabin" w:eastAsia="Cabin" w:hAnsi="Cabin" w:cs="Cabin"/>
+                      <w:i/>
+                      <w:color w:val="B7B7B7"/>
+                    </w:rPr>
+                    <w:t>Player</w:t>
+                  </w:r>
+                  <w:r>
+                    <w:rPr>
+                      <w:rFonts w:ascii="Cabin" w:eastAsia="Cabin" w:hAnsi="Cabin" w:cs="Cabin"/>
+                      <w:i/>
+                      <w:color w:val="B7B7B7"/>
+                    </w:rPr>
+                    <w:t xml:space="preserve"> </w:t>
+                  </w:r>
+                  <w:r>
+                    <w:rPr>
+                      <w:rFonts w:ascii="Cabin" w:eastAsia="Cabin" w:hAnsi="Cabin" w:cs="Cabin"/>
+                      <w:i/>
+                      <w:color w:val="B7B7B7"/>
+                    </w:rPr>
+                    <w:t>Elf</w:t>
+                  </w:r>
+                  <w:r>
+                    <w:rPr>
+                      <w:rFonts w:ascii="Cabin" w:eastAsia="Cabin" w:hAnsi="Cabin" w:cs="Cabin"/>
+                      <w:i/>
+                      <w:color w:val="B7B7B7"/>
+                    </w:rPr>
+                    <w:t xml:space="preserve"> </w:t>
+                  </w:r>
+                  <w:r>
+                    <w:rPr>
+                      <w:rFonts w:ascii="Cabin" w:eastAsia="Cabin" w:hAnsi="Cabin" w:cs="Cabin"/>
+                      <w:i/>
+                      <w:color w:val="B7B7B7"/>
+                    </w:rPr>
+                    <w:t>Movement</w:t>
+                  </w:r>
+                </w:p>
+              </w:tc>
+            </w:tr>
+          </w:tbl>
+          <w:p>
+            <w:pPr>
+              <w:widowControl w:val="0"/>
+              <w:spacing w:line="240" w:lineRule="auto"/>
+              <w:rPr>
+                <w:rFonts w:ascii="Cabin" w:eastAsia="Cabin" w:hAnsi="Cabin" w:cs="Cabin"/>
+                <w:i/>
+                <w:color w:val="B7B7B7"/>
+                <w:sz w:val="12"/>
+                <w:szCs w:val="12"/>
+              </w:rPr>
+            </w:pPr>
+          </w:p>
+        </w:tc>
+        <w:tc>
+          <w:tcPr>
+            <w:tcW w:w="1455" w:type="dxa"/>
+            <w:shd w:val="clear" w:color="auto" w:fill="auto"/>
+            <w:tcMar>
+              <w:top w:w="100" w:type="dxa"/>
+              <w:left w:w="100" w:type="dxa"/>
+              <w:bottom w:w="100" w:type="dxa"/>
+              <w:right w:w="100" w:type="dxa"/>
+            </w:tcMar>
+            <w:vAlign w:val="center"/>
+          </w:tcPr>
+          <w:p>
+            <w:pPr>
+              <w:widowControl w:val="0"/>
+              <w:spacing w:line="240" w:lineRule="auto"/>
+              <w:rPr>
+                <w:rFonts w:ascii="Cabin" w:eastAsia="Cabin" w:hAnsi="Cabin" w:cs="Cabin"/>
+                <w:i/>
+                <w:color w:val="B7B7B7"/>
+                <w:sz w:val="12"/>
+                <w:szCs w:val="12"/>
+              </w:rPr>
+            </w:pPr>
+          </w:p>
+          <w:tbl>
+            <w:tblPr>
+              <w:tblStyle w:val="aff0"/>
+              <w:tblW w:w="1255" w:type="dxa"/>
+              <w:tblInd w:w="0" w:type="dxa"/>
+              <w:tblBorders>
+                <w:top w:val="single" w:sz="8" w:space="0" w:color="B7B7B7"/>
+                <w:left w:val="single" w:sz="8" w:space="0" w:color="B7B7B7"/>
+                <w:bottom w:val="single" w:sz="8" w:space="0" w:color="B7B7B7"/>
+                <w:right w:val="single" w:sz="8" w:space="0" w:color="B7B7B7"/>
+                <w:insideH w:val="single" w:sz="8" w:space="0" w:color="B7B7B7"/>
+                <w:insideV w:val="single" w:sz="8" w:space="0" w:color="B7B7B7"/>
+              </w:tblBorders>
+              <w:tblLayout w:type="fixed"/>
+              <w:tblLook w:val="0600" w:firstRow="0" w:lastRow="0" w:firstColumn="0" w:lastColumn="0" w:noHBand="1" w:noVBand="1"/>
+            </w:tblPr>
+            <w:tblGrid>
+              <w:gridCol w:w="1255"/>
+            </w:tblGrid>
+            <w:tr>
+              <w:tc>
+                <w:tcPr>
+                  <w:tcW w:w="1255" w:type="dxa"/>
+                  <w:shd w:val="clear" w:color="auto" w:fill="auto"/>
+                  <w:tcMar>
+                    <w:top w:w="100" w:type="dxa"/>
+                    <w:left w:w="100" w:type="dxa"/>
+                    <w:bottom w:w="100" w:type="dxa"/>
+                    <w:right w:w="100" w:type="dxa"/>
+                  </w:tcMar>
+                </w:tcPr>
+                <w:p>
+                  <w:pPr>
+                    <w:widowControl w:val="0"/>
+                    <w:spacing w:line="240" w:lineRule="auto"/>
+                    <w:rPr>
+                      <w:rFonts w:ascii="Cabin" w:eastAsia="Cabin" w:hAnsi="Cabin" w:cs="Cabin"/>
+                      <w:i/>
+                    </w:rPr>
+                  </w:pPr>
+                  <w:r>
+                    <w:rPr>
+                      <w:rFonts w:ascii="Cabin" w:eastAsia="Cabin" w:hAnsi="Cabin" w:cs="Cabin"/>
+                      <w:i/>
+                    </w:rPr>
+                    <w:t>02/05</w:t>
+                  </w:r>
+                </w:p>
+              </w:tc>
+            </w:tr>
+          </w:tbl>
+          <w:p>
+            <w:pPr>
+              <w:widowControl w:val="0"/>
+              <w:spacing w:line="240" w:lineRule="auto"/>
+              <w:rPr>
+                <w:rFonts w:ascii="Cabin" w:eastAsia="Cabin" w:hAnsi="Cabin" w:cs="Cabin"/>
+                <w:i/>
+                <w:color w:val="B7B7B7"/>
+                <w:sz w:val="12"/>
+                <w:szCs w:val="12"/>
+              </w:rPr>
+            </w:pPr>
+          </w:p>
+        </w:tc>
+      </w:tr>
+      <w:tr>
+        <w:tc>
+          <w:tcPr>
+            <w:tcW w:w="1410" w:type="dxa"/>
+            <w:shd w:val="clear" w:color="auto" w:fill="F3F3F3"/>
+            <w:tcMar>
+              <w:top w:w="144" w:type="dxa"/>
+              <w:left w:w="144" w:type="dxa"/>
+              <w:bottom w:w="144" w:type="dxa"/>
+              <w:right w:w="144" w:type="dxa"/>
+            </w:tcMar>
+            <w:vAlign w:val="center"/>
+          </w:tcPr>
+          <w:p>
+            <w:pPr>
+              <w:widowControl w:val="0"/>
+              <w:spacing w:line="240" w:lineRule="auto"/>
+              <w:jc w:val="right"/>
+              <w:rPr>
+                <w:rFonts w:ascii="Cabin" w:eastAsia="Cabin" w:hAnsi="Cabin" w:cs="Cabin"/>
+                <w:b/>
+              </w:rPr>
+            </w:pPr>
+            <w:r>
+              <w:rPr>
+                <w:rFonts w:ascii="Cabin" w:eastAsia="Cabin" w:hAnsi="Cabin" w:cs="Cabin"/>
+                <w:b/>
+              </w:rPr>
+              <w:t>#4</w:t>
+            </w:r>
+          </w:p>
+        </w:tc>
+        <w:tc>
+          <w:tcPr>
+            <w:tcW w:w="7215" w:type="dxa"/>
+            <w:shd w:val="clear" w:color="auto" w:fill="auto"/>
+            <w:tcMar>
+              <w:top w:w="100" w:type="dxa"/>
+              <w:left w:w="100" w:type="dxa"/>
+              <w:bottom w:w="100" w:type="dxa"/>
+              <w:right w:w="100" w:type="dxa"/>
+            </w:tcMar>
+            <w:vAlign w:val="center"/>
+          </w:tcPr>
+          <w:p>
+            <w:pPr>
+              <w:widowControl w:val="0"/>
+              <w:spacing w:line="240" w:lineRule="auto"/>
+              <w:rPr>
+                <w:rFonts w:ascii="Cabin" w:eastAsia="Cabin" w:hAnsi="Cabin" w:cs="Cabin"/>
+                <w:i/>
+                <w:color w:val="B7B7B7"/>
+                <w:sz w:val="12"/>
+                <w:szCs w:val="12"/>
+              </w:rPr>
+            </w:pPr>
+          </w:p>
+          <w:tbl>
+            <w:tblPr>
+              <w:tblStyle w:val="aff1"/>
+              <w:tblW w:w="7015" w:type="dxa"/>
+              <w:tblInd w:w="0" w:type="dxa"/>
+              <w:tblBorders>
+                <w:top w:val="single" w:sz="8" w:space="0" w:color="B7B7B7"/>
+                <w:left w:val="single" w:sz="8" w:space="0" w:color="B7B7B7"/>
+                <w:bottom w:val="single" w:sz="8" w:space="0" w:color="B7B7B7"/>
+                <w:right w:val="single" w:sz="8" w:space="0" w:color="B7B7B7"/>
+                <w:insideH w:val="single" w:sz="8" w:space="0" w:color="B7B7B7"/>
+                <w:insideV w:val="single" w:sz="8" w:space="0" w:color="B7B7B7"/>
+              </w:tblBorders>
+              <w:tblLayout w:type="fixed"/>
+              <w:tblLook w:val="0600" w:firstRow="0" w:lastRow="0" w:firstColumn="0" w:lastColumn="0" w:noHBand="1" w:noVBand="1"/>
+            </w:tblPr>
+            <w:tblGrid>
+              <w:gridCol w:w="7015"/>
+            </w:tblGrid>
+            <w:tr>
+              <w:tc>
+                <w:tcPr>
+                  <w:tcW w:w="7015" w:type="dxa"/>
+                  <w:shd w:val="clear" w:color="auto" w:fill="auto"/>
+                  <w:tcMar>
+                    <w:top w:w="100" w:type="dxa"/>
+                    <w:left w:w="100" w:type="dxa"/>
+                    <w:bottom w:w="100" w:type="dxa"/>
+                    <w:right w:w="100" w:type="dxa"/>
+                  </w:tcMar>
+                </w:tcPr>
+                <w:p>
+                  <w:pPr>
+                    <w:widowControl w:val="0"/>
+                    <w:numPr>
+                      <w:ilvl w:val="0"/>
+                      <w:numId w:val="1"/>
+                    </w:numPr>
+                    <w:spacing w:line="240" w:lineRule="auto"/>
+                    <w:ind w:left="270"/>
+                    <w:rPr>
+                      <w:rFonts w:ascii="Cabin" w:eastAsia="Cabin" w:hAnsi="Cabin" w:cs="Cabin"/>
+                      <w:i/>
+                      <w:color w:val="B7B7B7"/>
+                    </w:rPr>
+                  </w:pPr>
+                  <w:r>
+                    <w:rPr>
+                      <w:rFonts w:ascii="Cabin" w:eastAsia="Cabin" w:hAnsi="Cabin" w:cs="Cabin"/>
+                      <w:i/>
+                      <w:color w:val="B7B7B7"/>
+                    </w:rPr>
+                    <w:t xml:space="preserve">Code Toy </w:t>
+                  </w:r>
+                  <w:r>
+                    <w:rPr>
+                      <w:rFonts w:ascii="Cabin" w:eastAsia="Cabin" w:hAnsi="Cabin" w:cs="Cabin"/>
+                      <w:i/>
+                      <w:color w:val="B7B7B7"/>
+                    </w:rPr>
+                    <w:t>Elf</w:t>
+                  </w:r>
+                  <w:r>
+                    <w:rPr>
+                      <w:rFonts w:ascii="Cabin" w:eastAsia="Cabin" w:hAnsi="Cabin" w:cs="Cabin"/>
+                      <w:i/>
+                      <w:color w:val="B7B7B7"/>
+                    </w:rPr>
+                    <w:t xml:space="preserve"> </w:t>
+                  </w:r>
+                  <w:r>
+                    <w:rPr>
+                      <w:rFonts w:ascii="Cabin" w:eastAsia="Cabin" w:hAnsi="Cabin" w:cs="Cabin"/>
+                      <w:i/>
+                      <w:color w:val="B7B7B7"/>
+                    </w:rPr>
+                    <w:t>Movement</w:t>
+                  </w:r>
+                </w:p>
+              </w:tc>
+            </w:tr>
+          </w:tbl>
+          <w:p>
+            <w:pPr>
+              <w:widowControl w:val="0"/>
+              <w:spacing w:line="240" w:lineRule="auto"/>
+              <w:rPr>
+                <w:rFonts w:ascii="Cabin" w:eastAsia="Cabin" w:hAnsi="Cabin" w:cs="Cabin"/>
+                <w:i/>
+                <w:color w:val="B7B7B7"/>
+                <w:sz w:val="12"/>
+                <w:szCs w:val="12"/>
+              </w:rPr>
+            </w:pPr>
+          </w:p>
+        </w:tc>
+        <w:tc>
+          <w:tcPr>
+            <w:tcW w:w="1455" w:type="dxa"/>
+            <w:shd w:val="clear" w:color="auto" w:fill="auto"/>
+            <w:tcMar>
+              <w:top w:w="100" w:type="dxa"/>
+              <w:left w:w="100" w:type="dxa"/>
+              <w:bottom w:w="100" w:type="dxa"/>
+              <w:right w:w="100" w:type="dxa"/>
+            </w:tcMar>
+            <w:vAlign w:val="center"/>
+          </w:tcPr>
+          <w:p>
+            <w:pPr>
+              <w:widowControl w:val="0"/>
+              <w:spacing w:line="240" w:lineRule="auto"/>
+              <w:rPr>
+                <w:rFonts w:ascii="Cabin" w:eastAsia="Cabin" w:hAnsi="Cabin" w:cs="Cabin"/>
+                <w:i/>
+                <w:color w:val="B7B7B7"/>
+                <w:sz w:val="12"/>
+                <w:szCs w:val="12"/>
+              </w:rPr>
+            </w:pPr>
+          </w:p>
+          <w:tbl>
+            <w:tblPr>
+              <w:tblStyle w:val="aff2"/>
+              <w:tblW w:w="1255" w:type="dxa"/>
+              <w:tblInd w:w="0" w:type="dxa"/>
+              <w:tblBorders>
+                <w:top w:val="single" w:sz="8" w:space="0" w:color="B7B7B7"/>
+                <w:left w:val="single" w:sz="8" w:space="0" w:color="B7B7B7"/>
+                <w:bottom w:val="single" w:sz="8" w:space="0" w:color="B7B7B7"/>
+                <w:right w:val="single" w:sz="8" w:space="0" w:color="B7B7B7"/>
+                <w:insideH w:val="single" w:sz="8" w:space="0" w:color="B7B7B7"/>
+                <w:insideV w:val="single" w:sz="8" w:space="0" w:color="B7B7B7"/>
+              </w:tblBorders>
+              <w:tblLayout w:type="fixed"/>
+              <w:tblLook w:val="0600" w:firstRow="0" w:lastRow="0" w:firstColumn="0" w:lastColumn="0" w:noHBand="1" w:noVBand="1"/>
+            </w:tblPr>
+            <w:tblGrid>
+              <w:gridCol w:w="1255"/>
+            </w:tblGrid>
+            <w:tr>
+              <w:tc>
+                <w:tcPr>
+                  <w:tcW w:w="1255" w:type="dxa"/>
+                  <w:shd w:val="clear" w:color="auto" w:fill="auto"/>
+                  <w:tcMar>
+                    <w:top w:w="100" w:type="dxa"/>
+                    <w:left w:w="100" w:type="dxa"/>
+                    <w:bottom w:w="100" w:type="dxa"/>
+                    <w:right w:w="100" w:type="dxa"/>
+                  </w:tcMar>
+                </w:tcPr>
+                <w:p>
+                  <w:pPr>
+                    <w:widowControl w:val="0"/>
+                    <w:spacing w:line="240" w:lineRule="auto"/>
+                    <w:rPr>
+                      <w:rFonts w:ascii="Cabin" w:eastAsia="Cabin" w:hAnsi="Cabin" w:cs="Cabin"/>
+                      <w:i/>
+                      <w:u w:val="single"/>
+                    </w:rPr>
+                  </w:pPr>
+                  <w:r>
+                    <w:rPr>
+                      <w:rFonts w:ascii="Cabin" w:eastAsia="Cabin" w:hAnsi="Cabin" w:cs="Cabin"/>
+                      <w:i/>
+                    </w:rPr>
+                    <w:t>02/05</w:t>
+                  </w:r>
+                </w:p>
+              </w:tc>
+            </w:tr>
+          </w:tbl>
+          <w:p>
+            <w:pPr>
+              <w:widowControl w:val="0"/>
+              <w:spacing w:line="240" w:lineRule="auto"/>
+              <w:rPr>
+                <w:rFonts w:ascii="Cabin" w:eastAsia="Cabin" w:hAnsi="Cabin" w:cs="Cabin"/>
+                <w:i/>
+                <w:color w:val="B7B7B7"/>
+                <w:sz w:val="12"/>
+                <w:szCs w:val="12"/>
+              </w:rPr>
+            </w:pPr>
+          </w:p>
+        </w:tc>
+      </w:tr>
+      <w:tr>
+        <w:tc>
+          <w:tcPr>
+            <w:tcW w:w="1410" w:type="dxa"/>
+            <w:shd w:val="clear" w:color="auto" w:fill="F3F3F3"/>
+            <w:tcMar>
+              <w:top w:w="144" w:type="dxa"/>
+              <w:left w:w="144" w:type="dxa"/>
+              <w:bottom w:w="144" w:type="dxa"/>
+              <w:right w:w="144" w:type="dxa"/>
+            </w:tcMar>
+            <w:vAlign w:val="center"/>
+          </w:tcPr>
+          <w:p>
+            <w:pPr>
+              <w:widowControl w:val="0"/>
+              <w:spacing w:line="240" w:lineRule="auto"/>
+              <w:jc w:val="right"/>
+              <w:rPr>
+                <w:rFonts w:ascii="Cabin" w:eastAsia="Cabin" w:hAnsi="Cabin" w:cs="Cabin"/>
+                <w:b/>
+              </w:rPr>
+            </w:pPr>
+            <w:r>
+              <w:rPr>
+                <w:rFonts w:ascii="Cabin" w:eastAsia="Cabin" w:hAnsi="Cabin" w:cs="Cabin"/>
+                <w:b/>
+              </w:rPr>
+              <w:t>#5</w:t>
+            </w:r>
+          </w:p>
+        </w:tc>
+        <w:tc>
+          <w:tcPr>
+            <w:tcW w:w="7215" w:type="dxa"/>
+            <w:shd w:val="clear" w:color="auto" w:fill="auto"/>
+            <w:tcMar>
+              <w:top w:w="100" w:type="dxa"/>
+              <w:left w:w="100" w:type="dxa"/>
+              <w:bottom w:w="100" w:type="dxa"/>
+              <w:right w:w="100" w:type="dxa"/>
+            </w:tcMar>
+            <w:vAlign w:val="center"/>
+          </w:tcPr>
+          <w:p>
+            <w:pPr>
+              <w:widowControl w:val="0"/>
+              <w:spacing w:line="240" w:lineRule="auto"/>
+              <w:rPr>
+                <w:rFonts w:ascii="Cabin" w:eastAsia="Cabin" w:hAnsi="Cabin" w:cs="Cabin"/>
+                <w:i/>
+                <w:color w:val="B7B7B7"/>
+                <w:sz w:val="12"/>
+                <w:szCs w:val="12"/>
+              </w:rPr>
+            </w:pPr>
+          </w:p>
+          <w:tbl>
+            <w:tblPr>
+              <w:tblStyle w:val="aff3"/>
+              <w:tblW w:w="7015" w:type="dxa"/>
+              <w:tblInd w:w="0" w:type="dxa"/>
+              <w:tblBorders>
+                <w:top w:val="single" w:sz="8" w:space="0" w:color="B7B7B7"/>
+                <w:left w:val="single" w:sz="8" w:space="0" w:color="B7B7B7"/>
+                <w:bottom w:val="single" w:sz="8" w:space="0" w:color="B7B7B7"/>
+                <w:right w:val="single" w:sz="8" w:space="0" w:color="B7B7B7"/>
+                <w:insideH w:val="single" w:sz="8" w:space="0" w:color="B7B7B7"/>
+                <w:insideV w:val="single" w:sz="8" w:space="0" w:color="B7B7B7"/>
+              </w:tblBorders>
+              <w:tblLayout w:type="fixed"/>
+              <w:tblLook w:val="0600" w:firstRow="0" w:lastRow="0" w:firstColumn="0" w:lastColumn="0" w:noHBand="1" w:noVBand="1"/>
+            </w:tblPr>
+            <w:tblGrid>
+              <w:gridCol w:w="7015"/>
+            </w:tblGrid>
+            <w:tr>
+              <w:tc>
+                <w:tcPr>
+                  <w:tcW w:w="7015" w:type="dxa"/>
+                  <w:shd w:val="clear" w:color="auto" w:fill="auto"/>
+                  <w:tcMar>
+                    <w:top w:w="100" w:type="dxa"/>
+                    <w:left w:w="100" w:type="dxa"/>
+                    <w:bottom w:w="100" w:type="dxa"/>
+                    <w:right w:w="100" w:type="dxa"/>
+                  </w:tcMar>
+                </w:tcPr>
+                <w:p>
+                  <w:pPr>
+                    <w:widowControl w:val="0"/>
+                    <w:numPr>
+                      <w:ilvl w:val="0"/>
+                      <w:numId w:val="1"/>
+                    </w:numPr>
+                    <w:spacing w:line="240" w:lineRule="auto"/>
+                    <w:ind w:left="270"/>
+                    <w:rPr>
+                      <w:rFonts w:ascii="Cabin" w:eastAsia="Cabin" w:hAnsi="Cabin" w:cs="Cabin"/>
+                      <w:i/>
+                      <w:color w:val="B7B7B7"/>
+                    </w:rPr>
+                  </w:pPr>
+                  <w:r>
+                    <w:rPr>
+                      <w:rFonts w:ascii="Cabin" w:eastAsia="Cabin" w:hAnsi="Cabin" w:cs="Cabin"/>
+                      <w:i/>
+                      <w:color w:val="B7B7B7"/>
+                    </w:rPr>
+                    <w:t xml:space="preserve">Code </w:t>
+                  </w:r>
+                  <w:r>
+                    <w:rPr>
+                      <w:rFonts w:ascii="Cabin" w:eastAsia="Cabin" w:hAnsi="Cabin" w:cs="Cabin"/>
+                      <w:i/>
+                      <w:color w:val="B7B7B7"/>
+                    </w:rPr>
+                    <w:t xml:space="preserve">Toy </w:t>
+                  </w:r>
+                  <w:r>
+                    <w:rPr>
+                      <w:rFonts w:ascii="Cabin" w:eastAsia="Cabin" w:hAnsi="Cabin" w:cs="Cabin"/>
+                      <w:i/>
+                      <w:color w:val="B7B7B7"/>
+                    </w:rPr>
+                    <w:t>S</w:t>
+                  </w:r>
+                  <w:r>
+                    <w:rPr>
+                      <w:rFonts w:ascii="Cabin" w:eastAsia="Cabin" w:hAnsi="Cabin" w:cs="Cabin"/>
+                      <w:i/>
+                      <w:color w:val="B7B7B7"/>
+                    </w:rPr>
+                    <w:t>pawner</w:t>
+                  </w:r>
+                </w:p>
+              </w:tc>
+            </w:tr>
+          </w:tbl>
+          <w:p>
+            <w:pPr>
+              <w:widowControl w:val="0"/>
+              <w:spacing w:line="240" w:lineRule="auto"/>
+              <w:rPr>
+                <w:rFonts w:ascii="Cabin" w:eastAsia="Cabin" w:hAnsi="Cabin" w:cs="Cabin"/>
+                <w:i/>
+                <w:color w:val="B7B7B7"/>
+                <w:sz w:val="12"/>
+                <w:szCs w:val="12"/>
+              </w:rPr>
+            </w:pPr>
+          </w:p>
+        </w:tc>
+        <w:tc>
+          <w:tcPr>
+            <w:tcW w:w="1455" w:type="dxa"/>
+            <w:shd w:val="clear" w:color="auto" w:fill="auto"/>
+            <w:tcMar>
+              <w:top w:w="100" w:type="dxa"/>
+              <w:left w:w="100" w:type="dxa"/>
+              <w:bottom w:w="100" w:type="dxa"/>
+              <w:right w:w="100" w:type="dxa"/>
+            </w:tcMar>
+            <w:vAlign w:val="center"/>
+          </w:tcPr>
+          <w:p>
+            <w:pPr>
+              <w:widowControl w:val="0"/>
+              <w:spacing w:line="240" w:lineRule="auto"/>
+              <w:rPr>
+                <w:rFonts w:ascii="Cabin" w:eastAsia="Cabin" w:hAnsi="Cabin" w:cs="Cabin"/>
+                <w:i/>
+                <w:color w:val="B7B7B7"/>
+                <w:sz w:val="12"/>
+                <w:szCs w:val="12"/>
+              </w:rPr>
+            </w:pPr>
+          </w:p>
+          <w:tbl>
+            <w:tblPr>
+              <w:tblStyle w:val="aff4"/>
+              <w:tblW w:w="1255" w:type="dxa"/>
+              <w:tblInd w:w="0" w:type="dxa"/>
+              <w:tblBorders>
+                <w:top w:val="single" w:sz="8" w:space="0" w:color="B7B7B7"/>
+                <w:left w:val="single" w:sz="8" w:space="0" w:color="B7B7B7"/>
+                <w:bottom w:val="single" w:sz="8" w:space="0" w:color="B7B7B7"/>
+                <w:right w:val="single" w:sz="8" w:space="0" w:color="B7B7B7"/>
+                <w:insideH w:val="single" w:sz="8" w:space="0" w:color="B7B7B7"/>
+                <w:insideV w:val="single" w:sz="8" w:space="0" w:color="B7B7B7"/>
+              </w:tblBorders>
+              <w:tblLayout w:type="fixed"/>
+              <w:tblLook w:val="0600" w:firstRow="0" w:lastRow="0" w:firstColumn="0" w:lastColumn="0" w:noHBand="1" w:noVBand="1"/>
+            </w:tblPr>
+            <w:tblGrid>
+              <w:gridCol w:w="1255"/>
+            </w:tblGrid>
+            <w:tr>
+              <w:tc>
+                <w:tcPr>
+                  <w:tcW w:w="1255" w:type="dxa"/>
+                  <w:shd w:val="clear" w:color="auto" w:fill="auto"/>
+                  <w:tcMar>
+                    <w:top w:w="100" w:type="dxa"/>
+                    <w:left w:w="100" w:type="dxa"/>
+                    <w:bottom w:w="100" w:type="dxa"/>
+                    <w:right w:w="100" w:type="dxa"/>
+                  </w:tcMar>
+                </w:tcPr>
+                <w:p>
+                  <w:pPr>
+                    <w:widowControl w:val="0"/>
+                    <w:spacing w:line="240" w:lineRule="auto"/>
+                    <w:rPr>
+                      <w:rFonts w:ascii="Cabin" w:eastAsia="Cabin" w:hAnsi="Cabin" w:cs="Cabin"/>
+                      <w:i/>
+                    </w:rPr>
+                  </w:pPr>
+                  <w:r>
+                    <w:rPr>
+                      <w:rFonts w:ascii="Cabin" w:eastAsia="Cabin" w:hAnsi="Cabin" w:cs="Cabin"/>
+                      <w:i/>
+                    </w:rPr>
+                    <w:t>02/05</w:t>
+                  </w:r>
+                </w:p>
+              </w:tc>
+            </w:tr>
+          </w:tbl>
+          <w:p>
+            <w:pPr>
+              <w:widowControl w:val="0"/>
+              <w:spacing w:line="240" w:lineRule="auto"/>
+              <w:rPr>
+                <w:rFonts w:ascii="Cabin" w:eastAsia="Cabin" w:hAnsi="Cabin" w:cs="Cabin"/>
+                <w:i/>
+                <w:color w:val="B7B7B7"/>
+                <w:sz w:val="12"/>
+                <w:szCs w:val="12"/>
+              </w:rPr>
+            </w:pPr>
+          </w:p>
+        </w:tc>
+      </w:tr>
+      <w:tr>
+        <w:tc>
+          <w:tcPr>
+            <w:tcW w:w="1410" w:type="dxa"/>
+            <w:shd w:val="clear" w:color="auto" w:fill="F3F3F3"/>
+            <w:tcMar>
+              <w:top w:w="144" w:type="dxa"/>
+              <w:left w:w="144" w:type="dxa"/>
+              <w:bottom w:w="144" w:type="dxa"/>
+              <w:right w:w="144" w:type="dxa"/>
+            </w:tcMar>
+            <w:vAlign w:val="center"/>
+          </w:tcPr>
+          <w:p>
+            <w:pPr>
+              <w:widowControl w:val="0"/>
+              <w:spacing w:line="240" w:lineRule="auto"/>
+              <w:jc w:val="right"/>
+              <w:rPr>
+                <w:rFonts w:ascii="Cabin" w:eastAsia="Cabin" w:hAnsi="Cabin" w:cs="Cabin"/>
+                <w:b/>
+              </w:rPr>
+            </w:pPr>
+            <w:r>
+              <w:rPr>
+                <w:rFonts w:ascii="Cabin" w:eastAsia="Cabin" w:hAnsi="Cabin" w:cs="Cabin"/>
+                <w:b/>
+              </w:rPr>
+              <w:t>#6</w:t>
+            </w:r>
+          </w:p>
+        </w:tc>
+        <w:tc>
+          <w:tcPr>
+            <w:tcW w:w="7215" w:type="dxa"/>
+            <w:shd w:val="clear" w:color="auto" w:fill="auto"/>
+            <w:tcMar>
+              <w:top w:w="100" w:type="dxa"/>
+              <w:left w:w="100" w:type="dxa"/>
+              <w:bottom w:w="100" w:type="dxa"/>
+              <w:right w:w="100" w:type="dxa"/>
+            </w:tcMar>
+            <w:vAlign w:val="center"/>
+          </w:tcPr>
+          <w:p>
+            <w:pPr>
+              <w:widowControl w:val="0"/>
+              <w:spacing w:line="240" w:lineRule="auto"/>
+              <w:rPr>
+                <w:rFonts w:ascii="Cabin" w:eastAsia="Cabin" w:hAnsi="Cabin" w:cs="Cabin"/>
+                <w:i/>
+                <w:color w:val="B7B7B7"/>
+                <w:sz w:val="12"/>
+                <w:szCs w:val="12"/>
+              </w:rPr>
+            </w:pPr>
+          </w:p>
+          <w:tbl>
+            <w:tblPr>
+              <w:tblStyle w:val="aff3"/>
+              <w:tblW w:w="7015" w:type="dxa"/>
+              <w:tblInd w:w="0" w:type="dxa"/>
+              <w:tblBorders>
+                <w:top w:val="single" w:sz="8" w:space="0" w:color="B7B7B7"/>
+                <w:left w:val="single" w:sz="8" w:space="0" w:color="B7B7B7"/>
+                <w:bottom w:val="single" w:sz="8" w:space="0" w:color="B7B7B7"/>
+                <w:right w:val="single" w:sz="8" w:space="0" w:color="B7B7B7"/>
+                <w:insideH w:val="single" w:sz="8" w:space="0" w:color="B7B7B7"/>
+                <w:insideV w:val="single" w:sz="8" w:space="0" w:color="B7B7B7"/>
+              </w:tblBorders>
+              <w:tblLayout w:type="fixed"/>
+              <w:tblLook w:val="0600" w:firstRow="0" w:lastRow="0" w:firstColumn="0" w:lastColumn="0" w:noHBand="1" w:noVBand="1"/>
+            </w:tblPr>
+            <w:tblGrid>
+              <w:gridCol w:w="7015"/>
+            </w:tblGrid>
+            <w:tr>
+              <w:tc>
+                <w:tcPr>
+                  <w:tcW w:w="7015" w:type="dxa"/>
+                  <w:shd w:val="clear" w:color="auto" w:fill="auto"/>
+                  <w:tcMar>
+                    <w:top w:w="100" w:type="dxa"/>
+                    <w:left w:w="100" w:type="dxa"/>
+                    <w:bottom w:w="100" w:type="dxa"/>
+                    <w:right w:w="100" w:type="dxa"/>
+                  </w:tcMar>
+                </w:tcPr>
+                <w:p>
+                  <w:pPr>
+                    <w:widowControl w:val="0"/>
+                    <w:numPr>
+                      <w:ilvl w:val="0"/>
+                      <w:numId w:val="1"/>
+                    </w:numPr>
+                    <w:spacing w:line="240" w:lineRule="auto"/>
+                    <w:ind w:left="270"/>
+                    <w:rPr>
+                      <w:rFonts w:ascii="Cabin" w:eastAsia="Cabin" w:hAnsi="Cabin" w:cs="Cabin"/>
+                      <w:i/>
+                      <w:color w:val="B7B7B7"/>
+                    </w:rPr>
+                  </w:pPr>
+                  <w:r>
+                    <w:rPr>
+                      <w:rFonts w:ascii="Cabin" w:eastAsia="Cabin" w:hAnsi="Cabin" w:cs="Cabin"/>
+                      <w:i/>
+                      <w:color w:val="B7B7B7"/>
+                    </w:rPr>
+                    <w:t>Code Endpoint, Toys and Player Collisions</w:t>
+                  </w:r>
+                </w:p>
+              </w:tc>
+            </w:tr>
+          </w:tbl>
+          <w:p>
+            <w:pPr>
+              <w:widowControl w:val="0"/>
+              <w:spacing w:line="240" w:lineRule="auto"/>
+              <w:rPr>
+                <w:rFonts w:ascii="Cabin" w:eastAsia="Cabin" w:hAnsi="Cabin" w:cs="Cabin"/>
+                <w:i/>
+                <w:color w:val="B7B7B7"/>
+                <w:sz w:val="12"/>
+                <w:szCs w:val="12"/>
+              </w:rPr>
+            </w:pPr>
+          </w:p>
+        </w:tc>
+        <w:tc>
+          <w:tcPr>
+            <w:tcW w:w="1455" w:type="dxa"/>
+            <w:shd w:val="clear" w:color="auto" w:fill="auto"/>
+            <w:tcMar>
+              <w:top w:w="100" w:type="dxa"/>
+              <w:left w:w="100" w:type="dxa"/>
+              <w:bottom w:w="100" w:type="dxa"/>
+              <w:right w:w="100" w:type="dxa"/>
+            </w:tcMar>
+            <w:vAlign w:val="center"/>
+          </w:tcPr>
+          <w:p>
+            <w:pPr>
+              <w:widowControl w:val="0"/>
+              <w:spacing w:line="240" w:lineRule="auto"/>
+              <w:rPr>
+                <w:rFonts w:ascii="Cabin" w:eastAsia="Cabin" w:hAnsi="Cabin" w:cs="Cabin"/>
+                <w:i/>
+                <w:color w:val="B7B7B7"/>
+                <w:sz w:val="12"/>
+                <w:szCs w:val="12"/>
+              </w:rPr>
+            </w:pPr>
+          </w:p>
+          <w:tbl>
+            <w:tblPr>
+              <w:tblStyle w:val="aff4"/>
+              <w:tblW w:w="1255" w:type="dxa"/>
+              <w:tblInd w:w="0" w:type="dxa"/>
+              <w:tblBorders>
+                <w:top w:val="single" w:sz="8" w:space="0" w:color="B7B7B7"/>
+                <w:left w:val="single" w:sz="8" w:space="0" w:color="B7B7B7"/>
+                <w:bottom w:val="single" w:sz="8" w:space="0" w:color="B7B7B7"/>
+                <w:right w:val="single" w:sz="8" w:space="0" w:color="B7B7B7"/>
+                <w:insideH w:val="single" w:sz="8" w:space="0" w:color="B7B7B7"/>
+                <w:insideV w:val="single" w:sz="8" w:space="0" w:color="B7B7B7"/>
+              </w:tblBorders>
+              <w:tblLayout w:type="fixed"/>
+              <w:tblLook w:val="0600" w:firstRow="0" w:lastRow="0" w:firstColumn="0" w:lastColumn="0" w:noHBand="1" w:noVBand="1"/>
+            </w:tblPr>
+            <w:tblGrid>
+              <w:gridCol w:w="1255"/>
+            </w:tblGrid>
+            <w:tr>
+              <w:tc>
+                <w:tcPr>
+                  <w:tcW w:w="1255" w:type="dxa"/>
+                  <w:shd w:val="clear" w:color="auto" w:fill="auto"/>
+                  <w:tcMar>
+                    <w:top w:w="100" w:type="dxa"/>
+                    <w:left w:w="100" w:type="dxa"/>
+                    <w:bottom w:w="100" w:type="dxa"/>
+                    <w:right w:w="100" w:type="dxa"/>
+                  </w:tcMar>
+                </w:tcPr>
+                <w:p>
+                  <w:pPr>
+                    <w:widowControl w:val="0"/>
+                    <w:spacing w:line="240" w:lineRule="auto"/>
+                    <w:rPr>
+                      <w:rFonts w:ascii="Cabin" w:eastAsia="Cabin" w:hAnsi="Cabin" w:cs="Cabin"/>
+                      <w:i/>
+                    </w:rPr>
+                  </w:pPr>
+                  <w:r>
+                    <w:rPr>
+                      <w:rFonts w:ascii="Cabin" w:eastAsia="Cabin" w:hAnsi="Cabin" w:cs="Cabin"/>
+                      <w:i/>
+                    </w:rPr>
+                    <w:t>02/05</w:t>
+                  </w:r>
+                </w:p>
+              </w:tc>
+            </w:tr>
+          </w:tbl>
+          <w:p>
+            <w:pPr>
+              <w:widowControl w:val="0"/>
+              <w:spacing w:line="240" w:lineRule="auto"/>
+              <w:rPr>
+                <w:rFonts w:ascii="Cabin" w:eastAsia="Cabin" w:hAnsi="Cabin" w:cs="Cabin"/>
+                <w:i/>
+                <w:color w:val="B7B7B7"/>
+                <w:sz w:val="12"/>
+                <w:szCs w:val="12"/>
+              </w:rPr>
+            </w:pPr>
+          </w:p>
+        </w:tc>
+      </w:tr>
+      <w:tr>
+        <w:tc>
+          <w:tcPr>
+            <w:tcW w:w="1410" w:type="dxa"/>
+            <w:shd w:val="clear" w:color="auto" w:fill="F3F3F3"/>
+            <w:tcMar>
+              <w:top w:w="144" w:type="dxa"/>
+              <w:left w:w="144" w:type="dxa"/>
+              <w:bottom w:w="144" w:type="dxa"/>
+              <w:right w:w="144" w:type="dxa"/>
+            </w:tcMar>
+            <w:vAlign w:val="center"/>
+          </w:tcPr>
+          <w:p>
+            <w:pPr>
+              <w:widowControl w:val="0"/>
+              <w:spacing w:line="240" w:lineRule="auto"/>
+              <w:jc w:val="right"/>
+              <w:rPr>
+                <w:rFonts w:ascii="Cabin" w:eastAsia="Cabin" w:hAnsi="Cabin" w:cs="Cabin"/>
+                <w:b/>
+              </w:rPr>
+            </w:pPr>
+            <w:r>
+              <w:rPr>
+                <w:rFonts w:ascii="Cabin" w:eastAsia="Cabin" w:hAnsi="Cabin" w:cs="Cabin"/>
+                <w:b/>
+              </w:rPr>
+              <w:t>#7</w:t>
+            </w:r>
+          </w:p>
+        </w:tc>
+        <w:tc>
+          <w:tcPr>
+            <w:tcW w:w="7215" w:type="dxa"/>
+            <w:shd w:val="clear" w:color="auto" w:fill="auto"/>
+            <w:tcMar>
+              <w:top w:w="100" w:type="dxa"/>
+              <w:left w:w="100" w:type="dxa"/>
+              <w:bottom w:w="100" w:type="dxa"/>
+              <w:right w:w="100" w:type="dxa"/>
+            </w:tcMar>
+            <w:vAlign w:val="center"/>
+          </w:tcPr>
+          <w:p>
+            <w:pPr>
+              <w:widowControl w:val="0"/>
+              <w:spacing w:line="240" w:lineRule="auto"/>
+              <w:rPr>
+                <w:rFonts w:ascii="Cabin" w:eastAsia="Cabin" w:hAnsi="Cabin" w:cs="Cabin"/>
+                <w:i/>
+                <w:color w:val="B7B7B7"/>
+                <w:sz w:val="12"/>
+                <w:szCs w:val="12"/>
+              </w:rPr>
+            </w:pPr>
+          </w:p>
+          <w:tbl>
+            <w:tblPr>
+              <w:tblStyle w:val="aff3"/>
+              <w:tblW w:w="7015" w:type="dxa"/>
+              <w:tblInd w:w="0" w:type="dxa"/>
+              <w:tblBorders>
+                <w:top w:val="single" w:sz="8" w:space="0" w:color="B7B7B7"/>
+                <w:left w:val="single" w:sz="8" w:space="0" w:color="B7B7B7"/>
+                <w:bottom w:val="single" w:sz="8" w:space="0" w:color="B7B7B7"/>
+                <w:right w:val="single" w:sz="8" w:space="0" w:color="B7B7B7"/>
+                <w:insideH w:val="single" w:sz="8" w:space="0" w:color="B7B7B7"/>
+                <w:insideV w:val="single" w:sz="8" w:space="0" w:color="B7B7B7"/>
+              </w:tblBorders>
+              <w:tblLayout w:type="fixed"/>
+              <w:tblLook w:val="0600" w:firstRow="0" w:lastRow="0" w:firstColumn="0" w:lastColumn="0" w:noHBand="1" w:noVBand="1"/>
+            </w:tblPr>
+            <w:tblGrid>
+              <w:gridCol w:w="7015"/>
+            </w:tblGrid>
+            <w:tr>
+              <w:tc>
+                <w:tcPr>
+                  <w:tcW w:w="7015" w:type="dxa"/>
+                  <w:shd w:val="clear" w:color="auto" w:fill="auto"/>
+                  <w:tcMar>
+                    <w:top w:w="100" w:type="dxa"/>
+                    <w:left w:w="100" w:type="dxa"/>
+                    <w:bottom w:w="100" w:type="dxa"/>
+                    <w:right w:w="100" w:type="dxa"/>
+                  </w:tcMar>
+                </w:tcPr>
+                <w:p>
+                  <w:pPr>
+                    <w:widowControl w:val="0"/>
+                    <w:spacing w:line="240" w:lineRule="auto"/>
+                    <w:ind w:left="270"/>
+                    <w:rPr>
+                      <w:rFonts w:ascii="Cabin" w:eastAsia="Cabin" w:hAnsi="Cabin" w:cs="Cabin"/>
+                      <w:i/>
+                      <w:color w:val="B7B7B7"/>
+                    </w:rPr>
+                  </w:pPr>
+                  <w:r>
+                    <w:rPr>
+                      <w:rFonts w:ascii="Cabin" w:eastAsia="Cabin" w:hAnsi="Cabin" w:cs="Cabin"/>
+                      <w:i/>
+                      <w:color w:val="B7B7B7"/>
+                    </w:rPr>
+                    <w:t>Code Conveyor Manager and Polling Base</w:t>
+                  </w:r>
+                </w:p>
+              </w:tc>
+            </w:tr>
+          </w:tbl>
+          <w:p>
+            <w:pPr>
+              <w:widowControl w:val="0"/>
+              <w:spacing w:line="240" w:lineRule="auto"/>
+              <w:rPr>
+                <w:rFonts w:ascii="Cabin" w:eastAsia="Cabin" w:hAnsi="Cabin" w:cs="Cabin"/>
+                <w:i/>
+                <w:color w:val="B7B7B7"/>
+                <w:sz w:val="12"/>
+                <w:szCs w:val="12"/>
+              </w:rPr>
+            </w:pPr>
+          </w:p>
+        </w:tc>
+        <w:tc>
+          <w:tcPr>
+            <w:tcW w:w="1455" w:type="dxa"/>
+            <w:shd w:val="clear" w:color="auto" w:fill="auto"/>
+            <w:tcMar>
+              <w:top w:w="100" w:type="dxa"/>
+              <w:left w:w="100" w:type="dxa"/>
+              <w:bottom w:w="100" w:type="dxa"/>
+              <w:right w:w="100" w:type="dxa"/>
+            </w:tcMar>
+            <w:vAlign w:val="center"/>
+          </w:tcPr>
+          <w:p>
+            <w:pPr>
+              <w:widowControl w:val="0"/>
+              <w:spacing w:line="240" w:lineRule="auto"/>
+              <w:rPr>
+                <w:rFonts w:ascii="Cabin" w:eastAsia="Cabin" w:hAnsi="Cabin" w:cs="Cabin"/>
+                <w:i/>
+                <w:color w:val="B7B7B7"/>
+                <w:sz w:val="12"/>
+                <w:szCs w:val="12"/>
+              </w:rPr>
+            </w:pPr>
+          </w:p>
+          <w:tbl>
+            <w:tblPr>
+              <w:tblStyle w:val="aff4"/>
+              <w:tblW w:w="1255" w:type="dxa"/>
+              <w:tblInd w:w="0" w:type="dxa"/>
+              <w:tblBorders>
+                <w:top w:val="single" w:sz="8" w:space="0" w:color="B7B7B7"/>
+                <w:left w:val="single" w:sz="8" w:space="0" w:color="B7B7B7"/>
+                <w:bottom w:val="single" w:sz="8" w:space="0" w:color="B7B7B7"/>
+                <w:right w:val="single" w:sz="8" w:space="0" w:color="B7B7B7"/>
+                <w:insideH w:val="single" w:sz="8" w:space="0" w:color="B7B7B7"/>
+                <w:insideV w:val="single" w:sz="8" w:space="0" w:color="B7B7B7"/>
+              </w:tblBorders>
+              <w:tblLayout w:type="fixed"/>
+              <w:tblLook w:val="0600" w:firstRow="0" w:lastRow="0" w:firstColumn="0" w:lastColumn="0" w:noHBand="1" w:noVBand="1"/>
+            </w:tblPr>
+            <w:tblGrid>
+              <w:gridCol w:w="1255"/>
+            </w:tblGrid>
+            <w:tr>
+              <w:tc>
+                <w:tcPr>
+                  <w:tcW w:w="1255" w:type="dxa"/>
+                  <w:shd w:val="clear" w:color="auto" w:fill="auto"/>
+                  <w:tcMar>
+                    <w:top w:w="100" w:type="dxa"/>
+                    <w:left w:w="100" w:type="dxa"/>
+                    <w:bottom w:w="100" w:type="dxa"/>
+                    <w:right w:w="100" w:type="dxa"/>
+                  </w:tcMar>
+                </w:tcPr>
+                <w:p>
+                  <w:pPr>
+                    <w:widowControl w:val="0"/>
+                    <w:spacing w:line="240" w:lineRule="auto"/>
+                    <w:rPr>
+                      <w:rFonts w:ascii="Cabin" w:eastAsia="Cabin" w:hAnsi="Cabin" w:cs="Cabin"/>
+                      <w:i/>
+                    </w:rPr>
+                  </w:pPr>
+                  <w:r>
+                    <w:rPr>
+                      <w:rFonts w:ascii="Cabin" w:eastAsia="Cabin" w:hAnsi="Cabin" w:cs="Cabin"/>
+                      <w:i/>
+                    </w:rPr>
+                    <w:t>03/05</w:t>
+                  </w:r>
+                </w:p>
+              </w:tc>
+            </w:tr>
+          </w:tbl>
+          <w:p>
+            <w:pPr>
+              <w:widowControl w:val="0"/>
+              <w:spacing w:line="240" w:lineRule="auto"/>
+              <w:rPr>
+                <w:rFonts w:ascii="Cabin" w:eastAsia="Cabin" w:hAnsi="Cabin" w:cs="Cabin"/>
+                <w:i/>
+                <w:color w:val="B7B7B7"/>
+                <w:sz w:val="12"/>
+                <w:szCs w:val="12"/>
+              </w:rPr>
+            </w:pPr>
+          </w:p>
+        </w:tc>
+      </w:tr>
+      <w:tr>
+        <w:tc>
+          <w:tcPr>
+            <w:tcW w:w="1410" w:type="dxa"/>
+            <w:shd w:val="clear" w:color="auto" w:fill="F3F3F3"/>
+            <w:tcMar>
+              <w:top w:w="144" w:type="dxa"/>
+              <w:left w:w="144" w:type="dxa"/>
+              <w:bottom w:w="144" w:type="dxa"/>
+              <w:right w:w="144" w:type="dxa"/>
+            </w:tcMar>
+            <w:vAlign w:val="center"/>
+          </w:tcPr>
+          <w:p>
+            <w:pPr>
+              <w:widowControl w:val="0"/>
+              <w:spacing w:line="240" w:lineRule="auto"/>
+              <w:jc w:val="right"/>
+              <w:rPr>
+                <w:rFonts w:ascii="Cabin" w:eastAsia="Cabin" w:hAnsi="Cabin" w:cs="Cabin"/>
+                <w:b/>
+              </w:rPr>
+            </w:pPr>
+            <w:r>
+              <w:rPr>
+                <w:rFonts w:ascii="Cabin" w:eastAsia="Cabin" w:hAnsi="Cabin" w:cs="Cabin"/>
+                <w:b/>
+              </w:rPr>
+              <w:t>#8</w:t>
+            </w:r>
+          </w:p>
+        </w:tc>
+        <w:tc>
+          <w:tcPr>
+            <w:tcW w:w="7215" w:type="dxa"/>
+            <w:shd w:val="clear" w:color="auto" w:fill="auto"/>
+            <w:tcMar>
+              <w:top w:w="100" w:type="dxa"/>
+              <w:left w:w="100" w:type="dxa"/>
+              <w:bottom w:w="100" w:type="dxa"/>
+              <w:right w:w="100" w:type="dxa"/>
+            </w:tcMar>
+            <w:vAlign w:val="center"/>
+          </w:tcPr>
+          <w:p>
+            <w:pPr>
+              <w:widowControl w:val="0"/>
+              <w:spacing w:line="240" w:lineRule="auto"/>
+              <w:rPr>
+                <w:rFonts w:ascii="Cabin" w:eastAsia="Cabin" w:hAnsi="Cabin" w:cs="Cabin"/>
+                <w:i/>
+                <w:color w:val="B7B7B7"/>
+                <w:sz w:val="12"/>
+                <w:szCs w:val="12"/>
+              </w:rPr>
+            </w:pPr>
+          </w:p>
+          <w:tbl>
+            <w:tblPr>
+              <w:tblStyle w:val="aff3"/>
+              <w:tblW w:w="7015" w:type="dxa"/>
+              <w:tblInd w:w="0" w:type="dxa"/>
+              <w:tblBorders>
+                <w:top w:val="single" w:sz="8" w:space="0" w:color="B7B7B7"/>
+                <w:left w:val="single" w:sz="8" w:space="0" w:color="B7B7B7"/>
+                <w:bottom w:val="single" w:sz="8" w:space="0" w:color="B7B7B7"/>
+                <w:right w:val="single" w:sz="8" w:space="0" w:color="B7B7B7"/>
+                <w:insideH w:val="single" w:sz="8" w:space="0" w:color="B7B7B7"/>
+                <w:insideV w:val="single" w:sz="8" w:space="0" w:color="B7B7B7"/>
+              </w:tblBorders>
+              <w:tblLayout w:type="fixed"/>
+              <w:tblLook w:val="0600" w:firstRow="0" w:lastRow="0" w:firstColumn="0" w:lastColumn="0" w:noHBand="1" w:noVBand="1"/>
+            </w:tblPr>
+            <w:tblGrid>
+              <w:gridCol w:w="7015"/>
+            </w:tblGrid>
+            <w:tr>
+              <w:tc>
+                <w:tcPr>
+                  <w:tcW w:w="7015" w:type="dxa"/>
+                  <w:shd w:val="clear" w:color="auto" w:fill="auto"/>
+                  <w:tcMar>
+                    <w:top w:w="100" w:type="dxa"/>
+                    <w:left w:w="100" w:type="dxa"/>
+                    <w:bottom w:w="100" w:type="dxa"/>
+                    <w:right w:w="100" w:type="dxa"/>
+                  </w:tcMar>
+                </w:tcPr>
+                <w:p>
+                  <w:pPr>
+                    <w:widowControl w:val="0"/>
+                    <w:spacing w:line="240" w:lineRule="auto"/>
+                    <w:ind w:left="270"/>
+                    <w:rPr>
+                      <w:rFonts w:ascii="Cabin" w:eastAsia="Cabin" w:hAnsi="Cabin" w:cs="Cabin"/>
+                      <w:i/>
+                      <w:color w:val="B7B7B7"/>
+                    </w:rPr>
+                  </w:pPr>
+                  <w:r>
+                    <w:rPr>
+                      <w:rFonts w:ascii="Cabin" w:eastAsia="Cabin" w:hAnsi="Cabin" w:cs="Cabin"/>
+                      <w:i/>
+                      <w:color w:val="B7B7B7"/>
+                    </w:rPr>
+                    <w:t>Create Endpoint cursor</w:t>
+                  </w:r>
+                </w:p>
+              </w:tc>
+            </w:tr>
+          </w:tbl>
+          <w:p>
+            <w:pPr>
+              <w:widowControl w:val="0"/>
+              <w:spacing w:line="240" w:lineRule="auto"/>
+              <w:rPr>
+                <w:rFonts w:ascii="Cabin" w:eastAsia="Cabin" w:hAnsi="Cabin" w:cs="Cabin"/>
+                <w:i/>
+                <w:color w:val="B7B7B7"/>
+                <w:sz w:val="12"/>
+                <w:szCs w:val="12"/>
+              </w:rPr>
+            </w:pPr>
+          </w:p>
+        </w:tc>
+        <w:tc>
+          <w:tcPr>
+            <w:tcW w:w="1455" w:type="dxa"/>
+            <w:shd w:val="clear" w:color="auto" w:fill="auto"/>
+            <w:tcMar>
+              <w:top w:w="100" w:type="dxa"/>
+              <w:left w:w="100" w:type="dxa"/>
+              <w:bottom w:w="100" w:type="dxa"/>
+              <w:right w:w="100" w:type="dxa"/>
+            </w:tcMar>
+            <w:vAlign w:val="center"/>
+          </w:tcPr>
+          <w:p>
+            <w:pPr>
+              <w:widowControl w:val="0"/>
+              <w:spacing w:line="240" w:lineRule="auto"/>
+              <w:rPr>
+                <w:rFonts w:ascii="Cabin" w:eastAsia="Cabin" w:hAnsi="Cabin" w:cs="Cabin"/>
+                <w:i/>
+                <w:color w:val="B7B7B7"/>
+                <w:sz w:val="12"/>
+                <w:szCs w:val="12"/>
+              </w:rPr>
+            </w:pPr>
+          </w:p>
+          <w:tbl>
+            <w:tblPr>
+              <w:tblStyle w:val="aff4"/>
+              <w:tblW w:w="1255" w:type="dxa"/>
+              <w:tblInd w:w="0" w:type="dxa"/>
+              <w:tblBorders>
+                <w:top w:val="single" w:sz="8" w:space="0" w:color="B7B7B7"/>
+                <w:left w:val="single" w:sz="8" w:space="0" w:color="B7B7B7"/>
+                <w:bottom w:val="single" w:sz="8" w:space="0" w:color="B7B7B7"/>
+                <w:right w:val="single" w:sz="8" w:space="0" w:color="B7B7B7"/>
+                <w:insideH w:val="single" w:sz="8" w:space="0" w:color="B7B7B7"/>
+                <w:insideV w:val="single" w:sz="8" w:space="0" w:color="B7B7B7"/>
+              </w:tblBorders>
+              <w:tblLayout w:type="fixed"/>
+              <w:tblLook w:val="0600" w:firstRow="0" w:lastRow="0" w:firstColumn="0" w:lastColumn="0" w:noHBand="1" w:noVBand="1"/>
+            </w:tblPr>
+            <w:tblGrid>
+              <w:gridCol w:w="1255"/>
+            </w:tblGrid>
+            <w:tr>
+              <w:tc>
+                <w:tcPr>
+                  <w:tcW w:w="1255" w:type="dxa"/>
+                  <w:shd w:val="clear" w:color="auto" w:fill="auto"/>
+                  <w:tcMar>
+                    <w:top w:w="100" w:type="dxa"/>
+                    <w:left w:w="100" w:type="dxa"/>
+                    <w:bottom w:w="100" w:type="dxa"/>
+                    <w:right w:w="100" w:type="dxa"/>
+                  </w:tcMar>
+                </w:tcPr>
+                <w:p>
+                  <w:pPr>
+                    <w:widowControl w:val="0"/>
+                    <w:spacing w:line="240" w:lineRule="auto"/>
+                    <w:rPr>
+                      <w:rFonts w:ascii="Cabin" w:eastAsia="Cabin" w:hAnsi="Cabin" w:cs="Cabin"/>
+                      <w:i/>
+                      <w:u w:val="single"/>
+                    </w:rPr>
+                  </w:pPr>
+                  <w:r>
+                    <w:rPr>
+                      <w:rFonts w:ascii="Cabin" w:eastAsia="Cabin" w:hAnsi="Cabin" w:cs="Cabin"/>
+                      <w:i/>
+                    </w:rPr>
+                    <w:t>03/05</w:t>
+                  </w:r>
+                </w:p>
+              </w:tc>
+            </w:tr>
+          </w:tbl>
+          <w:p>
+            <w:pPr>
+              <w:widowControl w:val="0"/>
+              <w:spacing w:line="240" w:lineRule="auto"/>
+              <w:rPr>
+                <w:rFonts w:ascii="Cabin" w:eastAsia="Cabin" w:hAnsi="Cabin" w:cs="Cabin"/>
+                <w:i/>
+                <w:color w:val="B7B7B7"/>
+                <w:sz w:val="12"/>
+                <w:szCs w:val="12"/>
+              </w:rPr>
+            </w:pPr>
+          </w:p>
+        </w:tc>
+      </w:tr>
+      <w:tr>
+        <w:tc>
+          <w:tcPr>
+            <w:tcW w:w="1410" w:type="dxa"/>
+            <w:shd w:val="clear" w:color="auto" w:fill="F3F3F3"/>
+            <w:tcMar>
+              <w:top w:w="144" w:type="dxa"/>
+              <w:left w:w="144" w:type="dxa"/>
+              <w:bottom w:w="144" w:type="dxa"/>
+              <w:right w:w="144" w:type="dxa"/>
+            </w:tcMar>
+            <w:vAlign w:val="center"/>
+          </w:tcPr>
+          <w:p>
+            <w:pPr>
+              <w:widowControl w:val="0"/>
+              <w:spacing w:line="240" w:lineRule="auto"/>
+              <w:jc w:val="right"/>
+              <w:rPr>
+                <w:rFonts w:ascii="Cabin" w:eastAsia="Cabin" w:hAnsi="Cabin" w:cs="Cabin"/>
+                <w:b/>
+              </w:rPr>
+            </w:pPr>
+            <w:r>
+              <w:rPr>
+                <w:rFonts w:ascii="Cabin" w:eastAsia="Cabin" w:hAnsi="Cabin" w:cs="Cabin"/>
+                <w:b/>
+              </w:rPr>
+              <w:t>#9</w:t>
+            </w:r>
+          </w:p>
+        </w:tc>
+        <w:tc>
+          <w:tcPr>
+            <w:tcW w:w="7215" w:type="dxa"/>
+            <w:shd w:val="clear" w:color="auto" w:fill="auto"/>
+            <w:tcMar>
+              <w:top w:w="100" w:type="dxa"/>
+              <w:left w:w="100" w:type="dxa"/>
+              <w:bottom w:w="100" w:type="dxa"/>
+              <w:right w:w="100" w:type="dxa"/>
+            </w:tcMar>
+            <w:vAlign w:val="center"/>
+          </w:tcPr>
+          <w:p>
+            <w:pPr>
+              <w:widowControl w:val="0"/>
+              <w:spacing w:line="240" w:lineRule="auto"/>
+              <w:rPr>
+                <w:rFonts w:ascii="Cabin" w:eastAsia="Cabin" w:hAnsi="Cabin" w:cs="Cabin"/>
+                <w:i/>
+                <w:color w:val="B7B7B7"/>
+                <w:sz w:val="12"/>
+                <w:szCs w:val="12"/>
+              </w:rPr>
+            </w:pPr>
+          </w:p>
+          <w:tbl>
+            <w:tblPr>
+              <w:tblStyle w:val="aff3"/>
+              <w:tblW w:w="7015" w:type="dxa"/>
+              <w:tblInd w:w="0" w:type="dxa"/>
+              <w:tblBorders>
+                <w:top w:val="single" w:sz="8" w:space="0" w:color="B7B7B7"/>
+                <w:left w:val="single" w:sz="8" w:space="0" w:color="B7B7B7"/>
+                <w:bottom w:val="single" w:sz="8" w:space="0" w:color="B7B7B7"/>
+                <w:right w:val="single" w:sz="8" w:space="0" w:color="B7B7B7"/>
+                <w:insideH w:val="single" w:sz="8" w:space="0" w:color="B7B7B7"/>
+                <w:insideV w:val="single" w:sz="8" w:space="0" w:color="B7B7B7"/>
+              </w:tblBorders>
+              <w:tblLayout w:type="fixed"/>
+              <w:tblLook w:val="0600" w:firstRow="0" w:lastRow="0" w:firstColumn="0" w:lastColumn="0" w:noHBand="1" w:noVBand="1"/>
+            </w:tblPr>
+            <w:tblGrid>
+              <w:gridCol w:w="7015"/>
+            </w:tblGrid>
+            <w:tr>
+              <w:tc>
+                <w:tcPr>
+                  <w:tcW w:w="7015" w:type="dxa"/>
+                  <w:shd w:val="clear" w:color="auto" w:fill="auto"/>
+                  <w:tcMar>
+                    <w:top w:w="100" w:type="dxa"/>
+                    <w:left w:w="100" w:type="dxa"/>
+                    <w:bottom w:w="100" w:type="dxa"/>
+                    <w:right w:w="100" w:type="dxa"/>
+                  </w:tcMar>
+                </w:tcPr>
+                <w:p>
+                  <w:pPr>
+                    <w:widowControl w:val="0"/>
+                    <w:numPr>
+                      <w:ilvl w:val="0"/>
+                      <w:numId w:val="1"/>
+                    </w:numPr>
+                    <w:spacing w:line="240" w:lineRule="auto"/>
+                    <w:ind w:left="270"/>
+                    <w:rPr>
+                      <w:rFonts w:ascii="Cabin" w:eastAsia="Cabin" w:hAnsi="Cabin" w:cs="Cabin"/>
+                      <w:i/>
+                      <w:color w:val="B7B7B7"/>
+                    </w:rPr>
+                  </w:pPr>
+                  <w:r>
+                    <w:rPr>
+                      <w:rFonts w:ascii="Cabin" w:eastAsia="Cabin" w:hAnsi="Cabin" w:cs="Cabin"/>
+                      <w:i/>
+                      <w:color w:val="B7B7B7"/>
+                    </w:rPr>
+                    <w:t>Core Mechanic: Gift-wrapping</w:t>
+                  </w:r>
+                </w:p>
+              </w:tc>
+            </w:tr>
+          </w:tbl>
+          <w:p>
+            <w:pPr>
+              <w:widowControl w:val="0"/>
+              <w:spacing w:line="240" w:lineRule="auto"/>
+              <w:rPr>
+                <w:rFonts w:ascii="Cabin" w:eastAsia="Cabin" w:hAnsi="Cabin" w:cs="Cabin"/>
+                <w:i/>
+                <w:color w:val="B7B7B7"/>
+                <w:sz w:val="12"/>
+                <w:szCs w:val="12"/>
+              </w:rPr>
+            </w:pPr>
+          </w:p>
+        </w:tc>
+        <w:tc>
+          <w:tcPr>
+            <w:tcW w:w="1455" w:type="dxa"/>
+            <w:shd w:val="clear" w:color="auto" w:fill="auto"/>
+            <w:tcMar>
+              <w:top w:w="100" w:type="dxa"/>
+              <w:left w:w="100" w:type="dxa"/>
+              <w:bottom w:w="100" w:type="dxa"/>
+              <w:right w:w="100" w:type="dxa"/>
+            </w:tcMar>
+            <w:vAlign w:val="center"/>
+          </w:tcPr>
+          <w:p>
+            <w:pPr>
+              <w:widowControl w:val="0"/>
+              <w:spacing w:line="240" w:lineRule="auto"/>
+              <w:rPr>
+                <w:rFonts w:ascii="Cabin" w:eastAsia="Cabin" w:hAnsi="Cabin" w:cs="Cabin"/>
+                <w:i/>
+                <w:color w:val="B7B7B7"/>
+                <w:sz w:val="12"/>
+                <w:szCs w:val="12"/>
+              </w:rPr>
+            </w:pPr>
+          </w:p>
+          <w:tbl>
+            <w:tblPr>
+              <w:tblStyle w:val="aff4"/>
+              <w:tblW w:w="1255" w:type="dxa"/>
+              <w:tblInd w:w="0" w:type="dxa"/>
+              <w:tblBorders>
+                <w:top w:val="single" w:sz="8" w:space="0" w:color="B7B7B7"/>
+                <w:left w:val="single" w:sz="8" w:space="0" w:color="B7B7B7"/>
+                <w:bottom w:val="single" w:sz="8" w:space="0" w:color="B7B7B7"/>
+                <w:right w:val="single" w:sz="8" w:space="0" w:color="B7B7B7"/>
+                <w:insideH w:val="single" w:sz="8" w:space="0" w:color="B7B7B7"/>
+                <w:insideV w:val="single" w:sz="8" w:space="0" w:color="B7B7B7"/>
+              </w:tblBorders>
+              <w:tblLayout w:type="fixed"/>
+              <w:tblLook w:val="0600" w:firstRow="0" w:lastRow="0" w:firstColumn="0" w:lastColumn="0" w:noHBand="1" w:noVBand="1"/>
+            </w:tblPr>
+            <w:tblGrid>
+              <w:gridCol w:w="1255"/>
+            </w:tblGrid>
+            <w:tr>
+              <w:tc>
+                <w:tcPr>
+                  <w:tcW w:w="1255" w:type="dxa"/>
+                  <w:shd w:val="clear" w:color="auto" w:fill="auto"/>
+                  <w:tcMar>
+                    <w:top w:w="100" w:type="dxa"/>
+                    <w:left w:w="100" w:type="dxa"/>
+                    <w:bottom w:w="100" w:type="dxa"/>
+                    <w:right w:w="100" w:type="dxa"/>
+                  </w:tcMar>
+                </w:tcPr>
+                <w:p>
+                  <w:pPr>
+                    <w:widowControl w:val="0"/>
+                    <w:spacing w:line="240" w:lineRule="auto"/>
+                    <w:rPr>
+                      <w:rFonts w:ascii="Cabin" w:eastAsia="Cabin" w:hAnsi="Cabin" w:cs="Cabin"/>
+                      <w:i/>
+                    </w:rPr>
+                  </w:pPr>
+                  <w:r>
+                    <w:rPr>
+                      <w:rFonts w:ascii="Cabin" w:eastAsia="Cabin" w:hAnsi="Cabin" w:cs="Cabin"/>
+                      <w:i/>
+                    </w:rPr>
+                    <w:t>04/05</w:t>
+                  </w:r>
+                </w:p>
+              </w:tc>
+            </w:tr>
+          </w:tbl>
+          <w:p>
+            <w:pPr>
+              <w:widowControl w:val="0"/>
+              <w:spacing w:line="240" w:lineRule="auto"/>
+              <w:rPr>
+                <w:rFonts w:ascii="Cabin" w:eastAsia="Cabin" w:hAnsi="Cabin" w:cs="Cabin"/>
+                <w:i/>
+                <w:color w:val="B7B7B7"/>
+                <w:sz w:val="12"/>
+                <w:szCs w:val="12"/>
+              </w:rPr>
+            </w:pPr>
+          </w:p>
+        </w:tc>
+      </w:tr>
+      <w:tr>
+        <w:tc>
+          <w:tcPr>
+            <w:tcW w:w="1410" w:type="dxa"/>
+            <w:shd w:val="clear" w:color="auto" w:fill="F3F3F3"/>
+            <w:tcMar>
+              <w:top w:w="144" w:type="dxa"/>
+              <w:left w:w="144" w:type="dxa"/>
+              <w:bottom w:w="144" w:type="dxa"/>
+              <w:right w:w="144" w:type="dxa"/>
+            </w:tcMar>
+            <w:vAlign w:val="center"/>
+          </w:tcPr>
+          <w:p>
+            <w:pPr>
+              <w:widowControl w:val="0"/>
+              <w:spacing w:line="240" w:lineRule="auto"/>
+              <w:jc w:val="right"/>
+              <w:rPr>
+                <w:rFonts w:ascii="Cabin" w:eastAsia="Cabin" w:hAnsi="Cabin" w:cs="Cabin"/>
+                <w:b/>
+              </w:rPr>
+            </w:pPr>
+            <w:r>
+              <w:rPr>
+                <w:rFonts w:ascii="Cabin" w:eastAsia="Cabin" w:hAnsi="Cabin" w:cs="Cabin"/>
+                <w:b/>
+              </w:rPr>
+              <w:t>#10</w:t>
+            </w:r>
+          </w:p>
+        </w:tc>
+        <w:tc>
+          <w:tcPr>
+            <w:tcW w:w="7215" w:type="dxa"/>
+            <w:shd w:val="clear" w:color="auto" w:fill="auto"/>
+            <w:tcMar>
+              <w:top w:w="100" w:type="dxa"/>
+              <w:left w:w="100" w:type="dxa"/>
+              <w:bottom w:w="100" w:type="dxa"/>
+              <w:right w:w="100" w:type="dxa"/>
+            </w:tcMar>
+            <w:vAlign w:val="center"/>
+          </w:tcPr>
+          <w:p>
+            <w:pPr>
+              <w:widowControl w:val="0"/>
+              <w:spacing w:line="240" w:lineRule="auto"/>
+              <w:rPr>
+                <w:rFonts w:ascii="Cabin" w:eastAsia="Cabin" w:hAnsi="Cabin" w:cs="Cabin"/>
+                <w:i/>
+                <w:color w:val="B7B7B7"/>
+                <w:sz w:val="12"/>
+                <w:szCs w:val="12"/>
+              </w:rPr>
+            </w:pPr>
+          </w:p>
+          <w:tbl>
+            <w:tblPr>
+              <w:tblStyle w:val="aff3"/>
+              <w:tblW w:w="7015" w:type="dxa"/>
+              <w:tblInd w:w="0" w:type="dxa"/>
+              <w:tblBorders>
+                <w:top w:val="single" w:sz="8" w:space="0" w:color="B7B7B7"/>
+                <w:left w:val="single" w:sz="8" w:space="0" w:color="B7B7B7"/>
+                <w:bottom w:val="single" w:sz="8" w:space="0" w:color="B7B7B7"/>
+                <w:right w:val="single" w:sz="8" w:space="0" w:color="B7B7B7"/>
+                <w:insideH w:val="single" w:sz="8" w:space="0" w:color="B7B7B7"/>
+                <w:insideV w:val="single" w:sz="8" w:space="0" w:color="B7B7B7"/>
+              </w:tblBorders>
+              <w:tblLayout w:type="fixed"/>
+              <w:tblLook w:val="0600" w:firstRow="0" w:lastRow="0" w:firstColumn="0" w:lastColumn="0" w:noHBand="1" w:noVBand="1"/>
+            </w:tblPr>
+            <w:tblGrid>
+              <w:gridCol w:w="7015"/>
+            </w:tblGrid>
+            <w:tr>
+              <w:tc>
+                <w:tcPr>
+                  <w:tcW w:w="7015" w:type="dxa"/>
+                  <w:shd w:val="clear" w:color="auto" w:fill="auto"/>
+                  <w:tcMar>
+                    <w:top w:w="100" w:type="dxa"/>
+                    <w:left w:w="100" w:type="dxa"/>
+                    <w:bottom w:w="100" w:type="dxa"/>
+                    <w:right w:w="100" w:type="dxa"/>
+                  </w:tcMar>
+                </w:tcPr>
+                <w:p>
+                  <w:pPr>
+                    <w:widowControl w:val="0"/>
+                    <w:numPr>
+                      <w:ilvl w:val="0"/>
+                      <w:numId w:val="1"/>
+                    </w:numPr>
+                    <w:spacing w:line="240" w:lineRule="auto"/>
+                    <w:ind w:left="270"/>
+                    <w:rPr>
+                      <w:rFonts w:ascii="Cabin" w:eastAsia="Cabin" w:hAnsi="Cabin" w:cs="Cabin"/>
+                      <w:i/>
+                      <w:color w:val="B7B7B7"/>
+                    </w:rPr>
+                  </w:pPr>
+                  <w:r>
+                    <w:rPr>
+                      <w:rFonts w:ascii="Cabin" w:eastAsia="Cabin" w:hAnsi="Cabin" w:cs="Cabin"/>
+                      <w:i/>
+                      <w:color w:val="B7B7B7"/>
+                    </w:rPr>
+                    <w:t>S</w:t>
+                  </w:r>
+                  <w:r>
+                    <w:rPr>
+                      <w:rFonts w:ascii="Cabin" w:eastAsia="Cabin" w:hAnsi="Cabin" w:cs="Cabin"/>
+                      <w:i/>
+                      <w:color w:val="B7B7B7"/>
+                    </w:rPr>
+                    <w:t>tress system</w:t>
+                  </w:r>
+                </w:p>
+              </w:tc>
+            </w:tr>
+          </w:tbl>
+          <w:p>
+            <w:pPr>
+              <w:widowControl w:val="0"/>
+              <w:spacing w:line="240" w:lineRule="auto"/>
+              <w:rPr>
+                <w:rFonts w:ascii="Cabin" w:eastAsia="Cabin" w:hAnsi="Cabin" w:cs="Cabin"/>
+                <w:i/>
+                <w:color w:val="B7B7B7"/>
+                <w:sz w:val="12"/>
+                <w:szCs w:val="12"/>
+              </w:rPr>
+            </w:pPr>
+          </w:p>
+        </w:tc>
+        <w:tc>
+          <w:tcPr>
+            <w:tcW w:w="1455" w:type="dxa"/>
+            <w:shd w:val="clear" w:color="auto" w:fill="auto"/>
+            <w:tcMar>
+              <w:top w:w="100" w:type="dxa"/>
+              <w:left w:w="100" w:type="dxa"/>
+              <w:bottom w:w="100" w:type="dxa"/>
+              <w:right w:w="100" w:type="dxa"/>
+            </w:tcMar>
+            <w:vAlign w:val="center"/>
+          </w:tcPr>
+          <w:p>
+            <w:pPr>
+              <w:widowControl w:val="0"/>
+              <w:spacing w:line="240" w:lineRule="auto"/>
+              <w:rPr>
+                <w:rFonts w:ascii="Cabin" w:eastAsia="Cabin" w:hAnsi="Cabin" w:cs="Cabin"/>
+                <w:i/>
+                <w:color w:val="B7B7B7"/>
+                <w:sz w:val="12"/>
+                <w:szCs w:val="12"/>
+              </w:rPr>
+            </w:pPr>
+          </w:p>
+          <w:tbl>
+            <w:tblPr>
+              <w:tblStyle w:val="aff4"/>
+              <w:tblW w:w="1255" w:type="dxa"/>
+              <w:tblInd w:w="0" w:type="dxa"/>
+              <w:tblBorders>
+                <w:top w:val="single" w:sz="8" w:space="0" w:color="B7B7B7"/>
+                <w:left w:val="single" w:sz="8" w:space="0" w:color="B7B7B7"/>
+                <w:bottom w:val="single" w:sz="8" w:space="0" w:color="B7B7B7"/>
+                <w:right w:val="single" w:sz="8" w:space="0" w:color="B7B7B7"/>
+                <w:insideH w:val="single" w:sz="8" w:space="0" w:color="B7B7B7"/>
+                <w:insideV w:val="single" w:sz="8" w:space="0" w:color="B7B7B7"/>
+              </w:tblBorders>
+              <w:tblLayout w:type="fixed"/>
+              <w:tblLook w:val="0600" w:firstRow="0" w:lastRow="0" w:firstColumn="0" w:lastColumn="0" w:noHBand="1" w:noVBand="1"/>
+            </w:tblPr>
+            <w:tblGrid>
+              <w:gridCol w:w="1255"/>
+            </w:tblGrid>
+            <w:tr>
+              <w:tc>
+                <w:tcPr>
+                  <w:tcW w:w="1255" w:type="dxa"/>
+                  <w:shd w:val="clear" w:color="auto" w:fill="auto"/>
+                  <w:tcMar>
+                    <w:top w:w="100" w:type="dxa"/>
+                    <w:left w:w="100" w:type="dxa"/>
+                    <w:bottom w:w="100" w:type="dxa"/>
+                    <w:right w:w="100" w:type="dxa"/>
+                  </w:tcMar>
+                </w:tcPr>
+                <w:p>
+                  <w:pPr>
+                    <w:widowControl w:val="0"/>
+                    <w:spacing w:line="240" w:lineRule="auto"/>
+                    <w:rPr>
+                      <w:rFonts w:ascii="Cabin" w:eastAsia="Cabin" w:hAnsi="Cabin" w:cs="Cabin"/>
+                      <w:i/>
+                    </w:rPr>
+                  </w:pPr>
+                  <w:r>
+                    <w:rPr>
+                      <w:rFonts w:ascii="Cabin" w:eastAsia="Cabin" w:hAnsi="Cabin" w:cs="Cabin"/>
+                      <w:i/>
+                    </w:rPr>
+                    <w:t>05/05</w:t>
+                  </w:r>
+                </w:p>
+              </w:tc>
+            </w:tr>
+          </w:tbl>
+          <w:p>
+            <w:pPr>
+              <w:widowControl w:val="0"/>
+              <w:spacing w:line="240" w:lineRule="auto"/>
+              <w:rPr>
+                <w:rFonts w:ascii="Cabin" w:eastAsia="Cabin" w:hAnsi="Cabin" w:cs="Cabin"/>
+                <w:i/>
+                <w:color w:val="B7B7B7"/>
+                <w:sz w:val="12"/>
+                <w:szCs w:val="12"/>
+              </w:rPr>
+            </w:pPr>
+          </w:p>
+        </w:tc>
+      </w:tr>
+      <w:tr>
+        <w:tblPrEx>
+          <w:tblBorders>
+            <w:top w:val="none" w:sz="0" w:space="0" w:color="auto"/>
+            <w:left w:val="none" w:sz="0" w:space="0" w:color="auto"/>
+            <w:bottom w:val="none" w:sz="0" w:space="0" w:color="auto"/>
+            <w:right w:val="none" w:sz="0" w:space="0" w:color="auto"/>
+            <w:insideH w:val="none" w:sz="0" w:space="0" w:color="auto"/>
+            <w:insideV w:val="none" w:sz="0" w:space="0" w:color="auto"/>
+          </w:tblBorders>
+          <w:tblLook w:val="04A0" w:firstRow="1" w:lastRow="0" w:firstColumn="1" w:lastColumn="0" w:noHBand="0" w:noVBand="1"/>
+        </w:tblPrEx>
+        <w:tc>
+          <w:tcPr>
+            <w:tcW w:w="1410" w:type="dxa"/>
+          </w:tcPr>
+          <w:p>
+            <w:pPr>
+              <w:widowControl w:val="0"/>
+              <w:spacing w:line="240" w:lineRule="auto"/>
+              <w:jc w:val="right"/>
+              <w:rPr>
+                <w:rFonts w:ascii="Cabin" w:eastAsia="Cabin" w:hAnsi="Cabin" w:cs="Cabin"/>
+                <w:b/>
+              </w:rPr>
+            </w:pPr>
+            <w:r>
+              <w:rPr>
+                <w:rFonts w:ascii="Cabin" w:eastAsia="Cabin" w:hAnsi="Cabin" w:cs="Cabin"/>
+                <w:b/>
+              </w:rPr>
+              <w:t>Backlog</w:t>
+            </w:r>
+          </w:p>
+        </w:tc>
+        <w:tc>
+          <w:tcPr>
+            <w:tcW w:w="7215" w:type="dxa"/>
           </w:tcPr>
           <w:p>
             <w:pPr>
@@ -6860,14 +9175,6 @@
         <w:tc>
           <w:tcPr>
             <w:tcW w:w="1455" w:type="dxa"/>
-            <w:shd w:val="clear" w:color="auto" w:fill="auto"/>
-            <w:tcMar>
-              <w:top w:w="100" w:type="dxa"/>
-              <w:left w:w="100" w:type="dxa"/>
-              <w:bottom w:w="100" w:type="dxa"/>
-              <w:right w:w="100" w:type="dxa"/>
-            </w:tcMar>
-            <w:vAlign w:val="center"/>
           </w:tcPr>
           <w:p>
             <w:pPr>
@@ -6958,13 +9265,6 @@
     </w:p>
     <w:p>
       <w:pPr>
-        <w:rPr>
-          <w:rFonts w:ascii="Cabin" w:eastAsia="Cabin" w:hAnsi="Cabin" w:cs="Cabin"/>
-        </w:rPr>
-      </w:pPr>
-    </w:p>
-    <w:p>
-      <w:pPr>
         <w:pStyle w:val="Ttulo1"/>
         <w:spacing w:before="0" w:after="60"/>
         <w:rPr>
@@ -6985,6 +9285,7 @@
           <w:sz w:val="36"/>
           <w:szCs w:val="36"/>
         </w:rPr>
+        <w:lastRenderedPageBreak/>
         <w:t>Project Sketch</w:t>
       </w:r>
     </w:p>

</xml_diff>

<commit_message>
Elf Animation: Walk and Idle
Animation Controller: Elf
Slide Idle Animation Clip
Front Idle Animation Clip
Walk Idle Animation Clip
Coffe Idle Animation Clip
Talk Idle Animation Clip
Stress Idle Animation Clip
</commit_message>
<xml_diff>
--- a/Project Design Doc [GDOC].docx
+++ b/Project Design Doc [GDOC].docx
@@ -9248,6 +9248,2307 @@
         </w:tc>
       </w:tr>
       <w:tr>
+        <w:tc>
+          <w:tcPr>
+            <w:tcW w:w="1410" w:type="dxa"/>
+            <w:shd w:val="clear" w:color="auto" w:fill="F3F3F3"/>
+            <w:tcMar>
+              <w:top w:w="144" w:type="dxa"/>
+              <w:left w:w="144" w:type="dxa"/>
+              <w:bottom w:w="144" w:type="dxa"/>
+              <w:right w:w="144" w:type="dxa"/>
+            </w:tcMar>
+            <w:vAlign w:val="center"/>
+          </w:tcPr>
+          <w:p>
+            <w:pPr>
+              <w:widowControl w:val="0"/>
+              <w:spacing w:line="240" w:lineRule="auto"/>
+              <w:jc w:val="right"/>
+              <w:rPr>
+                <w:rFonts w:ascii="Cabin" w:eastAsia="Cabin" w:hAnsi="Cabin" w:cs="Cabin"/>
+                <w:b/>
+              </w:rPr>
+            </w:pPr>
+            <w:r>
+              <w:rPr>
+                <w:rFonts w:ascii="Cabin" w:eastAsia="Cabin" w:hAnsi="Cabin" w:cs="Cabin"/>
+                <w:b/>
+              </w:rPr>
+              <w:t>#</w:t>
+            </w:r>
+            <w:r>
+              <w:rPr>
+                <w:rFonts w:ascii="Cabin" w:eastAsia="Cabin" w:hAnsi="Cabin" w:cs="Cabin"/>
+                <w:b/>
+              </w:rPr>
+              <w:t>2</w:t>
+            </w:r>
+            <w:r>
+              <w:rPr>
+                <w:rFonts w:ascii="Cabin" w:eastAsia="Cabin" w:hAnsi="Cabin" w:cs="Cabin"/>
+                <w:b/>
+              </w:rPr>
+              <w:t>1</w:t>
+            </w:r>
+          </w:p>
+        </w:tc>
+        <w:tc>
+          <w:tcPr>
+            <w:tcW w:w="7215" w:type="dxa"/>
+            <w:shd w:val="clear" w:color="auto" w:fill="auto"/>
+            <w:tcMar>
+              <w:top w:w="100" w:type="dxa"/>
+              <w:left w:w="100" w:type="dxa"/>
+              <w:bottom w:w="100" w:type="dxa"/>
+              <w:right w:w="100" w:type="dxa"/>
+            </w:tcMar>
+            <w:vAlign w:val="center"/>
+          </w:tcPr>
+          <w:p>
+            <w:pPr>
+              <w:widowControl w:val="0"/>
+              <w:spacing w:line="240" w:lineRule="auto"/>
+              <w:rPr>
+                <w:rFonts w:ascii="Cabin" w:eastAsia="Cabin" w:hAnsi="Cabin" w:cs="Cabin"/>
+                <w:i/>
+                <w:color w:val="B7B7B7"/>
+                <w:sz w:val="12"/>
+                <w:szCs w:val="12"/>
+              </w:rPr>
+            </w:pPr>
+          </w:p>
+          <w:tbl>
+            <w:tblPr>
+              <w:tblStyle w:val="afb"/>
+              <w:tblW w:w="7015" w:type="dxa"/>
+              <w:tblInd w:w="0" w:type="dxa"/>
+              <w:tblBorders>
+                <w:top w:val="single" w:sz="8" w:space="0" w:color="B7B7B7"/>
+                <w:left w:val="single" w:sz="8" w:space="0" w:color="B7B7B7"/>
+                <w:bottom w:val="single" w:sz="8" w:space="0" w:color="B7B7B7"/>
+                <w:right w:val="single" w:sz="8" w:space="0" w:color="B7B7B7"/>
+                <w:insideH w:val="single" w:sz="8" w:space="0" w:color="B7B7B7"/>
+                <w:insideV w:val="single" w:sz="8" w:space="0" w:color="B7B7B7"/>
+              </w:tblBorders>
+              <w:tblLayout w:type="fixed"/>
+              <w:tblLook w:val="0600" w:firstRow="0" w:lastRow="0" w:firstColumn="0" w:lastColumn="0" w:noHBand="1" w:noVBand="1"/>
+            </w:tblPr>
+            <w:tblGrid>
+              <w:gridCol w:w="7015"/>
+            </w:tblGrid>
+            <w:tr>
+              <w:tc>
+                <w:tcPr>
+                  <w:tcW w:w="7015" w:type="dxa"/>
+                  <w:shd w:val="clear" w:color="auto" w:fill="auto"/>
+                  <w:tcMar>
+                    <w:top w:w="100" w:type="dxa"/>
+                    <w:left w:w="100" w:type="dxa"/>
+                    <w:bottom w:w="100" w:type="dxa"/>
+                    <w:right w:w="100" w:type="dxa"/>
+                  </w:tcMar>
+                </w:tcPr>
+                <w:p>
+                  <w:pPr>
+                    <w:widowControl w:val="0"/>
+                    <w:numPr>
+                      <w:ilvl w:val="0"/>
+                      <w:numId w:val="1"/>
+                    </w:numPr>
+                    <w:spacing w:line="240" w:lineRule="auto"/>
+                    <w:ind w:left="270"/>
+                    <w:rPr>
+                      <w:rFonts w:ascii="Cabin" w:eastAsia="Cabin" w:hAnsi="Cabin" w:cs="Cabin"/>
+                      <w:i/>
+                      <w:color w:val="B7B7B7"/>
+                    </w:rPr>
+                  </w:pPr>
+                  <w:r>
+                    <w:rPr>
+                      <w:rFonts w:ascii="Cabin" w:eastAsia="Cabin" w:hAnsi="Cabin" w:cs="Cabin"/>
+                      <w:i/>
+                      <w:color w:val="B7B7B7"/>
+                    </w:rPr>
+                    <w:t>Code Talk to another elf</w:t>
+                  </w:r>
+                </w:p>
+              </w:tc>
+            </w:tr>
+          </w:tbl>
+          <w:p>
+            <w:pPr>
+              <w:widowControl w:val="0"/>
+              <w:spacing w:line="240" w:lineRule="auto"/>
+              <w:rPr>
+                <w:rFonts w:ascii="Cabin" w:eastAsia="Cabin" w:hAnsi="Cabin" w:cs="Cabin"/>
+                <w:i/>
+                <w:color w:val="B7B7B7"/>
+                <w:sz w:val="12"/>
+                <w:szCs w:val="12"/>
+              </w:rPr>
+            </w:pPr>
+          </w:p>
+        </w:tc>
+        <w:tc>
+          <w:tcPr>
+            <w:tcW w:w="1455" w:type="dxa"/>
+            <w:shd w:val="clear" w:color="auto" w:fill="auto"/>
+            <w:tcMar>
+              <w:top w:w="100" w:type="dxa"/>
+              <w:left w:w="100" w:type="dxa"/>
+              <w:bottom w:w="100" w:type="dxa"/>
+              <w:right w:w="100" w:type="dxa"/>
+            </w:tcMar>
+            <w:vAlign w:val="center"/>
+          </w:tcPr>
+          <w:p>
+            <w:pPr>
+              <w:widowControl w:val="0"/>
+              <w:spacing w:line="240" w:lineRule="auto"/>
+              <w:rPr>
+                <w:rFonts w:ascii="Cabin" w:eastAsia="Cabin" w:hAnsi="Cabin" w:cs="Cabin"/>
+                <w:i/>
+                <w:color w:val="B7B7B7"/>
+                <w:sz w:val="12"/>
+                <w:szCs w:val="12"/>
+              </w:rPr>
+            </w:pPr>
+          </w:p>
+          <w:tbl>
+            <w:tblPr>
+              <w:tblStyle w:val="afc"/>
+              <w:tblW w:w="1255" w:type="dxa"/>
+              <w:tblInd w:w="0" w:type="dxa"/>
+              <w:tblBorders>
+                <w:top w:val="single" w:sz="8" w:space="0" w:color="B7B7B7"/>
+                <w:left w:val="single" w:sz="8" w:space="0" w:color="B7B7B7"/>
+                <w:bottom w:val="single" w:sz="8" w:space="0" w:color="B7B7B7"/>
+                <w:right w:val="single" w:sz="8" w:space="0" w:color="B7B7B7"/>
+                <w:insideH w:val="single" w:sz="8" w:space="0" w:color="B7B7B7"/>
+                <w:insideV w:val="single" w:sz="8" w:space="0" w:color="B7B7B7"/>
+              </w:tblBorders>
+              <w:tblLayout w:type="fixed"/>
+              <w:tblLook w:val="0600" w:firstRow="0" w:lastRow="0" w:firstColumn="0" w:lastColumn="0" w:noHBand="1" w:noVBand="1"/>
+            </w:tblPr>
+            <w:tblGrid>
+              <w:gridCol w:w="1255"/>
+            </w:tblGrid>
+            <w:tr>
+              <w:tc>
+                <w:tcPr>
+                  <w:tcW w:w="1255" w:type="dxa"/>
+                  <w:shd w:val="clear" w:color="auto" w:fill="auto"/>
+                  <w:tcMar>
+                    <w:top w:w="100" w:type="dxa"/>
+                    <w:left w:w="100" w:type="dxa"/>
+                    <w:bottom w:w="100" w:type="dxa"/>
+                    <w:right w:w="100" w:type="dxa"/>
+                  </w:tcMar>
+                </w:tcPr>
+                <w:p>
+                  <w:pPr>
+                    <w:widowControl w:val="0"/>
+                    <w:spacing w:line="240" w:lineRule="auto"/>
+                    <w:rPr>
+                      <w:rFonts w:ascii="Cabin" w:eastAsia="Cabin" w:hAnsi="Cabin" w:cs="Cabin"/>
+                      <w:i/>
+                    </w:rPr>
+                  </w:pPr>
+                  <w:r>
+                    <w:rPr>
+                      <w:rFonts w:ascii="Cabin" w:eastAsia="Cabin" w:hAnsi="Cabin" w:cs="Cabin"/>
+                      <w:i/>
+                    </w:rPr>
+                    <w:t>06/05</w:t>
+                  </w:r>
+                </w:p>
+              </w:tc>
+            </w:tr>
+          </w:tbl>
+          <w:p>
+            <w:pPr>
+              <w:widowControl w:val="0"/>
+              <w:spacing w:line="240" w:lineRule="auto"/>
+              <w:rPr>
+                <w:rFonts w:ascii="Cabin" w:eastAsia="Cabin" w:hAnsi="Cabin" w:cs="Cabin"/>
+                <w:i/>
+                <w:color w:val="B7B7B7"/>
+                <w:sz w:val="12"/>
+                <w:szCs w:val="12"/>
+              </w:rPr>
+            </w:pPr>
+          </w:p>
+        </w:tc>
+      </w:tr>
+      <w:tr>
+        <w:tc>
+          <w:tcPr>
+            <w:tcW w:w="1410" w:type="dxa"/>
+            <w:shd w:val="clear" w:color="auto" w:fill="F3F3F3"/>
+            <w:tcMar>
+              <w:top w:w="144" w:type="dxa"/>
+              <w:left w:w="144" w:type="dxa"/>
+              <w:bottom w:w="144" w:type="dxa"/>
+              <w:right w:w="144" w:type="dxa"/>
+            </w:tcMar>
+            <w:vAlign w:val="center"/>
+          </w:tcPr>
+          <w:p>
+            <w:pPr>
+              <w:widowControl w:val="0"/>
+              <w:spacing w:line="240" w:lineRule="auto"/>
+              <w:jc w:val="right"/>
+              <w:rPr>
+                <w:rFonts w:ascii="Cabin" w:eastAsia="Cabin" w:hAnsi="Cabin" w:cs="Cabin"/>
+                <w:b/>
+              </w:rPr>
+            </w:pPr>
+            <w:r>
+              <w:rPr>
+                <w:rFonts w:ascii="Cabin" w:eastAsia="Cabin" w:hAnsi="Cabin" w:cs="Cabin"/>
+                <w:b/>
+              </w:rPr>
+              <w:t>#12</w:t>
+            </w:r>
+          </w:p>
+        </w:tc>
+        <w:tc>
+          <w:tcPr>
+            <w:tcW w:w="7215" w:type="dxa"/>
+            <w:shd w:val="clear" w:color="auto" w:fill="auto"/>
+            <w:tcMar>
+              <w:top w:w="100" w:type="dxa"/>
+              <w:left w:w="100" w:type="dxa"/>
+              <w:bottom w:w="100" w:type="dxa"/>
+              <w:right w:w="100" w:type="dxa"/>
+            </w:tcMar>
+            <w:vAlign w:val="center"/>
+          </w:tcPr>
+          <w:p>
+            <w:pPr>
+              <w:widowControl w:val="0"/>
+              <w:spacing w:line="240" w:lineRule="auto"/>
+              <w:rPr>
+                <w:rFonts w:ascii="Cabin" w:eastAsia="Cabin" w:hAnsi="Cabin" w:cs="Cabin"/>
+                <w:i/>
+                <w:color w:val="B7B7B7"/>
+                <w:sz w:val="12"/>
+                <w:szCs w:val="12"/>
+              </w:rPr>
+            </w:pPr>
+          </w:p>
+          <w:tbl>
+            <w:tblPr>
+              <w:tblStyle w:val="afd"/>
+              <w:tblW w:w="7015" w:type="dxa"/>
+              <w:tblInd w:w="0" w:type="dxa"/>
+              <w:tblBorders>
+                <w:top w:val="single" w:sz="8" w:space="0" w:color="B7B7B7"/>
+                <w:left w:val="single" w:sz="8" w:space="0" w:color="B7B7B7"/>
+                <w:bottom w:val="single" w:sz="8" w:space="0" w:color="B7B7B7"/>
+                <w:right w:val="single" w:sz="8" w:space="0" w:color="B7B7B7"/>
+                <w:insideH w:val="single" w:sz="8" w:space="0" w:color="B7B7B7"/>
+                <w:insideV w:val="single" w:sz="8" w:space="0" w:color="B7B7B7"/>
+              </w:tblBorders>
+              <w:tblLayout w:type="fixed"/>
+              <w:tblLook w:val="0600" w:firstRow="0" w:lastRow="0" w:firstColumn="0" w:lastColumn="0" w:noHBand="1" w:noVBand="1"/>
+            </w:tblPr>
+            <w:tblGrid>
+              <w:gridCol w:w="7015"/>
+            </w:tblGrid>
+            <w:tr>
+              <w:tc>
+                <w:tcPr>
+                  <w:tcW w:w="7015" w:type="dxa"/>
+                  <w:shd w:val="clear" w:color="auto" w:fill="auto"/>
+                  <w:tcMar>
+                    <w:top w:w="100" w:type="dxa"/>
+                    <w:left w:w="100" w:type="dxa"/>
+                    <w:bottom w:w="100" w:type="dxa"/>
+                    <w:right w:w="100" w:type="dxa"/>
+                  </w:tcMar>
+                </w:tcPr>
+                <w:p>
+                  <w:pPr>
+                    <w:widowControl w:val="0"/>
+                    <w:numPr>
+                      <w:ilvl w:val="0"/>
+                      <w:numId w:val="1"/>
+                    </w:numPr>
+                    <w:spacing w:line="240" w:lineRule="auto"/>
+                    <w:ind w:left="270"/>
+                    <w:rPr>
+                      <w:rFonts w:ascii="Cabin" w:eastAsia="Cabin" w:hAnsi="Cabin" w:cs="Cabin"/>
+                      <w:i/>
+                      <w:color w:val="B7B7B7"/>
+                    </w:rPr>
+                  </w:pPr>
+                  <w:r>
+                    <w:rPr>
+                      <w:rFonts w:ascii="Cabin" w:eastAsia="Cabin" w:hAnsi="Cabin" w:cs="Cabin"/>
+                      <w:i/>
+                      <w:color w:val="B7B7B7"/>
+                    </w:rPr>
+                    <w:t>S</w:t>
+                  </w:r>
+                  <w:r>
+                    <w:rPr>
+                      <w:rFonts w:ascii="Cabin" w:eastAsia="Cabin" w:hAnsi="Cabin" w:cs="Cabin"/>
+                      <w:i/>
+                      <w:color w:val="B7B7B7"/>
+                    </w:rPr>
+                    <w:t>upervisors come to yell</w:t>
+                  </w:r>
+                  <w:r>
+                    <w:rPr>
+                      <w:rFonts w:ascii="Cabin" w:eastAsia="Cabin" w:hAnsi="Cabin" w:cs="Cabin"/>
+                      <w:i/>
+                      <w:color w:val="B7B7B7"/>
+                    </w:rPr>
+                    <w:t>/cheer</w:t>
+                  </w:r>
+                  <w:r>
+                    <w:rPr>
+                      <w:rFonts w:ascii="Cabin" w:eastAsia="Cabin" w:hAnsi="Cabin" w:cs="Cabin"/>
+                      <w:i/>
+                      <w:color w:val="B7B7B7"/>
+                    </w:rPr>
+                    <w:t xml:space="preserve"> at you</w:t>
+                  </w:r>
+                </w:p>
+              </w:tc>
+            </w:tr>
+          </w:tbl>
+          <w:p>
+            <w:pPr>
+              <w:widowControl w:val="0"/>
+              <w:spacing w:line="240" w:lineRule="auto"/>
+              <w:rPr>
+                <w:rFonts w:ascii="Cabin" w:eastAsia="Cabin" w:hAnsi="Cabin" w:cs="Cabin"/>
+                <w:i/>
+                <w:color w:val="B7B7B7"/>
+                <w:sz w:val="12"/>
+                <w:szCs w:val="12"/>
+              </w:rPr>
+            </w:pPr>
+          </w:p>
+        </w:tc>
+        <w:tc>
+          <w:tcPr>
+            <w:tcW w:w="1455" w:type="dxa"/>
+            <w:shd w:val="clear" w:color="auto" w:fill="auto"/>
+            <w:tcMar>
+              <w:top w:w="100" w:type="dxa"/>
+              <w:left w:w="100" w:type="dxa"/>
+              <w:bottom w:w="100" w:type="dxa"/>
+              <w:right w:w="100" w:type="dxa"/>
+            </w:tcMar>
+            <w:vAlign w:val="center"/>
+          </w:tcPr>
+          <w:p>
+            <w:pPr>
+              <w:widowControl w:val="0"/>
+              <w:spacing w:line="240" w:lineRule="auto"/>
+              <w:rPr>
+                <w:rFonts w:ascii="Cabin" w:eastAsia="Cabin" w:hAnsi="Cabin" w:cs="Cabin"/>
+                <w:i/>
+                <w:color w:val="B7B7B7"/>
+                <w:sz w:val="12"/>
+                <w:szCs w:val="12"/>
+              </w:rPr>
+            </w:pPr>
+          </w:p>
+          <w:tbl>
+            <w:tblPr>
+              <w:tblStyle w:val="afe"/>
+              <w:tblW w:w="1255" w:type="dxa"/>
+              <w:tblInd w:w="0" w:type="dxa"/>
+              <w:tblBorders>
+                <w:top w:val="single" w:sz="8" w:space="0" w:color="B7B7B7"/>
+                <w:left w:val="single" w:sz="8" w:space="0" w:color="B7B7B7"/>
+                <w:bottom w:val="single" w:sz="8" w:space="0" w:color="B7B7B7"/>
+                <w:right w:val="single" w:sz="8" w:space="0" w:color="B7B7B7"/>
+                <w:insideH w:val="single" w:sz="8" w:space="0" w:color="B7B7B7"/>
+                <w:insideV w:val="single" w:sz="8" w:space="0" w:color="B7B7B7"/>
+              </w:tblBorders>
+              <w:tblLayout w:type="fixed"/>
+              <w:tblLook w:val="0600" w:firstRow="0" w:lastRow="0" w:firstColumn="0" w:lastColumn="0" w:noHBand="1" w:noVBand="1"/>
+            </w:tblPr>
+            <w:tblGrid>
+              <w:gridCol w:w="1255"/>
+            </w:tblGrid>
+            <w:tr>
+              <w:tc>
+                <w:tcPr>
+                  <w:tcW w:w="1255" w:type="dxa"/>
+                  <w:shd w:val="clear" w:color="auto" w:fill="auto"/>
+                  <w:tcMar>
+                    <w:top w:w="100" w:type="dxa"/>
+                    <w:left w:w="100" w:type="dxa"/>
+                    <w:bottom w:w="100" w:type="dxa"/>
+                    <w:right w:w="100" w:type="dxa"/>
+                  </w:tcMar>
+                </w:tcPr>
+                <w:p>
+                  <w:pPr>
+                    <w:widowControl w:val="0"/>
+                    <w:spacing w:line="240" w:lineRule="auto"/>
+                    <w:rPr>
+                      <w:rFonts w:ascii="Cabin" w:eastAsia="Cabin" w:hAnsi="Cabin" w:cs="Cabin"/>
+                      <w:i/>
+                    </w:rPr>
+                  </w:pPr>
+                  <w:r>
+                    <w:rPr>
+                      <w:rFonts w:ascii="Cabin" w:eastAsia="Cabin" w:hAnsi="Cabin" w:cs="Cabin"/>
+                      <w:i/>
+                    </w:rPr>
+                    <w:t>06/05</w:t>
+                  </w:r>
+                </w:p>
+              </w:tc>
+            </w:tr>
+          </w:tbl>
+          <w:p>
+            <w:pPr>
+              <w:widowControl w:val="0"/>
+              <w:spacing w:line="240" w:lineRule="auto"/>
+              <w:rPr>
+                <w:rFonts w:ascii="Cabin" w:eastAsia="Cabin" w:hAnsi="Cabin" w:cs="Cabin"/>
+                <w:i/>
+                <w:color w:val="B7B7B7"/>
+                <w:sz w:val="12"/>
+                <w:szCs w:val="12"/>
+              </w:rPr>
+            </w:pPr>
+          </w:p>
+        </w:tc>
+      </w:tr>
+      <w:tr>
+        <w:tc>
+          <w:tcPr>
+            <w:tcW w:w="1410" w:type="dxa"/>
+            <w:shd w:val="clear" w:color="auto" w:fill="F3F3F3"/>
+            <w:tcMar>
+              <w:top w:w="144" w:type="dxa"/>
+              <w:left w:w="144" w:type="dxa"/>
+              <w:bottom w:w="144" w:type="dxa"/>
+              <w:right w:w="144" w:type="dxa"/>
+            </w:tcMar>
+            <w:vAlign w:val="center"/>
+          </w:tcPr>
+          <w:p>
+            <w:pPr>
+              <w:widowControl w:val="0"/>
+              <w:spacing w:line="240" w:lineRule="auto"/>
+              <w:jc w:val="right"/>
+              <w:rPr>
+                <w:rFonts w:ascii="Cabin" w:eastAsia="Cabin" w:hAnsi="Cabin" w:cs="Cabin"/>
+                <w:b/>
+              </w:rPr>
+            </w:pPr>
+            <w:r>
+              <w:rPr>
+                <w:rFonts w:ascii="Cabin" w:eastAsia="Cabin" w:hAnsi="Cabin" w:cs="Cabin"/>
+                <w:b/>
+              </w:rPr>
+              <w:lastRenderedPageBreak/>
+              <w:t>#13</w:t>
+            </w:r>
+          </w:p>
+        </w:tc>
+        <w:tc>
+          <w:tcPr>
+            <w:tcW w:w="7215" w:type="dxa"/>
+            <w:shd w:val="clear" w:color="auto" w:fill="auto"/>
+            <w:tcMar>
+              <w:top w:w="100" w:type="dxa"/>
+              <w:left w:w="100" w:type="dxa"/>
+              <w:bottom w:w="100" w:type="dxa"/>
+              <w:right w:w="100" w:type="dxa"/>
+            </w:tcMar>
+            <w:vAlign w:val="center"/>
+          </w:tcPr>
+          <w:p>
+            <w:pPr>
+              <w:widowControl w:val="0"/>
+              <w:spacing w:line="240" w:lineRule="auto"/>
+              <w:rPr>
+                <w:rFonts w:ascii="Cabin" w:eastAsia="Cabin" w:hAnsi="Cabin" w:cs="Cabin"/>
+                <w:i/>
+                <w:color w:val="B7B7B7"/>
+                <w:sz w:val="12"/>
+                <w:szCs w:val="12"/>
+              </w:rPr>
+            </w:pPr>
+          </w:p>
+          <w:tbl>
+            <w:tblPr>
+              <w:tblStyle w:val="aff"/>
+              <w:tblW w:w="7015" w:type="dxa"/>
+              <w:tblInd w:w="0" w:type="dxa"/>
+              <w:tblBorders>
+                <w:top w:val="single" w:sz="8" w:space="0" w:color="B7B7B7"/>
+                <w:left w:val="single" w:sz="8" w:space="0" w:color="B7B7B7"/>
+                <w:bottom w:val="single" w:sz="8" w:space="0" w:color="B7B7B7"/>
+                <w:right w:val="single" w:sz="8" w:space="0" w:color="B7B7B7"/>
+                <w:insideH w:val="single" w:sz="8" w:space="0" w:color="B7B7B7"/>
+                <w:insideV w:val="single" w:sz="8" w:space="0" w:color="B7B7B7"/>
+              </w:tblBorders>
+              <w:tblLayout w:type="fixed"/>
+              <w:tblLook w:val="0600" w:firstRow="0" w:lastRow="0" w:firstColumn="0" w:lastColumn="0" w:noHBand="1" w:noVBand="1"/>
+            </w:tblPr>
+            <w:tblGrid>
+              <w:gridCol w:w="7015"/>
+            </w:tblGrid>
+            <w:tr>
+              <w:tc>
+                <w:tcPr>
+                  <w:tcW w:w="7015" w:type="dxa"/>
+                  <w:shd w:val="clear" w:color="auto" w:fill="auto"/>
+                  <w:tcMar>
+                    <w:top w:w="100" w:type="dxa"/>
+                    <w:left w:w="100" w:type="dxa"/>
+                    <w:bottom w:w="100" w:type="dxa"/>
+                    <w:right w:w="100" w:type="dxa"/>
+                  </w:tcMar>
+                </w:tcPr>
+                <w:p>
+                  <w:pPr>
+                    <w:widowControl w:val="0"/>
+                    <w:numPr>
+                      <w:ilvl w:val="0"/>
+                      <w:numId w:val="1"/>
+                    </w:numPr>
+                    <w:spacing w:line="240" w:lineRule="auto"/>
+                    <w:ind w:left="270"/>
+                    <w:rPr>
+                      <w:rFonts w:ascii="Cabin" w:eastAsia="Cabin" w:hAnsi="Cabin" w:cs="Cabin"/>
+                      <w:i/>
+                      <w:color w:val="B7B7B7"/>
+                    </w:rPr>
+                  </w:pPr>
+                  <w:r>
+                    <w:rPr>
+                      <w:rFonts w:ascii="Cabin" w:eastAsia="Cabin" w:hAnsi="Cabin" w:cs="Cabin"/>
+                      <w:i/>
+                      <w:color w:val="B7B7B7"/>
+                    </w:rPr>
+                    <w:t>Code Talk to another elf</w:t>
+                  </w:r>
+                </w:p>
+              </w:tc>
+            </w:tr>
+          </w:tbl>
+          <w:p>
+            <w:pPr>
+              <w:widowControl w:val="0"/>
+              <w:spacing w:line="240" w:lineRule="auto"/>
+              <w:rPr>
+                <w:rFonts w:ascii="Cabin" w:eastAsia="Cabin" w:hAnsi="Cabin" w:cs="Cabin"/>
+                <w:i/>
+                <w:color w:val="B7B7B7"/>
+                <w:sz w:val="12"/>
+                <w:szCs w:val="12"/>
+              </w:rPr>
+            </w:pPr>
+          </w:p>
+        </w:tc>
+        <w:tc>
+          <w:tcPr>
+            <w:tcW w:w="1455" w:type="dxa"/>
+            <w:shd w:val="clear" w:color="auto" w:fill="auto"/>
+            <w:tcMar>
+              <w:top w:w="100" w:type="dxa"/>
+              <w:left w:w="100" w:type="dxa"/>
+              <w:bottom w:w="100" w:type="dxa"/>
+              <w:right w:w="100" w:type="dxa"/>
+            </w:tcMar>
+            <w:vAlign w:val="center"/>
+          </w:tcPr>
+          <w:p>
+            <w:pPr>
+              <w:widowControl w:val="0"/>
+              <w:spacing w:line="240" w:lineRule="auto"/>
+              <w:rPr>
+                <w:rFonts w:ascii="Cabin" w:eastAsia="Cabin" w:hAnsi="Cabin" w:cs="Cabin"/>
+                <w:i/>
+                <w:color w:val="B7B7B7"/>
+                <w:sz w:val="12"/>
+                <w:szCs w:val="12"/>
+              </w:rPr>
+            </w:pPr>
+          </w:p>
+          <w:tbl>
+            <w:tblPr>
+              <w:tblStyle w:val="aff0"/>
+              <w:tblW w:w="1255" w:type="dxa"/>
+              <w:tblInd w:w="0" w:type="dxa"/>
+              <w:tblBorders>
+                <w:top w:val="single" w:sz="8" w:space="0" w:color="B7B7B7"/>
+                <w:left w:val="single" w:sz="8" w:space="0" w:color="B7B7B7"/>
+                <w:bottom w:val="single" w:sz="8" w:space="0" w:color="B7B7B7"/>
+                <w:right w:val="single" w:sz="8" w:space="0" w:color="B7B7B7"/>
+                <w:insideH w:val="single" w:sz="8" w:space="0" w:color="B7B7B7"/>
+                <w:insideV w:val="single" w:sz="8" w:space="0" w:color="B7B7B7"/>
+              </w:tblBorders>
+              <w:tblLayout w:type="fixed"/>
+              <w:tblLook w:val="0600" w:firstRow="0" w:lastRow="0" w:firstColumn="0" w:lastColumn="0" w:noHBand="1" w:noVBand="1"/>
+            </w:tblPr>
+            <w:tblGrid>
+              <w:gridCol w:w="1255"/>
+            </w:tblGrid>
+            <w:tr>
+              <w:tc>
+                <w:tcPr>
+                  <w:tcW w:w="1255" w:type="dxa"/>
+                  <w:shd w:val="clear" w:color="auto" w:fill="auto"/>
+                  <w:tcMar>
+                    <w:top w:w="100" w:type="dxa"/>
+                    <w:left w:w="100" w:type="dxa"/>
+                    <w:bottom w:w="100" w:type="dxa"/>
+                    <w:right w:w="100" w:type="dxa"/>
+                  </w:tcMar>
+                </w:tcPr>
+                <w:p>
+                  <w:pPr>
+                    <w:widowControl w:val="0"/>
+                    <w:spacing w:line="240" w:lineRule="auto"/>
+                    <w:rPr>
+                      <w:rFonts w:ascii="Cabin" w:eastAsia="Cabin" w:hAnsi="Cabin" w:cs="Cabin"/>
+                      <w:i/>
+                    </w:rPr>
+                  </w:pPr>
+                  <w:r>
+                    <w:rPr>
+                      <w:rFonts w:ascii="Cabin" w:eastAsia="Cabin" w:hAnsi="Cabin" w:cs="Cabin"/>
+                      <w:i/>
+                    </w:rPr>
+                    <w:t>06/05</w:t>
+                  </w:r>
+                </w:p>
+              </w:tc>
+            </w:tr>
+          </w:tbl>
+          <w:p>
+            <w:pPr>
+              <w:widowControl w:val="0"/>
+              <w:spacing w:line="240" w:lineRule="auto"/>
+              <w:rPr>
+                <w:rFonts w:ascii="Cabin" w:eastAsia="Cabin" w:hAnsi="Cabin" w:cs="Cabin"/>
+                <w:i/>
+                <w:color w:val="B7B7B7"/>
+                <w:sz w:val="12"/>
+                <w:szCs w:val="12"/>
+              </w:rPr>
+            </w:pPr>
+          </w:p>
+        </w:tc>
+      </w:tr>
+      <w:tr>
+        <w:tc>
+          <w:tcPr>
+            <w:tcW w:w="1410" w:type="dxa"/>
+            <w:shd w:val="clear" w:color="auto" w:fill="F3F3F3"/>
+            <w:tcMar>
+              <w:top w:w="144" w:type="dxa"/>
+              <w:left w:w="144" w:type="dxa"/>
+              <w:bottom w:w="144" w:type="dxa"/>
+              <w:right w:w="144" w:type="dxa"/>
+            </w:tcMar>
+            <w:vAlign w:val="center"/>
+          </w:tcPr>
+          <w:p>
+            <w:pPr>
+              <w:widowControl w:val="0"/>
+              <w:spacing w:line="240" w:lineRule="auto"/>
+              <w:jc w:val="right"/>
+              <w:rPr>
+                <w:rFonts w:ascii="Cabin" w:eastAsia="Cabin" w:hAnsi="Cabin" w:cs="Cabin"/>
+                <w:b/>
+              </w:rPr>
+            </w:pPr>
+            <w:r>
+              <w:rPr>
+                <w:rFonts w:ascii="Cabin" w:eastAsia="Cabin" w:hAnsi="Cabin" w:cs="Cabin"/>
+                <w:b/>
+              </w:rPr>
+              <w:t>#14</w:t>
+            </w:r>
+          </w:p>
+        </w:tc>
+        <w:tc>
+          <w:tcPr>
+            <w:tcW w:w="7215" w:type="dxa"/>
+            <w:shd w:val="clear" w:color="auto" w:fill="auto"/>
+            <w:tcMar>
+              <w:top w:w="100" w:type="dxa"/>
+              <w:left w:w="100" w:type="dxa"/>
+              <w:bottom w:w="100" w:type="dxa"/>
+              <w:right w:w="100" w:type="dxa"/>
+            </w:tcMar>
+            <w:vAlign w:val="center"/>
+          </w:tcPr>
+          <w:p>
+            <w:pPr>
+              <w:widowControl w:val="0"/>
+              <w:spacing w:line="240" w:lineRule="auto"/>
+              <w:rPr>
+                <w:rFonts w:ascii="Cabin" w:eastAsia="Cabin" w:hAnsi="Cabin" w:cs="Cabin"/>
+                <w:i/>
+                <w:color w:val="B7B7B7"/>
+                <w:sz w:val="12"/>
+                <w:szCs w:val="12"/>
+              </w:rPr>
+            </w:pPr>
+          </w:p>
+          <w:tbl>
+            <w:tblPr>
+              <w:tblStyle w:val="aff1"/>
+              <w:tblW w:w="7015" w:type="dxa"/>
+              <w:tblInd w:w="0" w:type="dxa"/>
+              <w:tblBorders>
+                <w:top w:val="single" w:sz="8" w:space="0" w:color="B7B7B7"/>
+                <w:left w:val="single" w:sz="8" w:space="0" w:color="B7B7B7"/>
+                <w:bottom w:val="single" w:sz="8" w:space="0" w:color="B7B7B7"/>
+                <w:right w:val="single" w:sz="8" w:space="0" w:color="B7B7B7"/>
+                <w:insideH w:val="single" w:sz="8" w:space="0" w:color="B7B7B7"/>
+                <w:insideV w:val="single" w:sz="8" w:space="0" w:color="B7B7B7"/>
+              </w:tblBorders>
+              <w:tblLayout w:type="fixed"/>
+              <w:tblLook w:val="0600" w:firstRow="0" w:lastRow="0" w:firstColumn="0" w:lastColumn="0" w:noHBand="1" w:noVBand="1"/>
+            </w:tblPr>
+            <w:tblGrid>
+              <w:gridCol w:w="7015"/>
+            </w:tblGrid>
+            <w:tr>
+              <w:tc>
+                <w:tcPr>
+                  <w:tcW w:w="7015" w:type="dxa"/>
+                  <w:shd w:val="clear" w:color="auto" w:fill="auto"/>
+                  <w:tcMar>
+                    <w:top w:w="100" w:type="dxa"/>
+                    <w:left w:w="100" w:type="dxa"/>
+                    <w:bottom w:w="100" w:type="dxa"/>
+                    <w:right w:w="100" w:type="dxa"/>
+                  </w:tcMar>
+                </w:tcPr>
+                <w:p>
+                  <w:pPr>
+                    <w:widowControl w:val="0"/>
+                    <w:numPr>
+                      <w:ilvl w:val="0"/>
+                      <w:numId w:val="1"/>
+                    </w:numPr>
+                    <w:spacing w:line="240" w:lineRule="auto"/>
+                    <w:ind w:left="270"/>
+                    <w:rPr>
+                      <w:rFonts w:ascii="Cabin" w:eastAsia="Cabin" w:hAnsi="Cabin" w:cs="Cabin"/>
+                      <w:i/>
+                      <w:color w:val="B7B7B7"/>
+                    </w:rPr>
+                  </w:pPr>
+                  <w:r>
+                    <w:rPr>
+                      <w:rFonts w:ascii="Cabin" w:eastAsia="Cabin" w:hAnsi="Cabin" w:cs="Cabin"/>
+                      <w:i/>
+                      <w:color w:val="B7B7B7"/>
+                    </w:rPr>
+                    <w:t xml:space="preserve">Code </w:t>
+                  </w:r>
+                  <w:r>
+                    <w:rPr>
+                      <w:rFonts w:ascii="Cabin" w:eastAsia="Cabin" w:hAnsi="Cabin" w:cs="Cabin"/>
+                      <w:i/>
+                      <w:color w:val="B7B7B7"/>
+                    </w:rPr>
+                    <w:t>have coffee</w:t>
+                  </w:r>
+                </w:p>
+              </w:tc>
+            </w:tr>
+          </w:tbl>
+          <w:p>
+            <w:pPr>
+              <w:widowControl w:val="0"/>
+              <w:spacing w:line="240" w:lineRule="auto"/>
+              <w:rPr>
+                <w:rFonts w:ascii="Cabin" w:eastAsia="Cabin" w:hAnsi="Cabin" w:cs="Cabin"/>
+                <w:i/>
+                <w:color w:val="B7B7B7"/>
+                <w:sz w:val="12"/>
+                <w:szCs w:val="12"/>
+              </w:rPr>
+            </w:pPr>
+          </w:p>
+        </w:tc>
+        <w:tc>
+          <w:tcPr>
+            <w:tcW w:w="1455" w:type="dxa"/>
+            <w:shd w:val="clear" w:color="auto" w:fill="auto"/>
+            <w:tcMar>
+              <w:top w:w="100" w:type="dxa"/>
+              <w:left w:w="100" w:type="dxa"/>
+              <w:bottom w:w="100" w:type="dxa"/>
+              <w:right w:w="100" w:type="dxa"/>
+            </w:tcMar>
+            <w:vAlign w:val="center"/>
+          </w:tcPr>
+          <w:p>
+            <w:pPr>
+              <w:widowControl w:val="0"/>
+              <w:spacing w:line="240" w:lineRule="auto"/>
+              <w:rPr>
+                <w:rFonts w:ascii="Cabin" w:eastAsia="Cabin" w:hAnsi="Cabin" w:cs="Cabin"/>
+                <w:i/>
+                <w:color w:val="B7B7B7"/>
+                <w:sz w:val="12"/>
+                <w:szCs w:val="12"/>
+              </w:rPr>
+            </w:pPr>
+          </w:p>
+          <w:tbl>
+            <w:tblPr>
+              <w:tblStyle w:val="aff2"/>
+              <w:tblW w:w="1255" w:type="dxa"/>
+              <w:tblInd w:w="0" w:type="dxa"/>
+              <w:tblBorders>
+                <w:top w:val="single" w:sz="8" w:space="0" w:color="B7B7B7"/>
+                <w:left w:val="single" w:sz="8" w:space="0" w:color="B7B7B7"/>
+                <w:bottom w:val="single" w:sz="8" w:space="0" w:color="B7B7B7"/>
+                <w:right w:val="single" w:sz="8" w:space="0" w:color="B7B7B7"/>
+                <w:insideH w:val="single" w:sz="8" w:space="0" w:color="B7B7B7"/>
+                <w:insideV w:val="single" w:sz="8" w:space="0" w:color="B7B7B7"/>
+              </w:tblBorders>
+              <w:tblLayout w:type="fixed"/>
+              <w:tblLook w:val="0600" w:firstRow="0" w:lastRow="0" w:firstColumn="0" w:lastColumn="0" w:noHBand="1" w:noVBand="1"/>
+            </w:tblPr>
+            <w:tblGrid>
+              <w:gridCol w:w="1255"/>
+            </w:tblGrid>
+            <w:tr>
+              <w:tc>
+                <w:tcPr>
+                  <w:tcW w:w="1255" w:type="dxa"/>
+                  <w:shd w:val="clear" w:color="auto" w:fill="auto"/>
+                  <w:tcMar>
+                    <w:top w:w="100" w:type="dxa"/>
+                    <w:left w:w="100" w:type="dxa"/>
+                    <w:bottom w:w="100" w:type="dxa"/>
+                    <w:right w:w="100" w:type="dxa"/>
+                  </w:tcMar>
+                </w:tcPr>
+                <w:p>
+                  <w:pPr>
+                    <w:widowControl w:val="0"/>
+                    <w:spacing w:line="240" w:lineRule="auto"/>
+                    <w:rPr>
+                      <w:rFonts w:ascii="Cabin" w:eastAsia="Cabin" w:hAnsi="Cabin" w:cs="Cabin"/>
+                      <w:i/>
+                      <w:u w:val="single"/>
+                    </w:rPr>
+                  </w:pPr>
+                  <w:r>
+                    <w:rPr>
+                      <w:rFonts w:ascii="Cabin" w:eastAsia="Cabin" w:hAnsi="Cabin" w:cs="Cabin"/>
+                      <w:i/>
+                    </w:rPr>
+                    <w:t>07/05</w:t>
+                  </w:r>
+                </w:p>
+              </w:tc>
+            </w:tr>
+          </w:tbl>
+          <w:p>
+            <w:pPr>
+              <w:widowControl w:val="0"/>
+              <w:spacing w:line="240" w:lineRule="auto"/>
+              <w:rPr>
+                <w:rFonts w:ascii="Cabin" w:eastAsia="Cabin" w:hAnsi="Cabin" w:cs="Cabin"/>
+                <w:i/>
+                <w:color w:val="B7B7B7"/>
+                <w:sz w:val="12"/>
+                <w:szCs w:val="12"/>
+              </w:rPr>
+            </w:pPr>
+          </w:p>
+        </w:tc>
+      </w:tr>
+      <w:tr>
+        <w:tc>
+          <w:tcPr>
+            <w:tcW w:w="1410" w:type="dxa"/>
+            <w:shd w:val="clear" w:color="auto" w:fill="F3F3F3"/>
+            <w:tcMar>
+              <w:top w:w="144" w:type="dxa"/>
+              <w:left w:w="144" w:type="dxa"/>
+              <w:bottom w:w="144" w:type="dxa"/>
+              <w:right w:w="144" w:type="dxa"/>
+            </w:tcMar>
+            <w:vAlign w:val="center"/>
+          </w:tcPr>
+          <w:p>
+            <w:pPr>
+              <w:widowControl w:val="0"/>
+              <w:spacing w:line="240" w:lineRule="auto"/>
+              <w:jc w:val="right"/>
+              <w:rPr>
+                <w:rFonts w:ascii="Cabin" w:eastAsia="Cabin" w:hAnsi="Cabin" w:cs="Cabin"/>
+                <w:b/>
+              </w:rPr>
+            </w:pPr>
+            <w:r>
+              <w:rPr>
+                <w:rFonts w:ascii="Cabin" w:eastAsia="Cabin" w:hAnsi="Cabin" w:cs="Cabin"/>
+                <w:b/>
+              </w:rPr>
+              <w:t>#15</w:t>
+            </w:r>
+          </w:p>
+        </w:tc>
+        <w:tc>
+          <w:tcPr>
+            <w:tcW w:w="7215" w:type="dxa"/>
+            <w:shd w:val="clear" w:color="auto" w:fill="auto"/>
+            <w:tcMar>
+              <w:top w:w="100" w:type="dxa"/>
+              <w:left w:w="100" w:type="dxa"/>
+              <w:bottom w:w="100" w:type="dxa"/>
+              <w:right w:w="100" w:type="dxa"/>
+            </w:tcMar>
+            <w:vAlign w:val="center"/>
+          </w:tcPr>
+          <w:p>
+            <w:pPr>
+              <w:widowControl w:val="0"/>
+              <w:spacing w:line="240" w:lineRule="auto"/>
+              <w:rPr>
+                <w:rFonts w:ascii="Cabin" w:eastAsia="Cabin" w:hAnsi="Cabin" w:cs="Cabin"/>
+                <w:i/>
+                <w:color w:val="B7B7B7"/>
+                <w:sz w:val="12"/>
+                <w:szCs w:val="12"/>
+              </w:rPr>
+            </w:pPr>
+          </w:p>
+          <w:tbl>
+            <w:tblPr>
+              <w:tblStyle w:val="aff3"/>
+              <w:tblW w:w="7015" w:type="dxa"/>
+              <w:tblInd w:w="0" w:type="dxa"/>
+              <w:tblBorders>
+                <w:top w:val="single" w:sz="8" w:space="0" w:color="B7B7B7"/>
+                <w:left w:val="single" w:sz="8" w:space="0" w:color="B7B7B7"/>
+                <w:bottom w:val="single" w:sz="8" w:space="0" w:color="B7B7B7"/>
+                <w:right w:val="single" w:sz="8" w:space="0" w:color="B7B7B7"/>
+                <w:insideH w:val="single" w:sz="8" w:space="0" w:color="B7B7B7"/>
+                <w:insideV w:val="single" w:sz="8" w:space="0" w:color="B7B7B7"/>
+              </w:tblBorders>
+              <w:tblLayout w:type="fixed"/>
+              <w:tblLook w:val="0600" w:firstRow="0" w:lastRow="0" w:firstColumn="0" w:lastColumn="0" w:noHBand="1" w:noVBand="1"/>
+            </w:tblPr>
+            <w:tblGrid>
+              <w:gridCol w:w="7015"/>
+            </w:tblGrid>
+            <w:tr>
+              <w:tc>
+                <w:tcPr>
+                  <w:tcW w:w="7015" w:type="dxa"/>
+                  <w:shd w:val="clear" w:color="auto" w:fill="auto"/>
+                  <w:tcMar>
+                    <w:top w:w="100" w:type="dxa"/>
+                    <w:left w:w="100" w:type="dxa"/>
+                    <w:bottom w:w="100" w:type="dxa"/>
+                    <w:right w:w="100" w:type="dxa"/>
+                  </w:tcMar>
+                </w:tcPr>
+                <w:p>
+                  <w:pPr>
+                    <w:widowControl w:val="0"/>
+                    <w:numPr>
+                      <w:ilvl w:val="0"/>
+                      <w:numId w:val="1"/>
+                    </w:numPr>
+                    <w:spacing w:line="240" w:lineRule="auto"/>
+                    <w:ind w:left="270"/>
+                    <w:rPr>
+                      <w:rFonts w:ascii="Cabin" w:eastAsia="Cabin" w:hAnsi="Cabin" w:cs="Cabin"/>
+                      <w:i/>
+                      <w:color w:val="B7B7B7"/>
+                    </w:rPr>
+                  </w:pPr>
+                  <w:r>
+                    <w:rPr>
+                      <w:rFonts w:ascii="Cabin" w:eastAsia="Cabin" w:hAnsi="Cabin" w:cs="Cabin"/>
+                      <w:i/>
+                      <w:color w:val="B7B7B7"/>
+                    </w:rPr>
+                    <w:t>C</w:t>
+                  </w:r>
+                  <w:r>
+                    <w:rPr>
+                      <w:rFonts w:ascii="Cabin" w:eastAsia="Cabin" w:hAnsi="Cabin" w:cs="Cabin"/>
+                      <w:i/>
+                      <w:color w:val="B7B7B7"/>
+                    </w:rPr>
+                    <w:t>allout</w:t>
+                  </w:r>
+                  <w:r>
+                    <w:rPr>
+                      <w:rFonts w:ascii="Cabin" w:eastAsia="Cabin" w:hAnsi="Cabin" w:cs="Cabin"/>
+                      <w:i/>
+                      <w:color w:val="B7B7B7"/>
+                    </w:rPr>
+                    <w:t xml:space="preserve"> System</w:t>
+                  </w:r>
+                </w:p>
+              </w:tc>
+            </w:tr>
+          </w:tbl>
+          <w:p>
+            <w:pPr>
+              <w:widowControl w:val="0"/>
+              <w:spacing w:line="240" w:lineRule="auto"/>
+              <w:rPr>
+                <w:rFonts w:ascii="Cabin" w:eastAsia="Cabin" w:hAnsi="Cabin" w:cs="Cabin"/>
+                <w:i/>
+                <w:color w:val="B7B7B7"/>
+                <w:sz w:val="12"/>
+                <w:szCs w:val="12"/>
+              </w:rPr>
+            </w:pPr>
+          </w:p>
+        </w:tc>
+        <w:tc>
+          <w:tcPr>
+            <w:tcW w:w="1455" w:type="dxa"/>
+            <w:shd w:val="clear" w:color="auto" w:fill="auto"/>
+            <w:tcMar>
+              <w:top w:w="100" w:type="dxa"/>
+              <w:left w:w="100" w:type="dxa"/>
+              <w:bottom w:w="100" w:type="dxa"/>
+              <w:right w:w="100" w:type="dxa"/>
+            </w:tcMar>
+            <w:vAlign w:val="center"/>
+          </w:tcPr>
+          <w:p>
+            <w:pPr>
+              <w:widowControl w:val="0"/>
+              <w:spacing w:line="240" w:lineRule="auto"/>
+              <w:rPr>
+                <w:rFonts w:ascii="Cabin" w:eastAsia="Cabin" w:hAnsi="Cabin" w:cs="Cabin"/>
+                <w:i/>
+                <w:color w:val="B7B7B7"/>
+                <w:sz w:val="12"/>
+                <w:szCs w:val="12"/>
+              </w:rPr>
+            </w:pPr>
+          </w:p>
+          <w:tbl>
+            <w:tblPr>
+              <w:tblStyle w:val="aff4"/>
+              <w:tblW w:w="1255" w:type="dxa"/>
+              <w:tblInd w:w="0" w:type="dxa"/>
+              <w:tblBorders>
+                <w:top w:val="single" w:sz="8" w:space="0" w:color="B7B7B7"/>
+                <w:left w:val="single" w:sz="8" w:space="0" w:color="B7B7B7"/>
+                <w:bottom w:val="single" w:sz="8" w:space="0" w:color="B7B7B7"/>
+                <w:right w:val="single" w:sz="8" w:space="0" w:color="B7B7B7"/>
+                <w:insideH w:val="single" w:sz="8" w:space="0" w:color="B7B7B7"/>
+                <w:insideV w:val="single" w:sz="8" w:space="0" w:color="B7B7B7"/>
+              </w:tblBorders>
+              <w:tblLayout w:type="fixed"/>
+              <w:tblLook w:val="0600" w:firstRow="0" w:lastRow="0" w:firstColumn="0" w:lastColumn="0" w:noHBand="1" w:noVBand="1"/>
+            </w:tblPr>
+            <w:tblGrid>
+              <w:gridCol w:w="1255"/>
+            </w:tblGrid>
+            <w:tr>
+              <w:tc>
+                <w:tcPr>
+                  <w:tcW w:w="1255" w:type="dxa"/>
+                  <w:shd w:val="clear" w:color="auto" w:fill="auto"/>
+                  <w:tcMar>
+                    <w:top w:w="100" w:type="dxa"/>
+                    <w:left w:w="100" w:type="dxa"/>
+                    <w:bottom w:w="100" w:type="dxa"/>
+                    <w:right w:w="100" w:type="dxa"/>
+                  </w:tcMar>
+                </w:tcPr>
+                <w:p>
+                  <w:pPr>
+                    <w:widowControl w:val="0"/>
+                    <w:spacing w:line="240" w:lineRule="auto"/>
+                    <w:rPr>
+                      <w:rFonts w:ascii="Cabin" w:eastAsia="Cabin" w:hAnsi="Cabin" w:cs="Cabin"/>
+                      <w:i/>
+                    </w:rPr>
+                  </w:pPr>
+                  <w:r>
+                    <w:rPr>
+                      <w:rFonts w:ascii="Cabin" w:eastAsia="Cabin" w:hAnsi="Cabin" w:cs="Cabin"/>
+                      <w:i/>
+                    </w:rPr>
+                    <w:t>08/05</w:t>
+                  </w:r>
+                </w:p>
+              </w:tc>
+            </w:tr>
+          </w:tbl>
+          <w:p>
+            <w:pPr>
+              <w:widowControl w:val="0"/>
+              <w:spacing w:line="240" w:lineRule="auto"/>
+              <w:rPr>
+                <w:rFonts w:ascii="Cabin" w:eastAsia="Cabin" w:hAnsi="Cabin" w:cs="Cabin"/>
+                <w:i/>
+                <w:color w:val="B7B7B7"/>
+                <w:sz w:val="12"/>
+                <w:szCs w:val="12"/>
+              </w:rPr>
+            </w:pPr>
+          </w:p>
+        </w:tc>
+      </w:tr>
+      <w:tr>
+        <w:tc>
+          <w:tcPr>
+            <w:tcW w:w="1410" w:type="dxa"/>
+            <w:shd w:val="clear" w:color="auto" w:fill="F3F3F3"/>
+            <w:tcMar>
+              <w:top w:w="144" w:type="dxa"/>
+              <w:left w:w="144" w:type="dxa"/>
+              <w:bottom w:w="144" w:type="dxa"/>
+              <w:right w:w="144" w:type="dxa"/>
+            </w:tcMar>
+            <w:vAlign w:val="center"/>
+          </w:tcPr>
+          <w:p>
+            <w:pPr>
+              <w:widowControl w:val="0"/>
+              <w:spacing w:line="240" w:lineRule="auto"/>
+              <w:jc w:val="right"/>
+              <w:rPr>
+                <w:rFonts w:ascii="Cabin" w:eastAsia="Cabin" w:hAnsi="Cabin" w:cs="Cabin"/>
+                <w:b/>
+              </w:rPr>
+            </w:pPr>
+            <w:r>
+              <w:rPr>
+                <w:rFonts w:ascii="Cabin" w:eastAsia="Cabin" w:hAnsi="Cabin" w:cs="Cabin"/>
+                <w:b/>
+              </w:rPr>
+              <w:t>#16</w:t>
+            </w:r>
+          </w:p>
+        </w:tc>
+        <w:tc>
+          <w:tcPr>
+            <w:tcW w:w="7215" w:type="dxa"/>
+            <w:shd w:val="clear" w:color="auto" w:fill="auto"/>
+            <w:tcMar>
+              <w:top w:w="100" w:type="dxa"/>
+              <w:left w:w="100" w:type="dxa"/>
+              <w:bottom w:w="100" w:type="dxa"/>
+              <w:right w:w="100" w:type="dxa"/>
+            </w:tcMar>
+            <w:vAlign w:val="center"/>
+          </w:tcPr>
+          <w:p>
+            <w:pPr>
+              <w:widowControl w:val="0"/>
+              <w:spacing w:line="240" w:lineRule="auto"/>
+              <w:rPr>
+                <w:rFonts w:ascii="Cabin" w:eastAsia="Cabin" w:hAnsi="Cabin" w:cs="Cabin"/>
+                <w:i/>
+                <w:color w:val="B7B7B7"/>
+                <w:sz w:val="12"/>
+                <w:szCs w:val="12"/>
+              </w:rPr>
+            </w:pPr>
+          </w:p>
+          <w:tbl>
+            <w:tblPr>
+              <w:tblStyle w:val="aff3"/>
+              <w:tblW w:w="7015" w:type="dxa"/>
+              <w:tblInd w:w="0" w:type="dxa"/>
+              <w:tblBorders>
+                <w:top w:val="single" w:sz="8" w:space="0" w:color="B7B7B7"/>
+                <w:left w:val="single" w:sz="8" w:space="0" w:color="B7B7B7"/>
+                <w:bottom w:val="single" w:sz="8" w:space="0" w:color="B7B7B7"/>
+                <w:right w:val="single" w:sz="8" w:space="0" w:color="B7B7B7"/>
+                <w:insideH w:val="single" w:sz="8" w:space="0" w:color="B7B7B7"/>
+                <w:insideV w:val="single" w:sz="8" w:space="0" w:color="B7B7B7"/>
+              </w:tblBorders>
+              <w:tblLayout w:type="fixed"/>
+              <w:tblLook w:val="0600" w:firstRow="0" w:lastRow="0" w:firstColumn="0" w:lastColumn="0" w:noHBand="1" w:noVBand="1"/>
+            </w:tblPr>
+            <w:tblGrid>
+              <w:gridCol w:w="7015"/>
+            </w:tblGrid>
+            <w:tr>
+              <w:tc>
+                <w:tcPr>
+                  <w:tcW w:w="7015" w:type="dxa"/>
+                  <w:shd w:val="clear" w:color="auto" w:fill="auto"/>
+                  <w:tcMar>
+                    <w:top w:w="100" w:type="dxa"/>
+                    <w:left w:w="100" w:type="dxa"/>
+                    <w:bottom w:w="100" w:type="dxa"/>
+                    <w:right w:w="100" w:type="dxa"/>
+                  </w:tcMar>
+                </w:tcPr>
+                <w:p>
+                  <w:pPr>
+                    <w:widowControl w:val="0"/>
+                    <w:numPr>
+                      <w:ilvl w:val="0"/>
+                      <w:numId w:val="1"/>
+                    </w:numPr>
+                    <w:spacing w:line="240" w:lineRule="auto"/>
+                    <w:ind w:left="270"/>
+                    <w:rPr>
+                      <w:rFonts w:ascii="Cabin" w:eastAsia="Cabin" w:hAnsi="Cabin" w:cs="Cabin"/>
+                      <w:i/>
+                      <w:color w:val="B7B7B7"/>
+                    </w:rPr>
+                  </w:pPr>
+                  <w:r>
+                    <w:rPr>
+                      <w:rFonts w:ascii="Cabin" w:eastAsia="Cabin" w:hAnsi="Cabin" w:cs="Cabin"/>
+                      <w:i/>
+                      <w:color w:val="B7B7B7"/>
+                    </w:rPr>
+                    <w:t>Pixel Perfect Camera</w:t>
+                  </w:r>
+                </w:p>
+              </w:tc>
+            </w:tr>
+          </w:tbl>
+          <w:p>
+            <w:pPr>
+              <w:widowControl w:val="0"/>
+              <w:spacing w:line="240" w:lineRule="auto"/>
+              <w:rPr>
+                <w:rFonts w:ascii="Cabin" w:eastAsia="Cabin" w:hAnsi="Cabin" w:cs="Cabin"/>
+                <w:i/>
+                <w:color w:val="B7B7B7"/>
+                <w:sz w:val="12"/>
+                <w:szCs w:val="12"/>
+              </w:rPr>
+            </w:pPr>
+          </w:p>
+        </w:tc>
+        <w:tc>
+          <w:tcPr>
+            <w:tcW w:w="1455" w:type="dxa"/>
+            <w:shd w:val="clear" w:color="auto" w:fill="auto"/>
+            <w:tcMar>
+              <w:top w:w="100" w:type="dxa"/>
+              <w:left w:w="100" w:type="dxa"/>
+              <w:bottom w:w="100" w:type="dxa"/>
+              <w:right w:w="100" w:type="dxa"/>
+            </w:tcMar>
+            <w:vAlign w:val="center"/>
+          </w:tcPr>
+          <w:p>
+            <w:pPr>
+              <w:widowControl w:val="0"/>
+              <w:spacing w:line="240" w:lineRule="auto"/>
+              <w:rPr>
+                <w:rFonts w:ascii="Cabin" w:eastAsia="Cabin" w:hAnsi="Cabin" w:cs="Cabin"/>
+                <w:i/>
+                <w:color w:val="B7B7B7"/>
+                <w:sz w:val="12"/>
+                <w:szCs w:val="12"/>
+              </w:rPr>
+            </w:pPr>
+          </w:p>
+          <w:tbl>
+            <w:tblPr>
+              <w:tblStyle w:val="aff4"/>
+              <w:tblW w:w="1255" w:type="dxa"/>
+              <w:tblInd w:w="0" w:type="dxa"/>
+              <w:tblBorders>
+                <w:top w:val="single" w:sz="8" w:space="0" w:color="B7B7B7"/>
+                <w:left w:val="single" w:sz="8" w:space="0" w:color="B7B7B7"/>
+                <w:bottom w:val="single" w:sz="8" w:space="0" w:color="B7B7B7"/>
+                <w:right w:val="single" w:sz="8" w:space="0" w:color="B7B7B7"/>
+                <w:insideH w:val="single" w:sz="8" w:space="0" w:color="B7B7B7"/>
+                <w:insideV w:val="single" w:sz="8" w:space="0" w:color="B7B7B7"/>
+              </w:tblBorders>
+              <w:tblLayout w:type="fixed"/>
+              <w:tblLook w:val="0600" w:firstRow="0" w:lastRow="0" w:firstColumn="0" w:lastColumn="0" w:noHBand="1" w:noVBand="1"/>
+            </w:tblPr>
+            <w:tblGrid>
+              <w:gridCol w:w="1255"/>
+            </w:tblGrid>
+            <w:tr>
+              <w:tc>
+                <w:tcPr>
+                  <w:tcW w:w="1255" w:type="dxa"/>
+                  <w:shd w:val="clear" w:color="auto" w:fill="auto"/>
+                  <w:tcMar>
+                    <w:top w:w="100" w:type="dxa"/>
+                    <w:left w:w="100" w:type="dxa"/>
+                    <w:bottom w:w="100" w:type="dxa"/>
+                    <w:right w:w="100" w:type="dxa"/>
+                  </w:tcMar>
+                </w:tcPr>
+                <w:p>
+                  <w:pPr>
+                    <w:widowControl w:val="0"/>
+                    <w:spacing w:line="240" w:lineRule="auto"/>
+                    <w:rPr>
+                      <w:rFonts w:ascii="Cabin" w:eastAsia="Cabin" w:hAnsi="Cabin" w:cs="Cabin"/>
+                      <w:i/>
+                    </w:rPr>
+                  </w:pPr>
+                  <w:r>
+                    <w:rPr>
+                      <w:rFonts w:ascii="Cabin" w:eastAsia="Cabin" w:hAnsi="Cabin" w:cs="Cabin"/>
+                      <w:i/>
+                    </w:rPr>
+                    <w:t>09/05</w:t>
+                  </w:r>
+                </w:p>
+              </w:tc>
+            </w:tr>
+          </w:tbl>
+          <w:p>
+            <w:pPr>
+              <w:widowControl w:val="0"/>
+              <w:spacing w:line="240" w:lineRule="auto"/>
+              <w:rPr>
+                <w:rFonts w:ascii="Cabin" w:eastAsia="Cabin" w:hAnsi="Cabin" w:cs="Cabin"/>
+                <w:i/>
+                <w:color w:val="B7B7B7"/>
+                <w:sz w:val="12"/>
+                <w:szCs w:val="12"/>
+              </w:rPr>
+            </w:pPr>
+          </w:p>
+        </w:tc>
+      </w:tr>
+      <w:tr>
+        <w:tc>
+          <w:tcPr>
+            <w:tcW w:w="1410" w:type="dxa"/>
+            <w:shd w:val="clear" w:color="auto" w:fill="F3F3F3"/>
+            <w:tcMar>
+              <w:top w:w="144" w:type="dxa"/>
+              <w:left w:w="144" w:type="dxa"/>
+              <w:bottom w:w="144" w:type="dxa"/>
+              <w:right w:w="144" w:type="dxa"/>
+            </w:tcMar>
+            <w:vAlign w:val="center"/>
+          </w:tcPr>
+          <w:p>
+            <w:pPr>
+              <w:widowControl w:val="0"/>
+              <w:spacing w:line="240" w:lineRule="auto"/>
+              <w:jc w:val="right"/>
+              <w:rPr>
+                <w:rFonts w:ascii="Cabin" w:eastAsia="Cabin" w:hAnsi="Cabin" w:cs="Cabin"/>
+                <w:b/>
+              </w:rPr>
+            </w:pPr>
+            <w:r>
+              <w:rPr>
+                <w:rFonts w:ascii="Cabin" w:eastAsia="Cabin" w:hAnsi="Cabin" w:cs="Cabin"/>
+                <w:b/>
+              </w:rPr>
+              <w:t>#17</w:t>
+            </w:r>
+          </w:p>
+        </w:tc>
+        <w:tc>
+          <w:tcPr>
+            <w:tcW w:w="7215" w:type="dxa"/>
+            <w:shd w:val="clear" w:color="auto" w:fill="auto"/>
+            <w:tcMar>
+              <w:top w:w="100" w:type="dxa"/>
+              <w:left w:w="100" w:type="dxa"/>
+              <w:bottom w:w="100" w:type="dxa"/>
+              <w:right w:w="100" w:type="dxa"/>
+            </w:tcMar>
+            <w:vAlign w:val="center"/>
+          </w:tcPr>
+          <w:p>
+            <w:pPr>
+              <w:widowControl w:val="0"/>
+              <w:spacing w:line="240" w:lineRule="auto"/>
+              <w:rPr>
+                <w:rFonts w:ascii="Cabin" w:eastAsia="Cabin" w:hAnsi="Cabin" w:cs="Cabin"/>
+                <w:i/>
+                <w:color w:val="B7B7B7"/>
+                <w:sz w:val="12"/>
+                <w:szCs w:val="12"/>
+              </w:rPr>
+            </w:pPr>
+          </w:p>
+          <w:tbl>
+            <w:tblPr>
+              <w:tblStyle w:val="aff3"/>
+              <w:tblW w:w="7015" w:type="dxa"/>
+              <w:tblInd w:w="0" w:type="dxa"/>
+              <w:tblBorders>
+                <w:top w:val="single" w:sz="8" w:space="0" w:color="B7B7B7"/>
+                <w:left w:val="single" w:sz="8" w:space="0" w:color="B7B7B7"/>
+                <w:bottom w:val="single" w:sz="8" w:space="0" w:color="B7B7B7"/>
+                <w:right w:val="single" w:sz="8" w:space="0" w:color="B7B7B7"/>
+                <w:insideH w:val="single" w:sz="8" w:space="0" w:color="B7B7B7"/>
+                <w:insideV w:val="single" w:sz="8" w:space="0" w:color="B7B7B7"/>
+              </w:tblBorders>
+              <w:tblLayout w:type="fixed"/>
+              <w:tblLook w:val="0600" w:firstRow="0" w:lastRow="0" w:firstColumn="0" w:lastColumn="0" w:noHBand="1" w:noVBand="1"/>
+            </w:tblPr>
+            <w:tblGrid>
+              <w:gridCol w:w="7015"/>
+            </w:tblGrid>
+            <w:tr>
+              <w:tc>
+                <w:tcPr>
+                  <w:tcW w:w="7015" w:type="dxa"/>
+                  <w:shd w:val="clear" w:color="auto" w:fill="auto"/>
+                  <w:tcMar>
+                    <w:top w:w="100" w:type="dxa"/>
+                    <w:left w:w="100" w:type="dxa"/>
+                    <w:bottom w:w="100" w:type="dxa"/>
+                    <w:right w:w="100" w:type="dxa"/>
+                  </w:tcMar>
+                </w:tcPr>
+                <w:p>
+                  <w:pPr>
+                    <w:pStyle w:val="Prrafodelista"/>
+                    <w:widowControl w:val="0"/>
+                    <w:numPr>
+                      <w:ilvl w:val="0"/>
+                      <w:numId w:val="1"/>
+                    </w:numPr>
+                    <w:spacing w:line="240" w:lineRule="auto"/>
+                    <w:rPr>
+                      <w:rFonts w:ascii="Cabin" w:eastAsia="Cabin" w:hAnsi="Cabin" w:cs="Cabin"/>
+                      <w:i/>
+                      <w:color w:val="B7B7B7"/>
+                    </w:rPr>
+                  </w:pPr>
+                  <w:proofErr w:type="gramStart"/>
+                  <w:r>
+                    <w:rPr>
+                      <w:rFonts w:ascii="Cabin" w:eastAsia="Cabin" w:hAnsi="Cabin" w:cs="Cabin"/>
+                      <w:i/>
+                      <w:color w:val="B7B7B7"/>
+                    </w:rPr>
+                    <w:t xml:space="preserve">Code  </w:t>
+                  </w:r>
+                  <w:r>
+                    <w:rPr>
+                      <w:rFonts w:ascii="Cabin" w:eastAsia="Cabin" w:hAnsi="Cabin" w:cs="Cabin"/>
+                      <w:i/>
+                      <w:color w:val="B7B7B7"/>
+                    </w:rPr>
+                    <w:t>Audio</w:t>
+                  </w:r>
+                  <w:proofErr w:type="gramEnd"/>
+                  <w:r>
+                    <w:rPr>
+                      <w:rFonts w:ascii="Cabin" w:eastAsia="Cabin" w:hAnsi="Cabin" w:cs="Cabin"/>
+                      <w:i/>
+                      <w:color w:val="B7B7B7"/>
+                    </w:rPr>
+                    <w:t xml:space="preserve"> </w:t>
+                  </w:r>
+                  <w:r>
+                    <w:rPr>
+                      <w:rFonts w:ascii="Cabin" w:eastAsia="Cabin" w:hAnsi="Cabin" w:cs="Cabin"/>
+                      <w:i/>
+                      <w:color w:val="B7B7B7"/>
+                    </w:rPr>
+                    <w:t>Manager</w:t>
+                  </w:r>
+                </w:p>
+              </w:tc>
+            </w:tr>
+          </w:tbl>
+          <w:p>
+            <w:pPr>
+              <w:widowControl w:val="0"/>
+              <w:spacing w:line="240" w:lineRule="auto"/>
+              <w:rPr>
+                <w:rFonts w:ascii="Cabin" w:eastAsia="Cabin" w:hAnsi="Cabin" w:cs="Cabin"/>
+                <w:i/>
+                <w:color w:val="B7B7B7"/>
+                <w:sz w:val="12"/>
+                <w:szCs w:val="12"/>
+              </w:rPr>
+            </w:pPr>
+          </w:p>
+        </w:tc>
+        <w:tc>
+          <w:tcPr>
+            <w:tcW w:w="1455" w:type="dxa"/>
+            <w:shd w:val="clear" w:color="auto" w:fill="auto"/>
+            <w:tcMar>
+              <w:top w:w="100" w:type="dxa"/>
+              <w:left w:w="100" w:type="dxa"/>
+              <w:bottom w:w="100" w:type="dxa"/>
+              <w:right w:w="100" w:type="dxa"/>
+            </w:tcMar>
+            <w:vAlign w:val="center"/>
+          </w:tcPr>
+          <w:p>
+            <w:pPr>
+              <w:widowControl w:val="0"/>
+              <w:spacing w:line="240" w:lineRule="auto"/>
+              <w:rPr>
+                <w:rFonts w:ascii="Cabin" w:eastAsia="Cabin" w:hAnsi="Cabin" w:cs="Cabin"/>
+                <w:i/>
+                <w:color w:val="B7B7B7"/>
+                <w:sz w:val="12"/>
+                <w:szCs w:val="12"/>
+              </w:rPr>
+            </w:pPr>
+          </w:p>
+          <w:tbl>
+            <w:tblPr>
+              <w:tblStyle w:val="aff4"/>
+              <w:tblW w:w="1255" w:type="dxa"/>
+              <w:tblInd w:w="0" w:type="dxa"/>
+              <w:tblBorders>
+                <w:top w:val="single" w:sz="8" w:space="0" w:color="B7B7B7"/>
+                <w:left w:val="single" w:sz="8" w:space="0" w:color="B7B7B7"/>
+                <w:bottom w:val="single" w:sz="8" w:space="0" w:color="B7B7B7"/>
+                <w:right w:val="single" w:sz="8" w:space="0" w:color="B7B7B7"/>
+                <w:insideH w:val="single" w:sz="8" w:space="0" w:color="B7B7B7"/>
+                <w:insideV w:val="single" w:sz="8" w:space="0" w:color="B7B7B7"/>
+              </w:tblBorders>
+              <w:tblLayout w:type="fixed"/>
+              <w:tblLook w:val="0600" w:firstRow="0" w:lastRow="0" w:firstColumn="0" w:lastColumn="0" w:noHBand="1" w:noVBand="1"/>
+            </w:tblPr>
+            <w:tblGrid>
+              <w:gridCol w:w="1255"/>
+            </w:tblGrid>
+            <w:tr>
+              <w:tc>
+                <w:tcPr>
+                  <w:tcW w:w="1255" w:type="dxa"/>
+                  <w:shd w:val="clear" w:color="auto" w:fill="auto"/>
+                  <w:tcMar>
+                    <w:top w:w="100" w:type="dxa"/>
+                    <w:left w:w="100" w:type="dxa"/>
+                    <w:bottom w:w="100" w:type="dxa"/>
+                    <w:right w:w="100" w:type="dxa"/>
+                  </w:tcMar>
+                </w:tcPr>
+                <w:p>
+                  <w:pPr>
+                    <w:widowControl w:val="0"/>
+                    <w:spacing w:line="240" w:lineRule="auto"/>
+                    <w:rPr>
+                      <w:rFonts w:ascii="Cabin" w:eastAsia="Cabin" w:hAnsi="Cabin" w:cs="Cabin"/>
+                      <w:i/>
+                    </w:rPr>
+                  </w:pPr>
+                  <w:r>
+                    <w:rPr>
+                      <w:rFonts w:ascii="Cabin" w:eastAsia="Cabin" w:hAnsi="Cabin" w:cs="Cabin"/>
+                      <w:i/>
+                    </w:rPr>
+                    <w:t>09/05</w:t>
+                  </w:r>
+                </w:p>
+              </w:tc>
+            </w:tr>
+          </w:tbl>
+          <w:p>
+            <w:pPr>
+              <w:widowControl w:val="0"/>
+              <w:spacing w:line="240" w:lineRule="auto"/>
+              <w:rPr>
+                <w:rFonts w:ascii="Cabin" w:eastAsia="Cabin" w:hAnsi="Cabin" w:cs="Cabin"/>
+                <w:i/>
+                <w:color w:val="B7B7B7"/>
+                <w:sz w:val="12"/>
+                <w:szCs w:val="12"/>
+              </w:rPr>
+            </w:pPr>
+          </w:p>
+        </w:tc>
+      </w:tr>
+      <w:tr>
+        <w:tc>
+          <w:tcPr>
+            <w:tcW w:w="1410" w:type="dxa"/>
+            <w:shd w:val="clear" w:color="auto" w:fill="F3F3F3"/>
+            <w:tcMar>
+              <w:top w:w="144" w:type="dxa"/>
+              <w:left w:w="144" w:type="dxa"/>
+              <w:bottom w:w="144" w:type="dxa"/>
+              <w:right w:w="144" w:type="dxa"/>
+            </w:tcMar>
+            <w:vAlign w:val="center"/>
+          </w:tcPr>
+          <w:p>
+            <w:pPr>
+              <w:widowControl w:val="0"/>
+              <w:spacing w:line="240" w:lineRule="auto"/>
+              <w:jc w:val="right"/>
+              <w:rPr>
+                <w:rFonts w:ascii="Cabin" w:eastAsia="Cabin" w:hAnsi="Cabin" w:cs="Cabin"/>
+                <w:b/>
+              </w:rPr>
+            </w:pPr>
+            <w:r>
+              <w:rPr>
+                <w:rFonts w:ascii="Cabin" w:eastAsia="Cabin" w:hAnsi="Cabin" w:cs="Cabin"/>
+                <w:b/>
+              </w:rPr>
+              <w:t>#18</w:t>
+            </w:r>
+          </w:p>
+        </w:tc>
+        <w:tc>
+          <w:tcPr>
+            <w:tcW w:w="7215" w:type="dxa"/>
+            <w:shd w:val="clear" w:color="auto" w:fill="auto"/>
+            <w:tcMar>
+              <w:top w:w="100" w:type="dxa"/>
+              <w:left w:w="100" w:type="dxa"/>
+              <w:bottom w:w="100" w:type="dxa"/>
+              <w:right w:w="100" w:type="dxa"/>
+            </w:tcMar>
+            <w:vAlign w:val="center"/>
+          </w:tcPr>
+          <w:p>
+            <w:pPr>
+              <w:widowControl w:val="0"/>
+              <w:spacing w:line="240" w:lineRule="auto"/>
+              <w:rPr>
+                <w:rFonts w:ascii="Cabin" w:eastAsia="Cabin" w:hAnsi="Cabin" w:cs="Cabin"/>
+                <w:i/>
+                <w:color w:val="B7B7B7"/>
+                <w:sz w:val="12"/>
+                <w:szCs w:val="12"/>
+              </w:rPr>
+            </w:pPr>
+          </w:p>
+          <w:tbl>
+            <w:tblPr>
+              <w:tblStyle w:val="aff3"/>
+              <w:tblW w:w="7015" w:type="dxa"/>
+              <w:tblInd w:w="0" w:type="dxa"/>
+              <w:tblBorders>
+                <w:top w:val="single" w:sz="8" w:space="0" w:color="B7B7B7"/>
+                <w:left w:val="single" w:sz="8" w:space="0" w:color="B7B7B7"/>
+                <w:bottom w:val="single" w:sz="8" w:space="0" w:color="B7B7B7"/>
+                <w:right w:val="single" w:sz="8" w:space="0" w:color="B7B7B7"/>
+                <w:insideH w:val="single" w:sz="8" w:space="0" w:color="B7B7B7"/>
+                <w:insideV w:val="single" w:sz="8" w:space="0" w:color="B7B7B7"/>
+              </w:tblBorders>
+              <w:tblLayout w:type="fixed"/>
+              <w:tblLook w:val="0600" w:firstRow="0" w:lastRow="0" w:firstColumn="0" w:lastColumn="0" w:noHBand="1" w:noVBand="1"/>
+            </w:tblPr>
+            <w:tblGrid>
+              <w:gridCol w:w="7015"/>
+            </w:tblGrid>
+            <w:tr>
+              <w:tc>
+                <w:tcPr>
+                  <w:tcW w:w="7015" w:type="dxa"/>
+                  <w:shd w:val="clear" w:color="auto" w:fill="auto"/>
+                  <w:tcMar>
+                    <w:top w:w="100" w:type="dxa"/>
+                    <w:left w:w="100" w:type="dxa"/>
+                    <w:bottom w:w="100" w:type="dxa"/>
+                    <w:right w:w="100" w:type="dxa"/>
+                  </w:tcMar>
+                </w:tcPr>
+                <w:p>
+                  <w:pPr>
+                    <w:pStyle w:val="Prrafodelista"/>
+                    <w:widowControl w:val="0"/>
+                    <w:numPr>
+                      <w:ilvl w:val="0"/>
+                      <w:numId w:val="1"/>
+                    </w:numPr>
+                    <w:spacing w:line="240" w:lineRule="auto"/>
+                    <w:rPr>
+                      <w:rFonts w:ascii="Cabin" w:eastAsia="Cabin" w:hAnsi="Cabin" w:cs="Cabin"/>
+                      <w:i/>
+                      <w:color w:val="B7B7B7"/>
+                    </w:rPr>
+                  </w:pPr>
+                  <w:r>
+                    <w:rPr>
+                      <w:rFonts w:ascii="Cabin" w:eastAsia="Cabin" w:hAnsi="Cabin" w:cs="Cabin"/>
+                      <w:i/>
+                      <w:color w:val="B7B7B7"/>
+                    </w:rPr>
+                    <w:t xml:space="preserve">Global </w:t>
+                  </w:r>
+                  <w:r>
+                    <w:rPr>
+                      <w:rFonts w:ascii="Cabin" w:eastAsia="Cabin" w:hAnsi="Cabin" w:cs="Cabin"/>
+                      <w:i/>
+                      <w:color w:val="B7B7B7"/>
+                    </w:rPr>
+                    <w:t>Post Processing</w:t>
+                  </w:r>
+                </w:p>
+              </w:tc>
+            </w:tr>
+          </w:tbl>
+          <w:p>
+            <w:pPr>
+              <w:widowControl w:val="0"/>
+              <w:spacing w:line="240" w:lineRule="auto"/>
+              <w:rPr>
+                <w:rFonts w:ascii="Cabin" w:eastAsia="Cabin" w:hAnsi="Cabin" w:cs="Cabin"/>
+                <w:i/>
+                <w:color w:val="B7B7B7"/>
+                <w:sz w:val="12"/>
+                <w:szCs w:val="12"/>
+              </w:rPr>
+            </w:pPr>
+          </w:p>
+        </w:tc>
+        <w:tc>
+          <w:tcPr>
+            <w:tcW w:w="1455" w:type="dxa"/>
+            <w:shd w:val="clear" w:color="auto" w:fill="auto"/>
+            <w:tcMar>
+              <w:top w:w="100" w:type="dxa"/>
+              <w:left w:w="100" w:type="dxa"/>
+              <w:bottom w:w="100" w:type="dxa"/>
+              <w:right w:w="100" w:type="dxa"/>
+            </w:tcMar>
+            <w:vAlign w:val="center"/>
+          </w:tcPr>
+          <w:p>
+            <w:pPr>
+              <w:widowControl w:val="0"/>
+              <w:spacing w:line="240" w:lineRule="auto"/>
+              <w:rPr>
+                <w:rFonts w:ascii="Cabin" w:eastAsia="Cabin" w:hAnsi="Cabin" w:cs="Cabin"/>
+                <w:i/>
+                <w:color w:val="B7B7B7"/>
+                <w:sz w:val="12"/>
+                <w:szCs w:val="12"/>
+              </w:rPr>
+            </w:pPr>
+          </w:p>
+          <w:tbl>
+            <w:tblPr>
+              <w:tblStyle w:val="aff4"/>
+              <w:tblW w:w="1255" w:type="dxa"/>
+              <w:tblInd w:w="0" w:type="dxa"/>
+              <w:tblBorders>
+                <w:top w:val="single" w:sz="8" w:space="0" w:color="B7B7B7"/>
+                <w:left w:val="single" w:sz="8" w:space="0" w:color="B7B7B7"/>
+                <w:bottom w:val="single" w:sz="8" w:space="0" w:color="B7B7B7"/>
+                <w:right w:val="single" w:sz="8" w:space="0" w:color="B7B7B7"/>
+                <w:insideH w:val="single" w:sz="8" w:space="0" w:color="B7B7B7"/>
+                <w:insideV w:val="single" w:sz="8" w:space="0" w:color="B7B7B7"/>
+              </w:tblBorders>
+              <w:tblLayout w:type="fixed"/>
+              <w:tblLook w:val="0600" w:firstRow="0" w:lastRow="0" w:firstColumn="0" w:lastColumn="0" w:noHBand="1" w:noVBand="1"/>
+            </w:tblPr>
+            <w:tblGrid>
+              <w:gridCol w:w="1255"/>
+            </w:tblGrid>
+            <w:tr>
+              <w:tc>
+                <w:tcPr>
+                  <w:tcW w:w="1255" w:type="dxa"/>
+                  <w:shd w:val="clear" w:color="auto" w:fill="auto"/>
+                  <w:tcMar>
+                    <w:top w:w="100" w:type="dxa"/>
+                    <w:left w:w="100" w:type="dxa"/>
+                    <w:bottom w:w="100" w:type="dxa"/>
+                    <w:right w:w="100" w:type="dxa"/>
+                  </w:tcMar>
+                </w:tcPr>
+                <w:p>
+                  <w:pPr>
+                    <w:widowControl w:val="0"/>
+                    <w:spacing w:line="240" w:lineRule="auto"/>
+                    <w:rPr>
+                      <w:rFonts w:ascii="Cabin" w:eastAsia="Cabin" w:hAnsi="Cabin" w:cs="Cabin"/>
+                      <w:i/>
+                      <w:u w:val="single"/>
+                    </w:rPr>
+                  </w:pPr>
+                  <w:r>
+                    <w:rPr>
+                      <w:rFonts w:ascii="Cabin" w:eastAsia="Cabin" w:hAnsi="Cabin" w:cs="Cabin"/>
+                      <w:i/>
+                    </w:rPr>
+                    <w:t>09/05</w:t>
+                  </w:r>
+                </w:p>
+              </w:tc>
+            </w:tr>
+          </w:tbl>
+          <w:p>
+            <w:pPr>
+              <w:widowControl w:val="0"/>
+              <w:spacing w:line="240" w:lineRule="auto"/>
+              <w:rPr>
+                <w:rFonts w:ascii="Cabin" w:eastAsia="Cabin" w:hAnsi="Cabin" w:cs="Cabin"/>
+                <w:i/>
+                <w:color w:val="B7B7B7"/>
+                <w:sz w:val="12"/>
+                <w:szCs w:val="12"/>
+              </w:rPr>
+            </w:pPr>
+          </w:p>
+        </w:tc>
+      </w:tr>
+      <w:tr>
+        <w:tc>
+          <w:tcPr>
+            <w:tcW w:w="1410" w:type="dxa"/>
+            <w:shd w:val="clear" w:color="auto" w:fill="F3F3F3"/>
+            <w:tcMar>
+              <w:top w:w="144" w:type="dxa"/>
+              <w:left w:w="144" w:type="dxa"/>
+              <w:bottom w:w="144" w:type="dxa"/>
+              <w:right w:w="144" w:type="dxa"/>
+            </w:tcMar>
+            <w:vAlign w:val="center"/>
+          </w:tcPr>
+          <w:p>
+            <w:pPr>
+              <w:widowControl w:val="0"/>
+              <w:spacing w:line="240" w:lineRule="auto"/>
+              <w:jc w:val="right"/>
+              <w:rPr>
+                <w:rFonts w:ascii="Cabin" w:eastAsia="Cabin" w:hAnsi="Cabin" w:cs="Cabin"/>
+                <w:b/>
+              </w:rPr>
+            </w:pPr>
+            <w:r>
+              <w:rPr>
+                <w:rFonts w:ascii="Cabin" w:eastAsia="Cabin" w:hAnsi="Cabin" w:cs="Cabin"/>
+                <w:b/>
+              </w:rPr>
+              <w:t>#19</w:t>
+            </w:r>
+          </w:p>
+        </w:tc>
+        <w:tc>
+          <w:tcPr>
+            <w:tcW w:w="7215" w:type="dxa"/>
+            <w:shd w:val="clear" w:color="auto" w:fill="auto"/>
+            <w:tcMar>
+              <w:top w:w="100" w:type="dxa"/>
+              <w:left w:w="100" w:type="dxa"/>
+              <w:bottom w:w="100" w:type="dxa"/>
+              <w:right w:w="100" w:type="dxa"/>
+            </w:tcMar>
+            <w:vAlign w:val="center"/>
+          </w:tcPr>
+          <w:p>
+            <w:pPr>
+              <w:widowControl w:val="0"/>
+              <w:spacing w:line="240" w:lineRule="auto"/>
+              <w:rPr>
+                <w:rFonts w:ascii="Cabin" w:eastAsia="Cabin" w:hAnsi="Cabin" w:cs="Cabin"/>
+                <w:i/>
+                <w:color w:val="B7B7B7"/>
+                <w:sz w:val="12"/>
+                <w:szCs w:val="12"/>
+              </w:rPr>
+            </w:pPr>
+          </w:p>
+          <w:tbl>
+            <w:tblPr>
+              <w:tblStyle w:val="aff3"/>
+              <w:tblW w:w="7015" w:type="dxa"/>
+              <w:tblInd w:w="0" w:type="dxa"/>
+              <w:tblBorders>
+                <w:top w:val="single" w:sz="8" w:space="0" w:color="B7B7B7"/>
+                <w:left w:val="single" w:sz="8" w:space="0" w:color="B7B7B7"/>
+                <w:bottom w:val="single" w:sz="8" w:space="0" w:color="B7B7B7"/>
+                <w:right w:val="single" w:sz="8" w:space="0" w:color="B7B7B7"/>
+                <w:insideH w:val="single" w:sz="8" w:space="0" w:color="B7B7B7"/>
+                <w:insideV w:val="single" w:sz="8" w:space="0" w:color="B7B7B7"/>
+              </w:tblBorders>
+              <w:tblLayout w:type="fixed"/>
+              <w:tblLook w:val="0600" w:firstRow="0" w:lastRow="0" w:firstColumn="0" w:lastColumn="0" w:noHBand="1" w:noVBand="1"/>
+            </w:tblPr>
+            <w:tblGrid>
+              <w:gridCol w:w="7015"/>
+            </w:tblGrid>
+            <w:tr>
+              <w:tc>
+                <w:tcPr>
+                  <w:tcW w:w="7015" w:type="dxa"/>
+                  <w:shd w:val="clear" w:color="auto" w:fill="auto"/>
+                  <w:tcMar>
+                    <w:top w:w="100" w:type="dxa"/>
+                    <w:left w:w="100" w:type="dxa"/>
+                    <w:bottom w:w="100" w:type="dxa"/>
+                    <w:right w:w="100" w:type="dxa"/>
+                  </w:tcMar>
+                </w:tcPr>
+                <w:p>
+                  <w:pPr>
+                    <w:widowControl w:val="0"/>
+                    <w:numPr>
+                      <w:ilvl w:val="0"/>
+                      <w:numId w:val="1"/>
+                    </w:numPr>
+                    <w:spacing w:line="240" w:lineRule="auto"/>
+                    <w:ind w:left="270"/>
+                    <w:rPr>
+                      <w:rFonts w:ascii="Cabin" w:eastAsia="Cabin" w:hAnsi="Cabin" w:cs="Cabin"/>
+                      <w:i/>
+                      <w:color w:val="B7B7B7"/>
+                    </w:rPr>
+                  </w:pPr>
+                  <w:r>
+                    <w:rPr>
+                      <w:rFonts w:ascii="Cabin" w:eastAsia="Cabin" w:hAnsi="Cabin" w:cs="Cabin"/>
+                      <w:i/>
+                      <w:color w:val="B7B7B7"/>
+                    </w:rPr>
+                    <w:t>Refactor supervisor orders</w:t>
+                  </w:r>
+                </w:p>
+              </w:tc>
+            </w:tr>
+          </w:tbl>
+          <w:p>
+            <w:pPr>
+              <w:widowControl w:val="0"/>
+              <w:spacing w:line="240" w:lineRule="auto"/>
+              <w:rPr>
+                <w:rFonts w:ascii="Cabin" w:eastAsia="Cabin" w:hAnsi="Cabin" w:cs="Cabin"/>
+                <w:i/>
+                <w:color w:val="B7B7B7"/>
+                <w:sz w:val="12"/>
+                <w:szCs w:val="12"/>
+              </w:rPr>
+            </w:pPr>
+          </w:p>
+        </w:tc>
+        <w:tc>
+          <w:tcPr>
+            <w:tcW w:w="1455" w:type="dxa"/>
+            <w:shd w:val="clear" w:color="auto" w:fill="auto"/>
+            <w:tcMar>
+              <w:top w:w="100" w:type="dxa"/>
+              <w:left w:w="100" w:type="dxa"/>
+              <w:bottom w:w="100" w:type="dxa"/>
+              <w:right w:w="100" w:type="dxa"/>
+            </w:tcMar>
+            <w:vAlign w:val="center"/>
+          </w:tcPr>
+          <w:p>
+            <w:pPr>
+              <w:widowControl w:val="0"/>
+              <w:spacing w:line="240" w:lineRule="auto"/>
+              <w:rPr>
+                <w:rFonts w:ascii="Cabin" w:eastAsia="Cabin" w:hAnsi="Cabin" w:cs="Cabin"/>
+                <w:i/>
+                <w:color w:val="B7B7B7"/>
+                <w:sz w:val="12"/>
+                <w:szCs w:val="12"/>
+              </w:rPr>
+            </w:pPr>
+          </w:p>
+          <w:tbl>
+            <w:tblPr>
+              <w:tblStyle w:val="aff4"/>
+              <w:tblW w:w="1255" w:type="dxa"/>
+              <w:tblInd w:w="0" w:type="dxa"/>
+              <w:tblBorders>
+                <w:top w:val="single" w:sz="8" w:space="0" w:color="B7B7B7"/>
+                <w:left w:val="single" w:sz="8" w:space="0" w:color="B7B7B7"/>
+                <w:bottom w:val="single" w:sz="8" w:space="0" w:color="B7B7B7"/>
+                <w:right w:val="single" w:sz="8" w:space="0" w:color="B7B7B7"/>
+                <w:insideH w:val="single" w:sz="8" w:space="0" w:color="B7B7B7"/>
+                <w:insideV w:val="single" w:sz="8" w:space="0" w:color="B7B7B7"/>
+              </w:tblBorders>
+              <w:tblLayout w:type="fixed"/>
+              <w:tblLook w:val="0600" w:firstRow="0" w:lastRow="0" w:firstColumn="0" w:lastColumn="0" w:noHBand="1" w:noVBand="1"/>
+            </w:tblPr>
+            <w:tblGrid>
+              <w:gridCol w:w="1255"/>
+            </w:tblGrid>
+            <w:tr>
+              <w:tc>
+                <w:tcPr>
+                  <w:tcW w:w="1255" w:type="dxa"/>
+                  <w:shd w:val="clear" w:color="auto" w:fill="auto"/>
+                  <w:tcMar>
+                    <w:top w:w="100" w:type="dxa"/>
+                    <w:left w:w="100" w:type="dxa"/>
+                    <w:bottom w:w="100" w:type="dxa"/>
+                    <w:right w:w="100" w:type="dxa"/>
+                  </w:tcMar>
+                </w:tcPr>
+                <w:p>
+                  <w:pPr>
+                    <w:widowControl w:val="0"/>
+                    <w:spacing w:line="240" w:lineRule="auto"/>
+                    <w:rPr>
+                      <w:rFonts w:ascii="Cabin" w:eastAsia="Cabin" w:hAnsi="Cabin" w:cs="Cabin"/>
+                      <w:i/>
+                    </w:rPr>
+                  </w:pPr>
+                  <w:r>
+                    <w:rPr>
+                      <w:rFonts w:ascii="Cabin" w:eastAsia="Cabin" w:hAnsi="Cabin" w:cs="Cabin"/>
+                      <w:i/>
+                    </w:rPr>
+                    <w:t>10/05</w:t>
+                  </w:r>
+                </w:p>
+              </w:tc>
+            </w:tr>
+          </w:tbl>
+          <w:p>
+            <w:pPr>
+              <w:widowControl w:val="0"/>
+              <w:spacing w:line="240" w:lineRule="auto"/>
+              <w:rPr>
+                <w:rFonts w:ascii="Cabin" w:eastAsia="Cabin" w:hAnsi="Cabin" w:cs="Cabin"/>
+                <w:i/>
+                <w:color w:val="B7B7B7"/>
+                <w:sz w:val="12"/>
+                <w:szCs w:val="12"/>
+              </w:rPr>
+            </w:pPr>
+          </w:p>
+        </w:tc>
+      </w:tr>
+      <w:tr>
+        <w:tc>
+          <w:tcPr>
+            <w:tcW w:w="1410" w:type="dxa"/>
+            <w:shd w:val="clear" w:color="auto" w:fill="F3F3F3"/>
+            <w:tcMar>
+              <w:top w:w="144" w:type="dxa"/>
+              <w:left w:w="144" w:type="dxa"/>
+              <w:bottom w:w="144" w:type="dxa"/>
+              <w:right w:w="144" w:type="dxa"/>
+            </w:tcMar>
+            <w:vAlign w:val="center"/>
+          </w:tcPr>
+          <w:p>
+            <w:pPr>
+              <w:widowControl w:val="0"/>
+              <w:spacing w:line="240" w:lineRule="auto"/>
+              <w:jc w:val="right"/>
+              <w:rPr>
+                <w:rFonts w:ascii="Cabin" w:eastAsia="Cabin" w:hAnsi="Cabin" w:cs="Cabin"/>
+                <w:b/>
+              </w:rPr>
+            </w:pPr>
+            <w:r>
+              <w:rPr>
+                <w:rFonts w:ascii="Cabin" w:eastAsia="Cabin" w:hAnsi="Cabin" w:cs="Cabin"/>
+                <w:b/>
+              </w:rPr>
+              <w:t>#20</w:t>
+            </w:r>
+          </w:p>
+        </w:tc>
+        <w:tc>
+          <w:tcPr>
+            <w:tcW w:w="7215" w:type="dxa"/>
+            <w:shd w:val="clear" w:color="auto" w:fill="auto"/>
+            <w:tcMar>
+              <w:top w:w="100" w:type="dxa"/>
+              <w:left w:w="100" w:type="dxa"/>
+              <w:bottom w:w="100" w:type="dxa"/>
+              <w:right w:w="100" w:type="dxa"/>
+            </w:tcMar>
+            <w:vAlign w:val="center"/>
+          </w:tcPr>
+          <w:p>
+            <w:pPr>
+              <w:widowControl w:val="0"/>
+              <w:spacing w:line="240" w:lineRule="auto"/>
+              <w:rPr>
+                <w:rFonts w:ascii="Cabin" w:eastAsia="Cabin" w:hAnsi="Cabin" w:cs="Cabin"/>
+                <w:i/>
+                <w:color w:val="B7B7B7"/>
+                <w:sz w:val="12"/>
+                <w:szCs w:val="12"/>
+              </w:rPr>
+            </w:pPr>
+          </w:p>
+          <w:tbl>
+            <w:tblPr>
+              <w:tblStyle w:val="aff3"/>
+              <w:tblW w:w="7015" w:type="dxa"/>
+              <w:tblInd w:w="0" w:type="dxa"/>
+              <w:tblBorders>
+                <w:top w:val="single" w:sz="8" w:space="0" w:color="B7B7B7"/>
+                <w:left w:val="single" w:sz="8" w:space="0" w:color="B7B7B7"/>
+                <w:bottom w:val="single" w:sz="8" w:space="0" w:color="B7B7B7"/>
+                <w:right w:val="single" w:sz="8" w:space="0" w:color="B7B7B7"/>
+                <w:insideH w:val="single" w:sz="8" w:space="0" w:color="B7B7B7"/>
+                <w:insideV w:val="single" w:sz="8" w:space="0" w:color="B7B7B7"/>
+              </w:tblBorders>
+              <w:tblLayout w:type="fixed"/>
+              <w:tblLook w:val="0600" w:firstRow="0" w:lastRow="0" w:firstColumn="0" w:lastColumn="0" w:noHBand="1" w:noVBand="1"/>
+            </w:tblPr>
+            <w:tblGrid>
+              <w:gridCol w:w="7015"/>
+            </w:tblGrid>
+            <w:tr>
+              <w:tc>
+                <w:tcPr>
+                  <w:tcW w:w="7015" w:type="dxa"/>
+                  <w:shd w:val="clear" w:color="auto" w:fill="auto"/>
+                  <w:tcMar>
+                    <w:top w:w="100" w:type="dxa"/>
+                    <w:left w:w="100" w:type="dxa"/>
+                    <w:bottom w:w="100" w:type="dxa"/>
+                    <w:right w:w="100" w:type="dxa"/>
+                  </w:tcMar>
+                </w:tcPr>
+                <w:p>
+                  <w:pPr>
+                    <w:widowControl w:val="0"/>
+                    <w:numPr>
+                      <w:ilvl w:val="0"/>
+                      <w:numId w:val="1"/>
+                    </w:numPr>
+                    <w:spacing w:line="240" w:lineRule="auto"/>
+                    <w:ind w:left="270"/>
+                    <w:rPr>
+                      <w:rFonts w:ascii="Cabin" w:eastAsia="Cabin" w:hAnsi="Cabin" w:cs="Cabin"/>
+                      <w:i/>
+                      <w:color w:val="B7B7B7"/>
+                      <w:u w:val="single"/>
+                    </w:rPr>
+                  </w:pPr>
+                  <w:r>
+                    <w:rPr>
+                      <w:rFonts w:ascii="Cabin" w:eastAsia="Cabin" w:hAnsi="Cabin" w:cs="Cabin"/>
+                      <w:i/>
+                      <w:color w:val="B7B7B7"/>
+                      <w:u w:val="single"/>
+                    </w:rPr>
+                    <w:t>Stress Events</w:t>
+                  </w:r>
+                </w:p>
+              </w:tc>
+            </w:tr>
+          </w:tbl>
+          <w:p>
+            <w:pPr>
+              <w:widowControl w:val="0"/>
+              <w:spacing w:line="240" w:lineRule="auto"/>
+              <w:rPr>
+                <w:rFonts w:ascii="Cabin" w:eastAsia="Cabin" w:hAnsi="Cabin" w:cs="Cabin"/>
+                <w:i/>
+                <w:color w:val="B7B7B7"/>
+                <w:sz w:val="12"/>
+                <w:szCs w:val="12"/>
+              </w:rPr>
+            </w:pPr>
+          </w:p>
+        </w:tc>
+        <w:tc>
+          <w:tcPr>
+            <w:tcW w:w="1455" w:type="dxa"/>
+            <w:shd w:val="clear" w:color="auto" w:fill="auto"/>
+            <w:tcMar>
+              <w:top w:w="100" w:type="dxa"/>
+              <w:left w:w="100" w:type="dxa"/>
+              <w:bottom w:w="100" w:type="dxa"/>
+              <w:right w:w="100" w:type="dxa"/>
+            </w:tcMar>
+            <w:vAlign w:val="center"/>
+          </w:tcPr>
+          <w:p>
+            <w:pPr>
+              <w:widowControl w:val="0"/>
+              <w:spacing w:line="240" w:lineRule="auto"/>
+              <w:rPr>
+                <w:rFonts w:ascii="Cabin" w:eastAsia="Cabin" w:hAnsi="Cabin" w:cs="Cabin"/>
+                <w:i/>
+                <w:color w:val="B7B7B7"/>
+                <w:sz w:val="12"/>
+                <w:szCs w:val="12"/>
+              </w:rPr>
+            </w:pPr>
+          </w:p>
+          <w:tbl>
+            <w:tblPr>
+              <w:tblStyle w:val="aff4"/>
+              <w:tblW w:w="1255" w:type="dxa"/>
+              <w:tblInd w:w="0" w:type="dxa"/>
+              <w:tblBorders>
+                <w:top w:val="single" w:sz="8" w:space="0" w:color="B7B7B7"/>
+                <w:left w:val="single" w:sz="8" w:space="0" w:color="B7B7B7"/>
+                <w:bottom w:val="single" w:sz="8" w:space="0" w:color="B7B7B7"/>
+                <w:right w:val="single" w:sz="8" w:space="0" w:color="B7B7B7"/>
+                <w:insideH w:val="single" w:sz="8" w:space="0" w:color="B7B7B7"/>
+                <w:insideV w:val="single" w:sz="8" w:space="0" w:color="B7B7B7"/>
+              </w:tblBorders>
+              <w:tblLayout w:type="fixed"/>
+              <w:tblLook w:val="0600" w:firstRow="0" w:lastRow="0" w:firstColumn="0" w:lastColumn="0" w:noHBand="1" w:noVBand="1"/>
+            </w:tblPr>
+            <w:tblGrid>
+              <w:gridCol w:w="1255"/>
+            </w:tblGrid>
+            <w:tr>
+              <w:tc>
+                <w:tcPr>
+                  <w:tcW w:w="1255" w:type="dxa"/>
+                  <w:shd w:val="clear" w:color="auto" w:fill="auto"/>
+                  <w:tcMar>
+                    <w:top w:w="100" w:type="dxa"/>
+                    <w:left w:w="100" w:type="dxa"/>
+                    <w:bottom w:w="100" w:type="dxa"/>
+                    <w:right w:w="100" w:type="dxa"/>
+                  </w:tcMar>
+                </w:tcPr>
+                <w:p>
+                  <w:pPr>
+                    <w:widowControl w:val="0"/>
+                    <w:spacing w:line="240" w:lineRule="auto"/>
+                    <w:rPr>
+                      <w:rFonts w:ascii="Cabin" w:eastAsia="Cabin" w:hAnsi="Cabin" w:cs="Cabin"/>
+                      <w:i/>
+                    </w:rPr>
+                  </w:pPr>
+                  <w:r>
+                    <w:rPr>
+                      <w:rFonts w:ascii="Cabin" w:eastAsia="Cabin" w:hAnsi="Cabin" w:cs="Cabin"/>
+                      <w:i/>
+                    </w:rPr>
+                    <w:t>10/05</w:t>
+                  </w:r>
+                </w:p>
+              </w:tc>
+            </w:tr>
+          </w:tbl>
+          <w:p>
+            <w:pPr>
+              <w:widowControl w:val="0"/>
+              <w:spacing w:line="240" w:lineRule="auto"/>
+              <w:rPr>
+                <w:rFonts w:ascii="Cabin" w:eastAsia="Cabin" w:hAnsi="Cabin" w:cs="Cabin"/>
+                <w:i/>
+                <w:color w:val="B7B7B7"/>
+                <w:sz w:val="12"/>
+                <w:szCs w:val="12"/>
+              </w:rPr>
+            </w:pPr>
+          </w:p>
+        </w:tc>
+      </w:tr>
+      <w:tr>
         <w:tblPrEx>
           <w:tblBorders>
             <w:top w:val="none" w:sz="0" w:space="0" w:color="auto"/>
@@ -9513,6 +11814,20 @@
     </w:p>
     <w:p>
       <w:pPr>
+        <w:rPr>
+          <w:rFonts w:ascii="Cabin" w:eastAsia="Cabin" w:hAnsi="Cabin" w:cs="Cabin"/>
+        </w:rPr>
+      </w:pPr>
+    </w:p>
+    <w:p>
+      <w:pPr>
+        <w:rPr>
+          <w:rFonts w:ascii="Cabin" w:eastAsia="Cabin" w:hAnsi="Cabin" w:cs="Cabin"/>
+        </w:rPr>
+      </w:pPr>
+    </w:p>
+    <w:p>
+      <w:pPr>
         <w:pStyle w:val="Ttulo1"/>
         <w:spacing w:before="0" w:after="60"/>
         <w:rPr>
@@ -9523,8 +11838,32 @@
           <w:szCs w:val="36"/>
         </w:rPr>
       </w:pPr>
-      <w:bookmarkStart w:id="12" w:name="_3ukp1qr5xcjr" w:colFirst="0" w:colLast="0"/>
-      <w:bookmarkEnd w:id="12"/>
+    </w:p>
+    <w:p>
+      <w:pPr>
+        <w:pStyle w:val="Ttulo1"/>
+        <w:spacing w:before="0" w:after="60"/>
+        <w:rPr>
+          <w:rFonts w:ascii="Roboto Condensed" w:eastAsia="Roboto Condensed" w:hAnsi="Roboto Condensed" w:cs="Roboto Condensed"/>
+          <w:b/>
+          <w:color w:val="4A86E8"/>
+          <w:sz w:val="36"/>
+          <w:szCs w:val="36"/>
+        </w:rPr>
+      </w:pPr>
+    </w:p>
+    <w:p>
+      <w:pPr>
+        <w:pStyle w:val="Ttulo1"/>
+        <w:spacing w:before="0" w:after="60"/>
+        <w:rPr>
+          <w:rFonts w:ascii="Roboto Condensed" w:eastAsia="Roboto Condensed" w:hAnsi="Roboto Condensed" w:cs="Roboto Condensed"/>
+          <w:b/>
+          <w:color w:val="4A86E8"/>
+          <w:sz w:val="36"/>
+          <w:szCs w:val="36"/>
+        </w:rPr>
+      </w:pPr>
       <w:r>
         <w:rPr>
           <w:rFonts w:ascii="Roboto Condensed" w:eastAsia="Roboto Condensed" w:hAnsi="Roboto Condensed" w:cs="Roboto Condensed"/>
@@ -9533,7 +11872,6 @@
           <w:sz w:val="36"/>
           <w:szCs w:val="36"/>
         </w:rPr>
-        <w:lastRenderedPageBreak/>
         <w:t>Project Sketch</w:t>
       </w:r>
     </w:p>
@@ -9599,15 +11937,7 @@
         </w:drawing>
       </w:r>
     </w:p>
-    <w:p/>
     <w:p>
-      <w:pPr>
-        <w:rPr>
-          <w:b/>
-          <w:bCs/>
-          <w:u w:val="single"/>
-        </w:rPr>
-      </w:pPr>
       <w:r>
         <w:rPr>
           <w:b/>
@@ -9622,8 +11952,6 @@
         </w:rPr>
         <w:t>2</w:t>
       </w:r>
-    </w:p>
-    <w:p>
       <w:r>
         <w:rPr>
           <w:noProof/>

</xml_diff>

<commit_message>
Workshop: Icons and Environment
New Callouts: Stressed,  Relaxed, Good and Angry.
Background Workshop
Trees Workshop.
</commit_message>
<xml_diff>
--- a/Project Design Doc [GDOC].docx
+++ b/Project Design Doc [GDOC].docx
@@ -631,12 +631,14 @@
                 <w:rFonts w:ascii="Cabin" w:eastAsia="Cabin" w:hAnsi="Cabin" w:cs="Cabin"/>
               </w:rPr>
             </w:pPr>
+            <w:proofErr w:type="gramStart"/>
             <w:r>
               <w:rPr>
                 <w:rFonts w:ascii="Cabin" w:eastAsia="Cabin" w:hAnsi="Cabin" w:cs="Cabin"/>
               </w:rPr>
               <w:t>where</w:t>
             </w:r>
+            <w:proofErr w:type="gramEnd"/>
           </w:p>
           <w:tbl>
             <w:tblPr>
@@ -679,13 +681,23 @@
                       <w:color w:val="B7B7B7"/>
                     </w:rPr>
                   </w:pPr>
-                  <w:r>
-                    <w:rPr>
-                      <w:rFonts w:ascii="Cabin" w:eastAsia="Cabin" w:hAnsi="Cabin" w:cs="Cabin"/>
-                      <w:i/>
-                      <w:color w:val="B7B7B7"/>
-                    </w:rPr>
-                    <w:t>W,A,S,D</w:t>
+                  <w:proofErr w:type="gramStart"/>
+                  <w:r>
+                    <w:rPr>
+                      <w:rFonts w:ascii="Cabin" w:eastAsia="Cabin" w:hAnsi="Cabin" w:cs="Cabin"/>
+                      <w:i/>
+                      <w:color w:val="B7B7B7"/>
+                    </w:rPr>
+                    <w:t>W,A</w:t>
+                  </w:r>
+                  <w:proofErr w:type="gramEnd"/>
+                  <w:r>
+                    <w:rPr>
+                      <w:rFonts w:ascii="Cabin" w:eastAsia="Cabin" w:hAnsi="Cabin" w:cs="Cabin"/>
+                      <w:i/>
+                      <w:color w:val="B7B7B7"/>
+                    </w:rPr>
+                    <w:t>,S,D</w:t>
                   </w:r>
                 </w:p>
               </w:tc>
@@ -1870,13 +1882,23 @@
                       <w:color w:val="B7B7B7"/>
                     </w:rPr>
                   </w:pPr>
-                  <w:r>
-                    <w:rPr>
-                      <w:rFonts w:ascii="Cabin" w:eastAsia="Cabin" w:hAnsi="Cabin" w:cs="Cabin"/>
-                      <w:i/>
-                      <w:color w:val="B7B7B7"/>
-                    </w:rPr>
-                    <w:t>christmas music affected by player stress measurement</w:t>
+                  <w:proofErr w:type="spellStart"/>
+                  <w:r>
+                    <w:rPr>
+                      <w:rFonts w:ascii="Cabin" w:eastAsia="Cabin" w:hAnsi="Cabin" w:cs="Cabin"/>
+                      <w:i/>
+                      <w:color w:val="B7B7B7"/>
+                    </w:rPr>
+                    <w:t>christmas</w:t>
+                  </w:r>
+                  <w:proofErr w:type="spellEnd"/>
+                  <w:r>
+                    <w:rPr>
+                      <w:rFonts w:ascii="Cabin" w:eastAsia="Cabin" w:hAnsi="Cabin" w:cs="Cabin"/>
+                      <w:i/>
+                      <w:color w:val="B7B7B7"/>
+                    </w:rPr>
+                    <w:t xml:space="preserve"> music affected by player stress measurement</w:t>
                   </w:r>
                 </w:p>
               </w:tc>
@@ -2149,7 +2171,16 @@
                       <w:i/>
                       <w:color w:val="B7B7B7"/>
                     </w:rPr>
-                    <w:t>the toys stop appearing</w:t>
+                    <w:t xml:space="preserve">the toys stop </w:t>
+                  </w:r>
+                  <w:proofErr w:type="spellStart"/>
+                  <w:r>
+                    <w:rPr>
+                      <w:rFonts w:ascii="Cabin" w:eastAsia="Cabin" w:hAnsi="Cabin" w:cs="Cabin"/>
+                      <w:i/>
+                      <w:color w:val="B7B7B7"/>
+                    </w:rPr>
+                    <w:t>appearing</w:t>
                   </w:r>
                   <w:r>
                     <w:rPr>
@@ -2159,6 +2190,7 @@
                     </w:rPr>
                     <w:t>la</w:t>
                   </w:r>
+                  <w:proofErr w:type="spellEnd"/>
                 </w:p>
                 <w:p>
                   <w:pPr>
@@ -2551,7 +2583,25 @@
                       <w:i/>
                       <w:color w:val="B7B7B7"/>
                     </w:rPr>
-                    <w:t>Need other elves on the map to talk (players or npc)</w:t>
+                    <w:t xml:space="preserve">Need other elves on the map to talk (players or </w:t>
+                  </w:r>
+                  <w:proofErr w:type="spellStart"/>
+                  <w:r>
+                    <w:rPr>
+                      <w:rFonts w:ascii="Cabin" w:eastAsia="Cabin" w:hAnsi="Cabin" w:cs="Cabin"/>
+                      <w:i/>
+                      <w:color w:val="B7B7B7"/>
+                    </w:rPr>
+                    <w:t>npc</w:t>
+                  </w:r>
+                  <w:proofErr w:type="spellEnd"/>
+                  <w:r>
+                    <w:rPr>
+                      <w:rFonts w:ascii="Cabin" w:eastAsia="Cabin" w:hAnsi="Cabin" w:cs="Cabin"/>
+                      <w:i/>
+                      <w:color w:val="B7B7B7"/>
+                    </w:rPr>
+                    <w:t>)</w:t>
                   </w:r>
                 </w:p>
               </w:tc>
@@ -3681,8 +3731,39 @@
                       <w:color w:val="B7B7B7"/>
                       <w:lang w:val="es-ES"/>
                     </w:rPr>
-                    <w:t>stress bar reaches limit</w:t>
-                  </w:r>
+                    <w:t xml:space="preserve">stress bar </w:t>
+                  </w:r>
+                  <w:proofErr w:type="spellStart"/>
+                  <w:r>
+                    <w:rPr>
+                      <w:rFonts w:ascii="Cabin" w:eastAsia="Cabin" w:hAnsi="Cabin" w:cs="Cabin"/>
+                      <w:i/>
+                      <w:color w:val="B7B7B7"/>
+                      <w:lang w:val="es-ES"/>
+                    </w:rPr>
+                    <w:t>reaches</w:t>
+                  </w:r>
+                  <w:proofErr w:type="spellEnd"/>
+                  <w:r>
+                    <w:rPr>
+                      <w:rFonts w:ascii="Cabin" w:eastAsia="Cabin" w:hAnsi="Cabin" w:cs="Cabin"/>
+                      <w:i/>
+                      <w:color w:val="B7B7B7"/>
+                      <w:lang w:val="es-ES"/>
+                    </w:rPr>
+                    <w:t xml:space="preserve"> </w:t>
+                  </w:r>
+                  <w:proofErr w:type="spellStart"/>
+                  <w:r>
+                    <w:rPr>
+                      <w:rFonts w:ascii="Cabin" w:eastAsia="Cabin" w:hAnsi="Cabin" w:cs="Cabin"/>
+                      <w:i/>
+                      <w:color w:val="B7B7B7"/>
+                      <w:lang w:val="es-ES"/>
+                    </w:rPr>
+                    <w:t>limit</w:t>
+                  </w:r>
+                  <w:proofErr w:type="spellEnd"/>
                 </w:p>
               </w:tc>
             </w:tr>
@@ -3930,7 +4011,25 @@
                       <w:i/>
                       <w:color w:val="B7B7B7"/>
                     </w:rPr>
-                    <w:t>In the single player game mode the other elves have AI.</w:t>
+                    <w:t xml:space="preserve">In the single player game </w:t>
+                  </w:r>
+                  <w:proofErr w:type="gramStart"/>
+                  <w:r>
+                    <w:rPr>
+                      <w:rFonts w:ascii="Cabin" w:eastAsia="Cabin" w:hAnsi="Cabin" w:cs="Cabin"/>
+                      <w:i/>
+                      <w:color w:val="B7B7B7"/>
+                    </w:rPr>
+                    <w:t>mode</w:t>
+                  </w:r>
+                  <w:proofErr w:type="gramEnd"/>
+                  <w:r>
+                    <w:rPr>
+                      <w:rFonts w:ascii="Cabin" w:eastAsia="Cabin" w:hAnsi="Cabin" w:cs="Cabin"/>
+                      <w:i/>
+                      <w:color w:val="B7B7B7"/>
+                    </w:rPr>
+                    <w:t xml:space="preserve"> the other elves have AI.</w:t>
                   </w:r>
                 </w:p>
                 <w:p>
@@ -8285,6 +8384,7 @@
                       <w:color w:val="B7B7B7"/>
                     </w:rPr>
                   </w:pPr>
+                  <w:proofErr w:type="gramStart"/>
                   <w:r>
                     <w:rPr>
                       <w:rFonts w:ascii="Cabin" w:eastAsia="Cabin" w:hAnsi="Cabin" w:cs="Cabin"/>
@@ -8299,7 +8399,16 @@
                       <w:i/>
                       <w:color w:val="B7B7B7"/>
                     </w:rPr>
-                    <w:t xml:space="preserve">Audio </w:t>
+                    <w:t>Audio</w:t>
+                  </w:r>
+                  <w:proofErr w:type="gramEnd"/>
+                  <w:r>
+                    <w:rPr>
+                      <w:rFonts w:ascii="Cabin" w:eastAsia="Cabin" w:hAnsi="Cabin" w:cs="Cabin"/>
+                      <w:i/>
+                      <w:color w:val="B7B7B7"/>
+                    </w:rPr>
+                    <w:t xml:space="preserve"> </w:t>
                   </w:r>
                   <w:r>
                     <w:rPr>
@@ -13122,15 +13231,7 @@
                       <w:i/>
                       <w:color w:val="B7B7B7"/>
                     </w:rPr>
-                    <w:t>Workshop UI</w:t>
-                  </w:r>
-                  <w:r>
-                    <w:rPr>
-                      <w:rFonts w:ascii="Cabin" w:eastAsia="Cabin" w:hAnsi="Cabin" w:cs="Cabin"/>
-                      <w:i/>
-                      <w:color w:val="B7B7B7"/>
-                    </w:rPr>
-                    <w:t>:  Pixel Art</w:t>
+                    <w:t>Workshop UI:  Pixel Art</w:t>
                   </w:r>
                 </w:p>
               </w:tc>
@@ -13348,9 +13449,16 @@
                       <w:rFonts w:ascii="Cabin" w:eastAsia="Cabin" w:hAnsi="Cabin" w:cs="Cabin"/>
                       <w:i/>
                       <w:color w:val="B7B7B7"/>
-                      <w:u w:val="single"/>
                     </w:rPr>
                   </w:pPr>
+                  <w:r>
+                    <w:rPr>
+                      <w:rFonts w:ascii="Cabin" w:eastAsia="Cabin" w:hAnsi="Cabin" w:cs="Cabin"/>
+                      <w:i/>
+                      <w:color w:val="B7B7B7"/>
+                    </w:rPr>
+                    <w:t>Workshop: Icons and Environment</w:t>
+                  </w:r>
                 </w:p>
               </w:tc>
             </w:tr>

</xml_diff>